<commit_message>
contexto atualizado em sala de aula
</commit_message>
<xml_diff>
--- a/Documentação/Documentação do Projeto/PROJETO COGUMELO.docx
+++ b/Documentação/Documentação do Projeto/PROJETO COGUMELO.docx
@@ -155,23 +155,23 @@
           <w:sz w:val="28"/>
           <w:szCs w:val="28"/>
         </w:rPr>
-        <w:t>Ana Beatriz Zinatto Sobral</w:t>
-      </w:r>
-    </w:p>
-    <w:p>
-      <w:pPr>
-        <w:jc w:val="center"/>
+        <w:t xml:space="preserve">Ana Beatriz </w:t>
+      </w:r>
+      <w:proofErr w:type="spellStart"/>
+      <w:r>
         <w:rPr>
           <w:sz w:val="28"/>
           <w:szCs w:val="28"/>
         </w:rPr>
-      </w:pPr>
+        <w:t>Zinatto</w:t>
+      </w:r>
+      <w:proofErr w:type="spellEnd"/>
       <w:r>
         <w:rPr>
           <w:sz w:val="28"/>
           <w:szCs w:val="28"/>
         </w:rPr>
-        <w:t>Ana Karoline Gomes Bento Barrocal</w:t>
+        <w:t xml:space="preserve"> Sobral</w:t>
       </w:r>
     </w:p>
     <w:p>
@@ -187,7 +187,7 @@
           <w:sz w:val="28"/>
           <w:szCs w:val="28"/>
         </w:rPr>
-        <w:t>Lays Abreu Coqueiro</w:t>
+        <w:t>Ana Karoline Gomes Bento Barrocal</w:t>
       </w:r>
     </w:p>
     <w:p>
@@ -203,7 +203,7 @@
           <w:sz w:val="28"/>
           <w:szCs w:val="28"/>
         </w:rPr>
-        <w:t>Luys Felippe Silva da Cruz</w:t>
+        <w:t>Lays Abreu Coqueiro</w:t>
       </w:r>
     </w:p>
     <w:p>
@@ -214,13 +214,63 @@
           <w:szCs w:val="28"/>
         </w:rPr>
       </w:pPr>
+      <w:proofErr w:type="spellStart"/>
       <w:r>
         <w:rPr>
           <w:sz w:val="28"/>
           <w:szCs w:val="28"/>
         </w:rPr>
-        <w:t>Vitor Souza Librelon Restini</w:t>
-      </w:r>
+        <w:t>Luys</w:t>
+      </w:r>
+      <w:proofErr w:type="spellEnd"/>
+      <w:r>
+        <w:rPr>
+          <w:sz w:val="28"/>
+          <w:szCs w:val="28"/>
+        </w:rPr>
+        <w:t xml:space="preserve"> Felippe Silva da Cruz</w:t>
+      </w:r>
+    </w:p>
+    <w:p>
+      <w:pPr>
+        <w:jc w:val="center"/>
+        <w:rPr>
+          <w:sz w:val="28"/>
+          <w:szCs w:val="28"/>
+        </w:rPr>
+      </w:pPr>
+      <w:r>
+        <w:rPr>
+          <w:sz w:val="28"/>
+          <w:szCs w:val="28"/>
+        </w:rPr>
+        <w:t xml:space="preserve">Vitor Souza </w:t>
+      </w:r>
+      <w:proofErr w:type="spellStart"/>
+      <w:r>
+        <w:rPr>
+          <w:sz w:val="28"/>
+          <w:szCs w:val="28"/>
+        </w:rPr>
+        <w:t>Librelon</w:t>
+      </w:r>
+      <w:proofErr w:type="spellEnd"/>
+      <w:r>
+        <w:rPr>
+          <w:sz w:val="28"/>
+          <w:szCs w:val="28"/>
+        </w:rPr>
+        <w:t xml:space="preserve"> </w:t>
+      </w:r>
+      <w:proofErr w:type="spellStart"/>
+      <w:r>
+        <w:rPr>
+          <w:sz w:val="28"/>
+          <w:szCs w:val="28"/>
+        </w:rPr>
+        <w:t>Restini</w:t>
+      </w:r>
+      <w:proofErr w:type="spellEnd"/>
     </w:p>
     <w:p>
       <w:pPr>
@@ -308,28 +358,42 @@
     </w:p>
     <w:p>
       <w:r>
-        <w:t>Ao longo da história, os cogumelos foram utilizados com diferentes finalidades, em que podem ser citados os egípcios que o usavam como presente especial para o deus Osíris.</w:t>
+        <w:t>Ao longo da história, os cogumelos foram utilizados com diferentes finalidades, os egípcios</w:t>
+      </w:r>
+      <w:r>
+        <w:t xml:space="preserve"> por </w:t>
+      </w:r>
+      <w:proofErr w:type="gramStart"/>
+      <w:r>
+        <w:t xml:space="preserve">exemplo, </w:t>
+      </w:r>
+      <w:r>
+        <w:t xml:space="preserve"> o</w:t>
+      </w:r>
+      <w:proofErr w:type="gramEnd"/>
+      <w:r>
+        <w:t xml:space="preserve"> usavam como presente especial para o deus Osíris</w:t>
+      </w:r>
+      <w:r>
+        <w:t>, n</w:t>
+      </w:r>
+      <w:r>
+        <w:t>a Grécia Antiga acreditavam que eles eram fonte de força e coragem</w:t>
+      </w:r>
+      <w:r>
+        <w:t xml:space="preserve">, já </w:t>
+      </w:r>
+      <w:r>
+        <w:t>os antigos Romanos acreditavam ser um alimento divino, sendo servidos apenas em ocasiões especiais; entre os chineses era considerado o “elixir da vida”</w:t>
+      </w:r>
+      <w:r>
+        <w:t>.</w:t>
       </w:r>
       <w:r>
         <w:t xml:space="preserve"> </w:t>
       </w:r>
       <w:r>
-        <w:t>Na Grécia Antiga acreditavam que eles eram fonte de força e coragem</w:t>
-      </w:r>
-      <w:r>
-        <w:t xml:space="preserve">, já </w:t>
-      </w:r>
-      <w:r>
-        <w:t>os antigos Romanos acreditavam ser um alimento divino, sendo servidos apenas em ocasiões especiais; entre os chineses era considerado o “elixir da vida”</w:t>
-      </w:r>
-      <w:r>
-        <w:t>.</w:t>
-      </w:r>
-      <w:r>
-        <w:t xml:space="preserve"> </w:t>
-      </w:r>
-      <w:r>
-        <w:t xml:space="preserve">“Os cogumelos são uma </w:t>
+        <w:t xml:space="preserve">“Os cogumelos são um </w:t>
       </w:r>
       <w:r>
         <w:t>forte símbolo da</w:t>
@@ -348,6 +412,7 @@
       <w:r>
         <w:t xml:space="preserve"> aos filos </w:t>
       </w:r>
+      <w:proofErr w:type="spellStart"/>
       <w:r>
         <w:rPr>
           <w:i/>
@@ -356,9 +421,11 @@
         </w:rPr>
         <w:t>Ascomycota</w:t>
       </w:r>
+      <w:proofErr w:type="spellEnd"/>
       <w:r>
         <w:t xml:space="preserve"> e </w:t>
       </w:r>
+      <w:proofErr w:type="spellStart"/>
       <w:r>
         <w:rPr>
           <w:i/>
@@ -367,6 +434,7 @@
         </w:rPr>
         <w:t>Basidiomycota</w:t>
       </w:r>
+      <w:proofErr w:type="spellEnd"/>
       <w:r>
         <w:t xml:space="preserve">. </w:t>
       </w:r>
@@ -560,6 +628,29 @@
       </w:r>
     </w:p>
     <w:p>
+      <w:r>
+        <w:t>Os fungos criados em estufas por exemplo, se alimentam do substrat</w:t>
+      </w:r>
+      <w:r>
+        <w:t xml:space="preserve">o, </w:t>
+      </w:r>
+      <w:r>
+        <w:t>que é compost</w:t>
+      </w:r>
+      <w:r>
+        <w:t xml:space="preserve">o </w:t>
+      </w:r>
+      <w:r>
+        <w:t xml:space="preserve">por </w:t>
+      </w:r>
+      <w:r>
+        <w:t xml:space="preserve">trigo, serragem e outros nutrientes que auxiliem no desenvolvimento e </w:t>
+      </w:r>
+      <w:r>
+        <w:t xml:space="preserve">crescimento dos cogumelos. </w:t>
+      </w:r>
+    </w:p>
+    <w:p>
       <w:pPr>
         <w:jc w:val="center"/>
       </w:pPr>
@@ -568,7 +659,7 @@
           <w:noProof/>
         </w:rPr>
         <w:drawing>
-          <wp:inline distT="0" distB="0" distL="0" distR="0" wp14:anchorId="6C65991C" wp14:editId="6B2CAD4E">
+          <wp:inline distT="0" distB="0" distL="0" distR="0" wp14:anchorId="6C65991C" wp14:editId="7EF2655C">
             <wp:extent cx="2092147" cy="1827053"/>
             <wp:effectExtent l="0" t="0" r="3810" b="1905"/>
             <wp:docPr id="806639724" name="Imagem 1" descr="Diagrama&#10;&#10;O conteúdo gerado por IA pode estar incorreto."/>
@@ -659,7 +750,13 @@
         <w:t xml:space="preserve">. O consumo </w:t>
       </w:r>
       <w:r>
-        <w:t>vem crescendo cada vez mais (SILVA &amp; COELHO, 2006) devido a estudos divulgados a população, sobre seu potencial benéfico à saúde. (MACHADO, 2019)</w:t>
+        <w:t xml:space="preserve">vem crescendo cada vez mais (SILVA &amp; COELHO, 2006) devido a estudos divulgados a população, sobre seu potencial </w:t>
+      </w:r>
+      <w:r>
+        <w:t>benéfico</w:t>
+      </w:r>
+      <w:r>
+        <w:t xml:space="preserve"> à saúde. (MACHADO, 2019)</w:t>
       </w:r>
       <w:r>
         <w:t xml:space="preserve">, existem algumas espécies que são muito conhecidas, como </w:t>
@@ -683,62 +780,22 @@
         <w:t>himeji.</w:t>
       </w:r>
       <w:r>
-        <w:t xml:space="preserve"> Existem</w:t>
-      </w:r>
-      <w:r>
-        <w:t xml:space="preserve"> dois tipos </w:t>
-      </w:r>
-      <w:r>
-        <w:t>de</w:t>
-      </w:r>
-      <w:r>
-        <w:t xml:space="preserve"> shimeji</w:t>
-      </w:r>
-      <w:r>
-        <w:t xml:space="preserve">, o shimeji </w:t>
-      </w:r>
-      <w:r>
-        <w:t xml:space="preserve">branco e o shimeji preto. </w:t>
-      </w:r>
-      <w:r>
-        <w:t>O shimeji preto é da mesma família do shimeji branco, mas eles se diferenciam em alguns aspectos</w:t>
-      </w:r>
-      <w:r>
-        <w:t xml:space="preserve">. O </w:t>
-      </w:r>
-      <w:r>
-        <w:t xml:space="preserve">shimeji branco é </w:t>
-      </w:r>
-      <w:r>
-        <w:t xml:space="preserve">um pouco mais </w:t>
-      </w:r>
-      <w:r>
-        <w:t xml:space="preserve">crocante </w:t>
-      </w:r>
-      <w:r>
-        <w:t>e com sabor suave</w:t>
-      </w:r>
-      <w:r>
-        <w:t xml:space="preserve">, enquanto o shimeji preto é </w:t>
-      </w:r>
-      <w:r>
-        <w:t>mais maci</w:t>
-      </w:r>
-      <w:r>
-        <w:t xml:space="preserve">o, </w:t>
-      </w:r>
-      <w:r>
-        <w:t>com sabor mais acentuado</w:t>
-      </w:r>
-      <w:r>
-        <w:t xml:space="preserve">. </w:t>
+        <w:t xml:space="preserve"> </w:t>
       </w:r>
     </w:p>
     <w:p>
       <w:pPr>
         <w:jc w:val="center"/>
       </w:pPr>
-      <w:r>
+    </w:p>
+    <w:p>
+      <w:pPr>
+        <w:jc w:val="center"/>
+      </w:pPr>
+      <w:r>
+        <w:rPr>
+          <w:noProof/>
+        </w:rPr>
         <w:lastRenderedPageBreak/>
         <w:drawing>
           <wp:inline distT="0" distB="0" distL="0" distR="0" wp14:anchorId="3CCFBAF2" wp14:editId="411CE0D6">
@@ -778,13 +835,36 @@
       </w:r>
     </w:p>
     <w:p>
+      <w:pPr>
+        <w:jc w:val="center"/>
+      </w:pPr>
+    </w:p>
+    <w:p>
+      <w:proofErr w:type="spellStart"/>
       <w:r>
         <w:rPr>
           <w:i/>
           <w:iCs/>
         </w:rPr>
-        <w:t>Pleurotus ostreatus</w:t>
-      </w:r>
+        <w:t>Pleurotus</w:t>
+      </w:r>
+      <w:proofErr w:type="spellEnd"/>
+      <w:r>
+        <w:rPr>
+          <w:i/>
+          <w:iCs/>
+        </w:rPr>
+        <w:t xml:space="preserve"> </w:t>
+      </w:r>
+      <w:proofErr w:type="spellStart"/>
+      <w:r>
+        <w:rPr>
+          <w:i/>
+          <w:iCs/>
+        </w:rPr>
+        <w:t>ostreatus</w:t>
+      </w:r>
+      <w:proofErr w:type="spellEnd"/>
       <w:r>
         <w:t xml:space="preserve"> é uma espécie comestível, conhecida vulgarmente como cogumelo-ostra, cogumelo-gigante, </w:t>
       </w:r>
@@ -799,25 +879,49 @@
         <w:t xml:space="preserve">. </w:t>
       </w:r>
       <w:r>
+        <w:rPr>
+          <w:highlight w:val="green"/>
+        </w:rPr>
         <w:t>O</w:t>
       </w:r>
       <w:r>
+        <w:rPr>
+          <w:highlight w:val="green"/>
+        </w:rPr>
         <w:t xml:space="preserve"> shimeji te</w:t>
       </w:r>
       <w:r>
+        <w:rPr>
+          <w:highlight w:val="green"/>
+        </w:rPr>
         <w:t>m</w:t>
       </w:r>
       <w:r>
+        <w:rPr>
+          <w:highlight w:val="green"/>
+        </w:rPr>
         <w:t xml:space="preserve"> um cultivo menos elaborado e demorado que outra espécie</w:t>
       </w:r>
       <w:r>
+        <w:rPr>
+          <w:highlight w:val="green"/>
+        </w:rPr>
         <w:t xml:space="preserve"> e</w:t>
       </w:r>
       <w:r>
+        <w:rPr>
+          <w:highlight w:val="green"/>
+        </w:rPr>
         <w:t xml:space="preserve"> ainda existe a facilidade de temperatura, pois se enquadra com o clima da região que será cultivado</w:t>
       </w:r>
       <w:r>
-        <w:t xml:space="preserve">. </w:t>
+        <w:rPr>
+          <w:highlight w:val="green"/>
+        </w:rPr>
+        <w:t>.</w:t>
+      </w:r>
+      <w:r>
+        <w:t xml:space="preserve"> </w:t>
       </w:r>
       <w:r>
         <w:t>Originário d</w:t>
@@ -838,7 +942,31 @@
         <w:t>. E</w:t>
       </w:r>
       <w:r>
-        <w:t>studos indicam que o Pleurotus ostreatus pode ainda ser fonte de vitamina B3, cobre, potássio e fósforo (Credencio, 2010; Urben, 2017).</w:t>
+        <w:t xml:space="preserve">studos indicam que o </w:t>
+      </w:r>
+      <w:proofErr w:type="spellStart"/>
+      <w:r>
+        <w:t>Pleurotus</w:t>
+      </w:r>
+      <w:proofErr w:type="spellEnd"/>
+      <w:r>
+        <w:t xml:space="preserve"> </w:t>
+      </w:r>
+      <w:proofErr w:type="spellStart"/>
+      <w:r>
+        <w:t>ostreatus</w:t>
+      </w:r>
+      <w:proofErr w:type="spellEnd"/>
+      <w:r>
+        <w:t xml:space="preserve"> pode ainda ser fonte de vitamina B3, cobre, potássio e fósforo (Credencio, 2010; </w:t>
+      </w:r>
+      <w:proofErr w:type="spellStart"/>
+      <w:r>
+        <w:t>Urben</w:t>
+      </w:r>
+      <w:proofErr w:type="spellEnd"/>
+      <w:r>
+        <w:t>, 2017).</w:t>
       </w:r>
     </w:p>
     <w:p>
@@ -867,7 +995,15 @@
         <w:t>ram</w:t>
       </w:r>
       <w:r>
-        <w:t xml:space="preserve"> em média 65,82% de carboidratos, sendo esse o nutriente em predominância, 39,62% de fibras alimentares totais e 22,22% de proteínas (Furlani &amp; Godoy, 2007).</w:t>
+        <w:t xml:space="preserve"> em média 65,82% de carboidratos, sendo esse o nutriente em predominância, 39,62% de fibras alimentares totais e 22,22% de proteínas (</w:t>
+      </w:r>
+      <w:proofErr w:type="spellStart"/>
+      <w:r>
+        <w:t>Furlani</w:t>
+      </w:r>
+      <w:proofErr w:type="spellEnd"/>
+      <w:r>
+        <w:t xml:space="preserve"> &amp; Godoy, 2007).</w:t>
       </w:r>
       <w:r>
         <w:t xml:space="preserve"> O shimeji preto é um cogumelo rico em nutrientes que podem trazer diversos benefícios a saúde tais como: Fortalecer o sistema imunológico, promover a saúde digestiva,</w:t>
@@ -884,53 +1020,61 @@
     </w:p>
     <w:p>
       <w:r>
-        <w:t>As espécies de cogumelos que apresentam maior comercialização no mundo são o “champignon” que responde por cerca de 38% do mercado global, seguida pelas espécies do gênero pleurotus, como o Shimeji, que responde por cerca 25% deste mercado e em terceiro lugar o Shiitake, com uma comercialização em torno dos 10</w:t>
+        <w:t xml:space="preserve">As espécies de cogumelos que apresentam maior comercialização no mundo são o “champignon” que responde por cerca de 38% do mercado global, seguida pelas espécies do gênero </w:t>
+      </w:r>
+      <w:proofErr w:type="spellStart"/>
+      <w:r>
+        <w:t>pleurotus</w:t>
+      </w:r>
+      <w:proofErr w:type="spellEnd"/>
+      <w:r>
+        <w:t xml:space="preserve">, como o Shimeji, que responde por cerca 25% deste mercado e em terceiro lugar o </w:t>
+      </w:r>
+      <w:proofErr w:type="spellStart"/>
+      <w:r>
+        <w:t>Shiitake</w:t>
+      </w:r>
+      <w:proofErr w:type="spellEnd"/>
+      <w:r>
+        <w:t>, com uma comercialização em torno dos 10</w:t>
       </w:r>
       <w:r>
         <w:t>%.</w:t>
       </w:r>
     </w:p>
     <w:p>
+      <w:r>
+        <w:t xml:space="preserve">O consumo de cogumelos e o interesse pela atividade de cultivo vêm crescendo muito entre os brasileiros, o que tem despertado o interesse de muitos agricultores na produção comercial de fungos comestíveis. A abertura deste novo nicho de mercado tem chamado a atenção dos públicos urbano e rural, seja com o objetivo de produção para consumo próprio ou para comercialização em feiras orgânicas e mercados especializados. </w:t>
+      </w:r>
+    </w:p>
+    <w:p>
+      <w:r>
+        <w:t xml:space="preserve">O consumo de cogumelos não é um hábito moderno, data de aproximadamente 1000 anos antes de Cristo. Há registros dos usos alimentar e medicinal de cogumelos por povos egípcios, pelo Império Romano e, na América Central, pelas civilizações pré-colombianas. Além do sabor agradável, o consumo de cogumelos apresenta benefícios nutricionais e terapêuticos, sendo por este motivo considerado um alimento nutracêutico e de alto valor gastronômico. Em outras palavras, além do aspecto nutricional, os cogumelos possuem compostos que proporcionam benefícios à saúde. </w:t>
+      </w:r>
+    </w:p>
+    <w:p>
+      <w:r>
+        <w:t xml:space="preserve">Os efeitos positivos incluem a melhoria do sistema imunológico, redução na absorção do colesterol, efeitos sobre as atividades digestivas e regulação da coagulação do sangue. A redução do colesterol no sangue se deve à presença de um composto denominado </w:t>
+      </w:r>
+      <w:proofErr w:type="spellStart"/>
+      <w:r>
+        <w:t>lovastatina</w:t>
+      </w:r>
+      <w:proofErr w:type="spellEnd"/>
+      <w:r>
+        <w:t>.</w:t>
+      </w:r>
+    </w:p>
+    <w:p>
+      <w:r>
+        <w:t>Algumas espécies comestíveis crescem de forma abundante na natureza, especialmente na estação do outono, 15 quando a temperatura e a umidade do solo e do ar se encontram em condições que favorecem seu desenvolvimento. No entanto, as pessoas que apreciam fungos desejam consumi-los como alimento o ano inteiro, não somente no outono. Aliado a isso, o fato de haver uma diversidade muito grande de espécies e dificuldade de diferenciação segura entre espécies tóxicas e comestíveis, a prática de caça aos cogumelos pode ser muito perigosa entre pessoas que não dominam o conhecimento das espécies. Portanto, a forma mais segura de consumir cogumelos é através da aquisição direta de produtores especializados ou estabelecimentos comerciais.</w:t>
+      </w:r>
+    </w:p>
+    <w:p>
       <w:pPr>
         <w:ind w:firstLine="708"/>
       </w:pPr>
-      <w:r>
-        <w:t xml:space="preserve">O consumo de cogumelos e o interesse pela atividade de cultivo vêm crescendo muito entre os brasileiros, o que tem despertado o interesse de muitos agricultores na produção comercial de fungos comestíveis. A abertura deste novo nicho de mercado tem chamado a atenção dos públicos urbano e rural, seja com o objetivo de produção para consumo próprio ou para comercialização em feiras orgânicas e mercados especializados. </w:t>
-      </w:r>
-    </w:p>
-    <w:p>
-      <w:pPr>
-        <w:ind w:firstLine="708"/>
-      </w:pPr>
-      <w:r>
-        <w:t xml:space="preserve">O consumo de cogumelos não é um hábito moderno, data de aproximadamente 1000 anos antes de Cristo. Há registros dos usos alimentar e medicinal de cogumelos por povos egípcios, pelo Império Romano e, na América Central, pelas civilizações pré-colombianas. Além do sabor agradável, o consumo de cogumelos apresenta benefícios nutricionais e terapêuticos, sendo por este motivo considerado um alimento nutracêutico e de alto valor gastronômico. Em outras palavras, além do aspecto nutricional, os cogumelos possuem compostos que proporcionam benefícios à saúde. </w:t>
-      </w:r>
-    </w:p>
-    <w:p>
-      <w:pPr>
-        <w:ind w:firstLine="708"/>
-      </w:pPr>
-      <w:r>
-        <w:t>Os efeitos positivos incluem a melhoria do sistema imunológico, redução na absorção do colesterol, efeitos sobre as atividades digestivas e regulação da coagulação do sangue. A redução do colesterol no sangue se deve à presença de um composto denominado lovastatina.</w:t>
-      </w:r>
-    </w:p>
-    <w:p>
-      <w:pPr>
-        <w:ind w:firstLine="708"/>
-      </w:pPr>
-      <w:r>
-        <w:t>Algumas espécies comestíveis crescem de forma abundante na natureza, especialmente na estação do outono, 15 quando a temperatura e a umidade do solo e do ar se encontram em condições que favorecem seu desenvolvimento. No entanto, as pessoas que apreciam fungos desejam consumi-los como alimento o ano inteiro, não somente no outono. Aliado a isso, o fato de haver uma diversidade muito grande de espécies e dificuldade de diferenciação segura entre espécies tóxicas e comestíveis, a prática de caça aos cogumelos pode ser muito perigosa entre pessoas que não dominam o conhecimento das espécies. Portanto, a forma mais segura de consumir cogumelos é através da aquisição direta de produtores especializados ou estabelecimentos comerciais.</w:t>
-      </w:r>
-    </w:p>
-    <w:p>
-      <w:pPr>
-        <w:ind w:firstLine="708"/>
-      </w:pPr>
-    </w:p>
-    <w:p/>
-    <w:p/>
-    <w:p/>
-    <w:p/>
+    </w:p>
     <w:p/>
     <w:p>
       <w:pPr>
@@ -951,7 +1095,6 @@
     </w:p>
     <w:p>
       <w:pPr>
-        <w:ind w:firstLine="708"/>
         <w:rPr>
           <w:color w:val="000000" w:themeColor="text1"/>
         </w:rPr>
@@ -961,6 +1104,225 @@
           <w:color w:val="000000" w:themeColor="text1"/>
         </w:rPr>
         <w:t xml:space="preserve">No Brasil, os cogumelos mais consumidos e produzidos incluem o </w:t>
+      </w:r>
+      <w:r>
+        <w:rPr>
+          <w:b/>
+          <w:color w:val="000000" w:themeColor="text1"/>
+        </w:rPr>
+        <w:t>Champignon de Paris</w:t>
+      </w:r>
+      <w:r>
+        <w:rPr>
+          <w:color w:val="000000" w:themeColor="text1"/>
+        </w:rPr>
+        <w:t xml:space="preserve"> (</w:t>
+      </w:r>
+      <w:proofErr w:type="spellStart"/>
+      <w:r>
+        <w:rPr>
+          <w:i/>
+          <w:color w:val="000000" w:themeColor="text1"/>
+        </w:rPr>
+        <w:t>Agaricus</w:t>
+      </w:r>
+      <w:proofErr w:type="spellEnd"/>
+      <w:r>
+        <w:rPr>
+          <w:i/>
+          <w:color w:val="000000" w:themeColor="text1"/>
+        </w:rPr>
+        <w:t xml:space="preserve"> </w:t>
+      </w:r>
+      <w:proofErr w:type="spellStart"/>
+      <w:r>
+        <w:rPr>
+          <w:i/>
+          <w:color w:val="000000" w:themeColor="text1"/>
+        </w:rPr>
+        <w:t>bisporus</w:t>
+      </w:r>
+      <w:proofErr w:type="spellEnd"/>
+      <w:r>
+        <w:rPr>
+          <w:color w:val="000000" w:themeColor="text1"/>
+        </w:rPr>
+        <w:t xml:space="preserve">), o </w:t>
+      </w:r>
+      <w:r>
+        <w:rPr>
+          <w:b/>
+          <w:color w:val="000000" w:themeColor="text1"/>
+        </w:rPr>
+        <w:t>Shimeji</w:t>
+      </w:r>
+      <w:r>
+        <w:rPr>
+          <w:color w:val="000000" w:themeColor="text1"/>
+        </w:rPr>
+        <w:t xml:space="preserve"> (</w:t>
+      </w:r>
+      <w:proofErr w:type="spellStart"/>
+      <w:r>
+        <w:rPr>
+          <w:i/>
+          <w:color w:val="000000" w:themeColor="text1"/>
+        </w:rPr>
+        <w:t>Pleurotus</w:t>
+      </w:r>
+      <w:proofErr w:type="spellEnd"/>
+      <w:r>
+        <w:rPr>
+          <w:i/>
+          <w:color w:val="000000" w:themeColor="text1"/>
+        </w:rPr>
+        <w:t xml:space="preserve"> spp.</w:t>
+      </w:r>
+      <w:r>
+        <w:rPr>
+          <w:color w:val="000000" w:themeColor="text1"/>
+        </w:rPr>
+        <w:t xml:space="preserve">) e o </w:t>
+      </w:r>
+      <w:proofErr w:type="spellStart"/>
+      <w:r>
+        <w:rPr>
+          <w:b/>
+          <w:color w:val="000000" w:themeColor="text1"/>
+        </w:rPr>
+        <w:t>Shiitake</w:t>
+      </w:r>
+      <w:proofErr w:type="spellEnd"/>
+      <w:r>
+        <w:rPr>
+          <w:color w:val="000000" w:themeColor="text1"/>
+        </w:rPr>
+        <w:t xml:space="preserve"> (</w:t>
+      </w:r>
+      <w:proofErr w:type="spellStart"/>
+      <w:r>
+        <w:rPr>
+          <w:i/>
+          <w:color w:val="000000" w:themeColor="text1"/>
+        </w:rPr>
+        <w:t>Lentinula</w:t>
+      </w:r>
+      <w:proofErr w:type="spellEnd"/>
+      <w:r>
+        <w:rPr>
+          <w:i/>
+          <w:color w:val="000000" w:themeColor="text1"/>
+        </w:rPr>
+        <w:t xml:space="preserve"> </w:t>
+      </w:r>
+      <w:proofErr w:type="spellStart"/>
+      <w:r>
+        <w:rPr>
+          <w:i/>
+          <w:color w:val="000000" w:themeColor="text1"/>
+        </w:rPr>
+        <w:t>edodes</w:t>
+      </w:r>
+      <w:proofErr w:type="spellEnd"/>
+      <w:r>
+        <w:rPr>
+          <w:color w:val="000000" w:themeColor="text1"/>
+        </w:rPr>
+        <w:t xml:space="preserve">), conforme apontado por </w:t>
+      </w:r>
+      <w:proofErr w:type="spellStart"/>
+      <w:r>
+        <w:rPr>
+          <w:color w:val="000000" w:themeColor="text1"/>
+        </w:rPr>
+        <w:t>Urben</w:t>
+      </w:r>
+      <w:proofErr w:type="spellEnd"/>
+      <w:r>
+        <w:rPr>
+          <w:color w:val="000000" w:themeColor="text1"/>
+        </w:rPr>
+        <w:t xml:space="preserve"> (2018).</w:t>
+      </w:r>
+      <w:r>
+        <w:rPr>
+          <w:color w:val="000000" w:themeColor="text1"/>
+        </w:rPr>
+        <w:t xml:space="preserve"> </w:t>
+      </w:r>
+      <w:r>
+        <w:rPr>
+          <w:color w:val="000000" w:themeColor="text1"/>
+        </w:rPr>
+        <w:t>E</w:t>
+      </w:r>
+      <w:r>
+        <w:rPr>
+          <w:color w:val="000000" w:themeColor="text1"/>
+        </w:rPr>
+        <w:t xml:space="preserve"> </w:t>
+      </w:r>
+      <w:r>
+        <w:rPr>
+          <w:color w:val="000000" w:themeColor="text1"/>
+        </w:rPr>
+        <w:t>a</w:t>
+      </w:r>
+      <w:r>
+        <w:rPr>
+          <w:color w:val="000000" w:themeColor="text1"/>
+        </w:rPr>
+        <w:t xml:space="preserve"> produção anual </w:t>
+      </w:r>
+      <w:r>
+        <w:rPr>
+          <w:color w:val="000000" w:themeColor="text1"/>
+        </w:rPr>
+        <w:t>de cogumelos comestíveis no País</w:t>
+      </w:r>
+      <w:r>
+        <w:rPr>
+          <w:color w:val="000000" w:themeColor="text1"/>
+        </w:rPr>
+        <w:t xml:space="preserve"> é de aprox</w:t>
+      </w:r>
+      <w:r>
+        <w:rPr>
+          <w:color w:val="000000" w:themeColor="text1"/>
+        </w:rPr>
+        <w:t>imadamente 12.730 toneladas</w:t>
+      </w:r>
+      <w:r>
+        <w:rPr>
+          <w:color w:val="000000" w:themeColor="text1"/>
+        </w:rPr>
+        <w:t>.</w:t>
+      </w:r>
+    </w:p>
+    <w:p>
+      <w:pPr>
+        <w:rPr>
+          <w:color w:val="000000" w:themeColor="text1"/>
+        </w:rPr>
+      </w:pPr>
+      <w:r>
+        <w:rPr>
+          <w:color w:val="000000" w:themeColor="text1"/>
+        </w:rPr>
+        <w:t>É importante destacar que cada uma dessas espécies possui requisitos específicos para o cultivo em larga escala. Dessa forma, a escolha da tecnologia de produção, do tipo de instalação e dos insumos necessários deve ser baseada na espécie a ser cultivada. Definir o tipo de cogumelo é, portanto, o primeiro passo para iniciar a produção.</w:t>
+      </w:r>
+    </w:p>
+    <w:p>
+      <w:pPr>
+        <w:rPr>
+          <w:color w:val="000000" w:themeColor="text1"/>
+        </w:rPr>
+      </w:pPr>
+      <w:r>
+        <w:rPr>
+          <w:color w:val="000000" w:themeColor="text1"/>
+        </w:rPr>
+        <w:t xml:space="preserve">O </w:t>
       </w:r>
       <w:r>
         <w:rPr>
@@ -968,27 +1330,13 @@
           <w:bCs/>
           <w:color w:val="000000" w:themeColor="text1"/>
         </w:rPr>
-        <w:t>Champignon de Paris</w:t>
-      </w:r>
-      <w:r>
-        <w:rPr>
-          <w:color w:val="000000" w:themeColor="text1"/>
-        </w:rPr>
-        <w:t xml:space="preserve"> (</w:t>
-      </w:r>
-      <w:r>
-        <w:rPr>
-          <w:i/>
-          <w:iCs/>
-          <w:color w:val="000000" w:themeColor="text1"/>
-        </w:rPr>
-        <w:t>Agaricus bisporus</w:t>
-      </w:r>
-      <w:r>
-        <w:rPr>
-          <w:color w:val="000000" w:themeColor="text1"/>
-        </w:rPr>
-        <w:t xml:space="preserve">), o </w:t>
+        <w:t>Shimeji</w:t>
+      </w:r>
+      <w:r>
+        <w:rPr>
+          <w:color w:val="000000" w:themeColor="text1"/>
+        </w:rPr>
+        <w:t xml:space="preserve">, por exemplo, pode ser cultivado em substratos orgânicos por meio de uma técnica conhecida como </w:t>
       </w:r>
       <w:r>
         <w:rPr>
@@ -996,83 +1344,50 @@
           <w:bCs/>
           <w:color w:val="000000" w:themeColor="text1"/>
         </w:rPr>
-        <w:t>Shimeji</w:t>
-      </w:r>
-      <w:r>
-        <w:rPr>
-          <w:color w:val="000000" w:themeColor="text1"/>
-        </w:rPr>
-        <w:t xml:space="preserve"> (</w:t>
-      </w:r>
-      <w:r>
-        <w:rPr>
-          <w:i/>
-          <w:iCs/>
-          <w:color w:val="000000" w:themeColor="text1"/>
-        </w:rPr>
-        <w:t>Pleurotus spp.</w:t>
-      </w:r>
-      <w:r>
-        <w:rPr>
-          <w:color w:val="000000" w:themeColor="text1"/>
-        </w:rPr>
-        <w:t xml:space="preserve">) e o </w:t>
-      </w:r>
+        <w:t xml:space="preserve">cultivo </w:t>
+      </w:r>
+      <w:proofErr w:type="spellStart"/>
       <w:r>
         <w:rPr>
           <w:b/>
           <w:bCs/>
           <w:color w:val="000000" w:themeColor="text1"/>
         </w:rPr>
-        <w:t>Shiitake</w:t>
-      </w:r>
-      <w:r>
-        <w:rPr>
-          <w:color w:val="000000" w:themeColor="text1"/>
-        </w:rPr>
-        <w:t xml:space="preserve"> (</w:t>
-      </w:r>
-      <w:r>
-        <w:rPr>
-          <w:i/>
-          <w:iCs/>
-          <w:color w:val="000000" w:themeColor="text1"/>
-        </w:rPr>
-        <w:t>Lentinula edodes</w:t>
-      </w:r>
-      <w:r>
-        <w:rPr>
-          <w:color w:val="000000" w:themeColor="text1"/>
-        </w:rPr>
-        <w:t>), conforme apontado por Urben (2018). A produção anual dessas variedades é de aproximadamente 9 mil, 8,5 mil e 5 mil toneladas, respectivamente.</w:t>
-      </w:r>
-    </w:p>
-    <w:p>
-      <w:pPr>
-        <w:ind w:firstLine="708"/>
-        <w:rPr>
-          <w:color w:val="000000" w:themeColor="text1"/>
-        </w:rPr>
-      </w:pPr>
-      <w:r>
-        <w:rPr>
-          <w:color w:val="000000" w:themeColor="text1"/>
-        </w:rPr>
-        <w:t>É importante destacar que cada uma dessas espécies possui requisitos específicos para o cultivo em larga escala. Dessa forma, a escolha da tecnologia de produção, do tipo de instalação e dos insumos necessários deve ser baseada na espécie a ser cultivada. Definir o tipo de cogumelo é, portanto, o primeiro passo para iniciar a produção.</w:t>
-      </w:r>
-    </w:p>
-    <w:p>
-      <w:pPr>
-        <w:ind w:firstLine="708"/>
-        <w:rPr>
-          <w:color w:val="000000" w:themeColor="text1"/>
-        </w:rPr>
-      </w:pPr>
-      <w:r>
-        <w:rPr>
-          <w:color w:val="000000" w:themeColor="text1"/>
-        </w:rPr>
-        <w:t xml:space="preserve">O </w:t>
+        <w:t>axênico</w:t>
+      </w:r>
+      <w:proofErr w:type="spellEnd"/>
+      <w:r>
+        <w:rPr>
+          <w:color w:val="000000" w:themeColor="text1"/>
+        </w:rPr>
+        <w:t>. Nesse método, os cogumelos crescem em um substrato previamente esterilizado e enriquecido com nutrientes, o que favorece seu desenvolvimento sem a concorrência de outros microrganismos. Para isso, são utilizadas embalagens de plástico, vidro ou policloreto de vinila (PVC), garantindo maior produtividade e eficiência na produção.</w:t>
+      </w:r>
+    </w:p>
+    <w:p>
+      <w:pPr>
+        <w:rPr>
+          <w:color w:val="000000" w:themeColor="text1"/>
+        </w:rPr>
+      </w:pPr>
+      <w:r>
+        <w:rPr>
+          <w:color w:val="000000" w:themeColor="text1"/>
+        </w:rPr>
+        <w:t xml:space="preserve">Dentre as espécies de cogumelos comestíveis, as do gênero </w:t>
+      </w:r>
+      <w:proofErr w:type="spellStart"/>
+      <w:r>
+        <w:rPr>
+          <w:color w:val="000000" w:themeColor="text1"/>
+        </w:rPr>
+        <w:t>Pleurotus</w:t>
+      </w:r>
+      <w:proofErr w:type="spellEnd"/>
+      <w:r>
+        <w:rPr>
+          <w:color w:val="000000" w:themeColor="text1"/>
+        </w:rPr>
+        <w:t xml:space="preserve">, popularmente conhecidas por </w:t>
       </w:r>
       <w:r>
         <w:rPr>
@@ -1086,21 +1401,112 @@
         <w:rPr>
           <w:color w:val="000000" w:themeColor="text1"/>
         </w:rPr>
-        <w:t xml:space="preserve">, por exemplo, pode ser cultivado em substratos orgânicos por meio de uma técnica conhecida como </w:t>
-      </w:r>
-      <w:r>
-        <w:rPr>
-          <w:b/>
-          <w:bCs/>
-          <w:color w:val="000000" w:themeColor="text1"/>
-        </w:rPr>
-        <w:t>cultivo axênico</w:t>
-      </w:r>
-      <w:r>
-        <w:rPr>
-          <w:color w:val="000000" w:themeColor="text1"/>
-        </w:rPr>
-        <w:t>. Nesse método, os cogumelos crescem em um substrato previamente esterilizado e enriquecido com nutrientes, o que favorece seu desenvolvimento sem a concorrência de outros microrganismos. Para isso, são utilizadas embalagens de plástico, vidro ou policloreto de vinila (PVC), garantindo maior produtividade e eficiência na produção.</w:t>
+        <w:t xml:space="preserve"> ou </w:t>
+      </w:r>
+      <w:proofErr w:type="spellStart"/>
+      <w:r>
+        <w:rPr>
+          <w:color w:val="000000" w:themeColor="text1"/>
+        </w:rPr>
+        <w:t>Hiratake</w:t>
+      </w:r>
+      <w:proofErr w:type="spellEnd"/>
+      <w:r>
+        <w:rPr>
+          <w:color w:val="000000" w:themeColor="text1"/>
+        </w:rPr>
+        <w:t>, são as mais fáceis e baratas de cultivar</w:t>
+      </w:r>
+      <w:r>
+        <w:rPr>
+          <w:color w:val="000000" w:themeColor="text1"/>
+        </w:rPr>
+        <w:t>.</w:t>
+      </w:r>
+    </w:p>
+    <w:p>
+      <w:pPr>
+        <w:rPr>
+          <w:color w:val="000000" w:themeColor="text1"/>
+        </w:rPr>
+      </w:pPr>
+      <w:r>
+        <w:rPr>
+          <w:color w:val="000000" w:themeColor="text1"/>
+        </w:rPr>
+        <w:t xml:space="preserve">O mercado produtivo </w:t>
+      </w:r>
+      <w:r>
+        <w:rPr>
+          <w:color w:val="000000" w:themeColor="text1"/>
+        </w:rPr>
+        <w:t xml:space="preserve">movimenta US$ 35 bilhões ao ano em todo o planeta. A China lidera a posição de produção de cogumelos </w:t>
+      </w:r>
+      <w:r>
+        <w:rPr>
+          <w:color w:val="000000" w:themeColor="text1"/>
+        </w:rPr>
+        <w:t xml:space="preserve">seguido da Itália </w:t>
+      </w:r>
+      <w:r>
+        <w:rPr>
+          <w:color w:val="000000" w:themeColor="text1"/>
+        </w:rPr>
+        <w:t xml:space="preserve">e Estados Unidos. </w:t>
+      </w:r>
+      <w:r>
+        <w:rPr>
+          <w:color w:val="000000" w:themeColor="text1"/>
+        </w:rPr>
+        <w:t xml:space="preserve">A partir de ações </w:t>
+      </w:r>
+      <w:r>
+        <w:rPr>
+          <w:color w:val="000000" w:themeColor="text1"/>
+        </w:rPr>
+        <w:t>realizadas pela Asso</w:t>
+      </w:r>
+      <w:r>
+        <w:rPr>
+          <w:color w:val="000000" w:themeColor="text1"/>
+        </w:rPr>
+        <w:t>ciação Nacional dos Produtores de Cogumelo (ANPC)</w:t>
+      </w:r>
+      <w:r>
+        <w:rPr>
+          <w:color w:val="000000" w:themeColor="text1"/>
+        </w:rPr>
+        <w:t xml:space="preserve">, essa entidade </w:t>
+      </w:r>
+      <w:r>
+        <w:rPr>
+          <w:color w:val="000000" w:themeColor="text1"/>
+        </w:rPr>
+        <w:t xml:space="preserve">ataca várias frentes para manter o mercado mais produtivo e </w:t>
+      </w:r>
+      <w:r>
+        <w:rPr>
+          <w:color w:val="000000" w:themeColor="text1"/>
+        </w:rPr>
+        <w:t xml:space="preserve">com estímulos </w:t>
+      </w:r>
+      <w:r>
+        <w:rPr>
+          <w:color w:val="000000" w:themeColor="text1"/>
+        </w:rPr>
+        <w:t xml:space="preserve">de investimento em tecnologias </w:t>
+      </w:r>
+      <w:r>
+        <w:rPr>
+          <w:color w:val="000000" w:themeColor="text1"/>
+        </w:rPr>
+        <w:t xml:space="preserve">e consumo </w:t>
+      </w:r>
+      <w:r>
+        <w:rPr>
+          <w:color w:val="000000" w:themeColor="text1"/>
+        </w:rPr>
+        <w:t>do produto in natura.</w:t>
       </w:r>
     </w:p>
     <w:p>
@@ -1114,36 +1520,8 @@
         <w:rPr>
           <w:color w:val="000000" w:themeColor="text1"/>
         </w:rPr>
-        <w:t xml:space="preserve">Dentre as espécies de cogumelos comestíveis, as do gênero Pleurotus, popularmente conhecidas por </w:t>
-      </w:r>
-      <w:r>
-        <w:rPr>
-          <w:b/>
-          <w:bCs/>
-          <w:color w:val="000000" w:themeColor="text1"/>
-        </w:rPr>
-        <w:t>Shimeji</w:t>
-      </w:r>
-      <w:r>
-        <w:rPr>
-          <w:color w:val="000000" w:themeColor="text1"/>
-        </w:rPr>
-        <w:t xml:space="preserve"> ou Hiratake, são as mais fáceis e baratas de cultivar</w:t>
-      </w:r>
-      <w:r>
-        <w:rPr>
-          <w:color w:val="000000" w:themeColor="text1"/>
-        </w:rPr>
-        <w:t>.</w:t>
-      </w:r>
-    </w:p>
-    <w:p>
-      <w:pPr>
-        <w:ind w:firstLine="708"/>
-        <w:rPr>
-          <w:color w:val="000000" w:themeColor="text1"/>
-        </w:rPr>
-      </w:pPr>
+        <w:t xml:space="preserve"> </w:t>
+      </w:r>
     </w:p>
     <w:p>
       <w:pPr>
@@ -1173,6 +1551,22 @@
       <w:r>
         <w:t>Shimeji Preto</w:t>
       </w:r>
+      <w:r>
+        <w:t xml:space="preserve"> - </w:t>
+      </w:r>
+      <w:proofErr w:type="spellStart"/>
+      <w:r>
+        <w:t>Pleurotus</w:t>
+      </w:r>
+      <w:proofErr w:type="spellEnd"/>
+      <w:r>
+        <w:t xml:space="preserve"> </w:t>
+      </w:r>
+      <w:proofErr w:type="spellStart"/>
+      <w:r>
+        <w:t>ostreatus</w:t>
+      </w:r>
+      <w:proofErr w:type="spellEnd"/>
     </w:p>
     <w:p>
       <w:pPr>
@@ -1185,6 +1579,22 @@
       <w:r>
         <w:t>Shimeji Branco</w:t>
       </w:r>
+      <w:r>
+        <w:t xml:space="preserve"> - </w:t>
+      </w:r>
+      <w:proofErr w:type="spellStart"/>
+      <w:r>
+        <w:t>Pleurotus</w:t>
+      </w:r>
+      <w:proofErr w:type="spellEnd"/>
+      <w:r>
+        <w:t xml:space="preserve"> </w:t>
+      </w:r>
+      <w:proofErr w:type="spellStart"/>
+      <w:r>
+        <w:t>ostreatus</w:t>
+      </w:r>
+      <w:proofErr w:type="spellEnd"/>
     </w:p>
     <w:p>
       <w:pPr>
@@ -1197,6 +1607,22 @@
       <w:r>
         <w:t>Shimeji Marrom</w:t>
       </w:r>
+      <w:r>
+        <w:t xml:space="preserve"> - </w:t>
+      </w:r>
+      <w:proofErr w:type="spellStart"/>
+      <w:r>
+        <w:t>Pleurotus</w:t>
+      </w:r>
+      <w:proofErr w:type="spellEnd"/>
+      <w:r>
+        <w:t xml:space="preserve"> </w:t>
+      </w:r>
+      <w:proofErr w:type="spellStart"/>
+      <w:r>
+        <w:t>pulmonarius</w:t>
+      </w:r>
+      <w:proofErr w:type="spellEnd"/>
     </w:p>
     <w:p>
       <w:pPr>
@@ -1209,6 +1635,22 @@
       <w:r>
         <w:t>Shimeji Salmão</w:t>
       </w:r>
+      <w:r>
+        <w:t xml:space="preserve"> - </w:t>
+      </w:r>
+      <w:proofErr w:type="spellStart"/>
+      <w:r>
+        <w:t>Pleurotus</w:t>
+      </w:r>
+      <w:proofErr w:type="spellEnd"/>
+      <w:r>
+        <w:t xml:space="preserve"> </w:t>
+      </w:r>
+      <w:proofErr w:type="spellStart"/>
+      <w:r>
+        <w:t>djamor</w:t>
+      </w:r>
+      <w:proofErr w:type="spellEnd"/>
     </w:p>
     <w:p>
       <w:pPr>
@@ -1230,23 +1672,130 @@
         </w:rPr>
         <w:t xml:space="preserve"> </w:t>
       </w:r>
+      <w:r>
+        <w:rPr>
+          <w:noProof/>
+        </w:rPr>
+        <w:t xml:space="preserve">- </w:t>
+      </w:r>
+      <w:r>
+        <w:rPr>
+          <w:noProof/>
+        </w:rPr>
+        <w:t>Pleurotus citrinopileatus</w:t>
+      </w:r>
     </w:p>
     <w:p>
       <w:pPr>
         <w:pStyle w:val="PargrafodaLista"/>
+        <w:numPr>
+          <w:ilvl w:val="0"/>
+          <w:numId w:val="1"/>
+        </w:numPr>
+        <w:rPr>
+          <w:noProof/>
+        </w:rPr>
+      </w:pPr>
+      <w:r>
+        <w:rPr>
+          <w:noProof/>
+        </w:rPr>
+        <w:t xml:space="preserve">Shimeji </w:t>
+      </w:r>
+      <w:r>
+        <w:rPr>
+          <w:noProof/>
+        </w:rPr>
+        <w:t>Rei</w:t>
+      </w:r>
+      <w:r>
+        <w:rPr>
+          <w:noProof/>
+        </w:rPr>
+        <w:t xml:space="preserve"> - </w:t>
+      </w:r>
+      <w:r>
+        <w:rPr>
+          <w:noProof/>
+        </w:rPr>
+        <w:t>Pleurotus eryngii</w:t>
+      </w:r>
+    </w:p>
+    <w:p>
+      <w:pPr>
+        <w:pStyle w:val="PargrafodaLista"/>
+        <w:numPr>
+          <w:ilvl w:val="0"/>
+          <w:numId w:val="1"/>
+        </w:numPr>
+        <w:rPr>
+          <w:noProof/>
+        </w:rPr>
+      </w:pPr>
+      <w:r>
+        <w:rPr>
+          <w:noProof/>
+        </w:rPr>
+        <w:t xml:space="preserve">Shimeji </w:t>
+      </w:r>
+      <w:r>
+        <w:rPr>
+          <w:noProof/>
+        </w:rPr>
+        <w:t>Ferula</w:t>
+      </w:r>
+      <w:r>
+        <w:rPr>
+          <w:noProof/>
+        </w:rPr>
+        <w:t xml:space="preserve"> -</w:t>
+      </w:r>
+      <w:r>
+        <w:rPr>
+          <w:noProof/>
+        </w:rPr>
+        <w:t xml:space="preserve"> </w:t>
+      </w:r>
+      <w:r>
+        <w:rPr>
+          <w:i/>
+          <w:iCs/>
+          <w:noProof/>
+        </w:rPr>
+        <w:t>Pleurotus ferulae</w:t>
+      </w:r>
+      <w:r>
+        <w:rPr>
+          <w:noProof/>
+        </w:rPr>
+        <w:t xml:space="preserve"> </w:t>
+      </w:r>
+    </w:p>
+    <w:p>
+      <w:pPr>
+        <w:pStyle w:val="PargrafodaLista"/>
+        <w:rPr>
+          <w:noProof/>
+        </w:rPr>
       </w:pPr>
     </w:p>
     <w:p>
       <w:pPr>
         <w:pStyle w:val="PargrafodaLista"/>
         <w:jc w:val="center"/>
-      </w:pPr>
-      <w:r>
+        <w:rPr>
+          <w:ins w:id="0" w:author="Microsoft Word" w:date="2025-04-07T15:58:00Z" w16du:dateUtc="2025-04-07T18:58:00Z"/>
+        </w:rPr>
+      </w:pPr>
+      <w:r>
+        <w:rPr>
+          <w:noProof/>
+        </w:rPr>
         <w:drawing>
-          <wp:inline distT="0" distB="0" distL="0" distR="0" wp14:anchorId="338F8D67" wp14:editId="28FF6CFF">
-            <wp:extent cx="4766826" cy="2956560"/>
-            <wp:effectExtent l="0" t="0" r="0" b="0"/>
-            <wp:docPr id="186044593" name="Imagem 1" descr="Desenho de frutas&#10;&#10;O conteúdo gerado por IA pode estar incorreto."/>
+          <wp:inline distT="0" distB="0" distL="0" distR="0" wp14:anchorId="2B2713AD" wp14:editId="738D9083">
+            <wp:extent cx="5551422" cy="2811780"/>
+            <wp:effectExtent l="0" t="0" r="0" b="7620"/>
+            <wp:docPr id="1548103102" name="Imagem 1"/>
             <wp:cNvGraphicFramePr>
               <a:graphicFrameLocks xmlns:a="http://schemas.openxmlformats.org/drawingml/2006/main" noChangeAspect="1"/>
             </wp:cNvGraphicFramePr>
@@ -1254,19 +1803,18 @@
               <a:graphicData uri="http://schemas.openxmlformats.org/drawingml/2006/picture">
                 <pic:pic xmlns:pic="http://schemas.openxmlformats.org/drawingml/2006/picture">
                   <pic:nvPicPr>
-                    <pic:cNvPr id="186044593" name="Imagem 1" descr="Desenho de frutas&#10;&#10;O conteúdo gerado por IA pode estar incorreto."/>
+                    <pic:cNvPr id="1548103102" name=""/>
                     <pic:cNvPicPr/>
                   </pic:nvPicPr>
-                  <pic:blipFill>
+                  <pic:blipFill rotWithShape="1">
                     <a:blip r:embed="rId14"/>
-                    <a:stretch>
-                      <a:fillRect/>
-                    </a:stretch>
+                    <a:srcRect l="3020" t="271" r="-3020" b="-271"/>
+                    <a:stretch/>
                   </pic:blipFill>
                   <pic:spPr>
                     <a:xfrm>
                       <a:off x="0" y="0"/>
-                      <a:ext cx="4771895" cy="2959704"/>
+                      <a:ext cx="5553766" cy="2812967"/>
                     </a:xfrm>
                     <a:prstGeom prst="rect">
                       <a:avLst/>
@@ -1281,6 +1829,12 @@
     </w:p>
     <w:p>
       <w:pPr>
+        <w:pStyle w:val="PargrafodaLista"/>
+        <w:jc w:val="center"/>
+      </w:pPr>
+    </w:p>
+    <w:p>
+      <w:pPr>
         <w:rPr>
           <w:color w:val="156082" w:themeColor="accent1"/>
           <w:sz w:val="28"/>
@@ -1293,7 +1847,6 @@
           <w:sz w:val="28"/>
           <w:szCs w:val="28"/>
         </w:rPr>
-        <w:lastRenderedPageBreak/>
         <w:t xml:space="preserve">Estufas de </w:t>
       </w:r>
       <w:r>
@@ -1308,6 +1861,144 @@
     <w:p>
       <w:pPr>
         <w:rPr>
+          <w:sz w:val="21"/>
+          <w:szCs w:val="21"/>
+          <w:shd w:val="clear" w:color="auto" w:fill="FFFFFF"/>
+        </w:rPr>
+      </w:pPr>
+      <w:r>
+        <w:rPr>
+          <w:sz w:val="21"/>
+          <w:szCs w:val="21"/>
+          <w:shd w:val="clear" w:color="auto" w:fill="FFFFFF"/>
+        </w:rPr>
+        <w:t xml:space="preserve">Investir no cultivo e venda de cogumelos tem se revelado uma atividade atrativa economicamente. Para se ter uma ideia, </w:t>
+      </w:r>
+      <w:r>
+        <w:rPr>
+          <w:sz w:val="21"/>
+          <w:szCs w:val="21"/>
+          <w:shd w:val="clear" w:color="auto" w:fill="FFFFFF"/>
+        </w:rPr>
+        <w:t xml:space="preserve">o </w:t>
+      </w:r>
+      <w:r>
+        <w:rPr>
+          <w:sz w:val="21"/>
+          <w:szCs w:val="21"/>
+          <w:shd w:val="clear" w:color="auto" w:fill="FFFFFF"/>
+        </w:rPr>
+        <w:t>cultivo de cogumelos, conhecido também como fungicultura, está em plena expansão no Brasil, com destaque para os benefícios econômicos e a crescente demanda por produtos de qualidade. No mercado nacional, o preço por quilo de cogumelos pode variar entre R$20,00 e R$160,00, dependendo da variedade. No entanto, no mercado internacional, o valor pode chegar a até R$500,00 por quilo, refletindo o potencial lucrativo dessa atividade</w:t>
+      </w:r>
+      <w:r>
+        <w:rPr>
+          <w:sz w:val="21"/>
+          <w:szCs w:val="21"/>
+          <w:shd w:val="clear" w:color="auto" w:fill="FFFFFF"/>
+        </w:rPr>
+        <w:t>. Empresários do ramo costumam dizer que a demanda ainda é superior à capacidade de produção. Tentadora, a ideia exige certos cuidados.</w:t>
+      </w:r>
+    </w:p>
+    <w:p>
+      <w:pPr>
+        <w:rPr>
+          <w:sz w:val="21"/>
+          <w:szCs w:val="21"/>
+          <w:shd w:val="clear" w:color="auto" w:fill="FFFFFF"/>
+        </w:rPr>
+      </w:pPr>
+      <w:r>
+        <w:rPr>
+          <w:sz w:val="21"/>
+          <w:szCs w:val="21"/>
+          <w:shd w:val="clear" w:color="auto" w:fill="FFFFFF"/>
+        </w:rPr>
+        <w:t>O cultivo de cogumelos em estufas oferece uma série de benefícios em comparação com o cultivo ao ar livre. Um dos principais benefícios é a capacidade de controlar as condições ambientais, como temperatura, umidade e luz. Essa capacidade de controle permite que os produtores criem um ambiente ideal para o crescimento dos cogumelos, resultando em uma produção mais consistente e de melhor qualidade.</w:t>
+      </w:r>
+      <w:r>
+        <w:rPr>
+          <w:sz w:val="21"/>
+          <w:szCs w:val="21"/>
+          <w:shd w:val="clear" w:color="auto" w:fill="FFFFFF"/>
+        </w:rPr>
+        <w:t xml:space="preserve"> </w:t>
+      </w:r>
+      <w:r>
+        <w:rPr>
+          <w:sz w:val="21"/>
+          <w:szCs w:val="21"/>
+          <w:shd w:val="clear" w:color="auto" w:fill="FFFFFF"/>
+        </w:rPr>
+        <w:t xml:space="preserve">Além de que </w:t>
+      </w:r>
+      <w:r>
+        <w:rPr>
+          <w:sz w:val="21"/>
+          <w:szCs w:val="21"/>
+          <w:shd w:val="clear" w:color="auto" w:fill="FFFFFF"/>
+        </w:rPr>
+        <w:t xml:space="preserve">oferece </w:t>
+      </w:r>
+      <w:r>
+        <w:rPr>
+          <w:sz w:val="21"/>
+          <w:szCs w:val="21"/>
+          <w:shd w:val="clear" w:color="auto" w:fill="FFFFFF"/>
+        </w:rPr>
+        <w:t xml:space="preserve">proteção contra </w:t>
+      </w:r>
+      <w:r>
+        <w:rPr>
+          <w:sz w:val="21"/>
+          <w:szCs w:val="21"/>
+          <w:shd w:val="clear" w:color="auto" w:fill="FFFFFF"/>
+        </w:rPr>
+        <w:t xml:space="preserve">condições </w:t>
+      </w:r>
+      <w:r>
+        <w:rPr>
+          <w:sz w:val="21"/>
+          <w:szCs w:val="21"/>
+          <w:shd w:val="clear" w:color="auto" w:fill="FFFFFF"/>
+        </w:rPr>
+        <w:t>climáticas adversas</w:t>
+      </w:r>
+      <w:r>
+        <w:rPr>
+          <w:sz w:val="21"/>
+          <w:szCs w:val="21"/>
+          <w:shd w:val="clear" w:color="auto" w:fill="FFFFFF"/>
+        </w:rPr>
+        <w:t>, como fortes chuvas por exemplo</w:t>
+      </w:r>
+      <w:r>
+        <w:rPr>
+          <w:sz w:val="21"/>
+          <w:szCs w:val="21"/>
+          <w:shd w:val="clear" w:color="auto" w:fill="FFFFFF"/>
+        </w:rPr>
+        <w:t xml:space="preserve"> ou até mesmo invasão de insetos e bichos</w:t>
+      </w:r>
+      <w:r>
+        <w:rPr>
+          <w:sz w:val="21"/>
+          <w:szCs w:val="21"/>
+          <w:shd w:val="clear" w:color="auto" w:fill="FFFFFF"/>
+        </w:rPr>
+        <w:t xml:space="preserve"> </w:t>
+      </w:r>
+      <w:r>
+        <w:rPr>
+          <w:sz w:val="21"/>
+          <w:szCs w:val="21"/>
+          <w:shd w:val="clear" w:color="auto" w:fill="FFFFFF"/>
+        </w:rPr>
+        <w:t>desqualificando o produto e sua padronização.</w:t>
+      </w:r>
+    </w:p>
+    <w:p>
+      <w:pPr>
+        <w:rPr>
           <w:rFonts w:ascii="quorumm" w:hAnsi="quorumm"/>
           <w:color w:val="666666"/>
           <w:sz w:val="21"/>
@@ -1321,45 +2012,6 @@
           <w:szCs w:val="21"/>
           <w:shd w:val="clear" w:color="auto" w:fill="FFFFFF"/>
         </w:rPr>
-        <w:t xml:space="preserve">Investir no cultivo e venda de cogumelos tem se revelado uma atividade atrativa economicamente. Para se ter uma ideia, </w:t>
-      </w:r>
-      <w:r>
-        <w:rPr>
-          <w:sz w:val="21"/>
-          <w:szCs w:val="21"/>
-          <w:shd w:val="clear" w:color="auto" w:fill="FFFFFF"/>
-        </w:rPr>
-        <w:t xml:space="preserve">o </w:t>
-      </w:r>
-      <w:r>
-        <w:rPr>
-          <w:sz w:val="21"/>
-          <w:szCs w:val="21"/>
-          <w:shd w:val="clear" w:color="auto" w:fill="FFFFFF"/>
-        </w:rPr>
-        <w:t>cultivo de cogumelos, conhecido também como fungicultura, está em plena expansão no Brasil, com destaque para os benefícios econômicos e a crescente demanda por produtos de qualidade. No mercado nacional, o preço por quilo de cogumelos pode variar entre R$20,00 e R$160,00, dependendo da variedade. No entanto, no mercado internacional, o valor pode chegar a até R$500,00 por quilo, refletindo o potencial lucrativo dessa atividade</w:t>
-      </w:r>
-      <w:r>
-        <w:rPr>
-          <w:sz w:val="21"/>
-          <w:szCs w:val="21"/>
-          <w:shd w:val="clear" w:color="auto" w:fill="FFFFFF"/>
-        </w:rPr>
-        <w:t>. Empresários do ramo costumam dizer que a demanda ainda é superior à capacidade de produção. Tentadora, a ideia exige certos cuidados.</w:t>
-      </w:r>
-      <w:r>
-        <w:rPr>
-          <w:sz w:val="21"/>
-          <w:szCs w:val="21"/>
-        </w:rPr>
-        <w:br/>
-      </w:r>
-      <w:r>
-        <w:rPr>
-          <w:sz w:val="21"/>
-          <w:szCs w:val="21"/>
-          <w:shd w:val="clear" w:color="auto" w:fill="FFFFFF"/>
-        </w:rPr>
         <w:t>A cautela é justificada pela complexidade do cultivo. Existem duas opções para quem começa no ramo: usar toras de eucalipto para cultivar os cogumelos ou fazê-lo em prateleiras, como em uma horta. Produtores afirmam que a primeira técnica é a mais rudimentar e impõe mais obstáculos para tornar o negócio comercialmente viável</w:t>
       </w:r>
       <w:r>
@@ -1436,31 +2088,61 @@
           <w:szCs w:val="21"/>
           <w:shd w:val="clear" w:color="auto" w:fill="FFFFFF"/>
         </w:rPr>
-        <w:t xml:space="preserve">Com o </w:t>
-      </w:r>
-      <w:r>
-        <w:rPr>
-          <w:sz w:val="21"/>
-          <w:szCs w:val="21"/>
-          <w:shd w:val="clear" w:color="auto" w:fill="FFFFFF"/>
-        </w:rPr>
-        <w:t>mercado de cogumelos mostra</w:t>
-      </w:r>
-      <w:r>
-        <w:rPr>
-          <w:sz w:val="21"/>
-          <w:szCs w:val="21"/>
-          <w:shd w:val="clear" w:color="auto" w:fill="FFFFFF"/>
-        </w:rPr>
-        <w:t>n</w:t>
-      </w:r>
-      <w:r>
-        <w:rPr>
-          <w:sz w:val="21"/>
-          <w:szCs w:val="21"/>
-          <w:shd w:val="clear" w:color="auto" w:fill="FFFFFF"/>
-        </w:rPr>
-        <w:t>do um crescimento impressionante, com previsões de alcançar US$86,5 bilhões até 2027, segundo o Research and Markets. Com a crescente demanda por alimentos saudáveis e inovadores, investir na produção de cogumelos em estufas agrícolas pode ser uma excelente oportunidade de negócio.</w:t>
+        <w:t xml:space="preserve">Com o mercado de cogumelos mostrando um crescimento impressionante, com previsões de alcançar US$86,5 bilhões até 2027, segundo o </w:t>
+      </w:r>
+      <w:proofErr w:type="spellStart"/>
+      <w:r>
+        <w:rPr>
+          <w:sz w:val="21"/>
+          <w:szCs w:val="21"/>
+          <w:shd w:val="clear" w:color="auto" w:fill="FFFFFF"/>
+        </w:rPr>
+        <w:t>Research</w:t>
+      </w:r>
+      <w:proofErr w:type="spellEnd"/>
+      <w:r>
+        <w:rPr>
+          <w:sz w:val="21"/>
+          <w:szCs w:val="21"/>
+          <w:shd w:val="clear" w:color="auto" w:fill="FFFFFF"/>
+        </w:rPr>
+        <w:t xml:space="preserve"> </w:t>
+      </w:r>
+      <w:proofErr w:type="spellStart"/>
+      <w:r>
+        <w:rPr>
+          <w:sz w:val="21"/>
+          <w:szCs w:val="21"/>
+          <w:shd w:val="clear" w:color="auto" w:fill="FFFFFF"/>
+        </w:rPr>
+        <w:t>and</w:t>
+      </w:r>
+      <w:proofErr w:type="spellEnd"/>
+      <w:r>
+        <w:rPr>
+          <w:sz w:val="21"/>
+          <w:szCs w:val="21"/>
+          <w:shd w:val="clear" w:color="auto" w:fill="FFFFFF"/>
+        </w:rPr>
+        <w:t xml:space="preserve"> </w:t>
+      </w:r>
+      <w:proofErr w:type="spellStart"/>
+      <w:r>
+        <w:rPr>
+          <w:sz w:val="21"/>
+          <w:szCs w:val="21"/>
+          <w:shd w:val="clear" w:color="auto" w:fill="FFFFFF"/>
+        </w:rPr>
+        <w:t>Markets</w:t>
+      </w:r>
+      <w:proofErr w:type="spellEnd"/>
+      <w:r>
+        <w:rPr>
+          <w:sz w:val="21"/>
+          <w:szCs w:val="21"/>
+          <w:shd w:val="clear" w:color="auto" w:fill="FFFFFF"/>
+        </w:rPr>
+        <w:t>. Com a crescente demanda por alimentos saudáveis e inovadores, investir na produção de cogumelos em estufas agrícolas pode ser uma excelente oportunidade de negócio.</w:t>
       </w:r>
     </w:p>
     <w:p>
@@ -1621,7 +2303,15 @@
           <w:szCs w:val="21"/>
           <w:shd w:val="clear" w:color="auto" w:fill="FFFFFF"/>
         </w:rPr>
-        <w:t xml:space="preserve">% a 90%. </w:t>
+        <w:t>% a 90%</w:t>
+      </w:r>
+      <w:r>
+        <w:rPr>
+          <w:sz w:val="21"/>
+          <w:szCs w:val="21"/>
+          <w:shd w:val="clear" w:color="auto" w:fill="FFFFFF"/>
+        </w:rPr>
+        <w:t xml:space="preserve">, dependendo de cada shimeji. </w:t>
       </w:r>
     </w:p>
     <w:p>
@@ -1815,118 +2505,54 @@
         </w:rPr>
         <w:t xml:space="preserve">alizar cortes no saco. </w:t>
       </w:r>
-      <w:r>
-        <w:rPr>
-          <w:sz w:val="21"/>
-          <w:szCs w:val="21"/>
-          <w:shd w:val="clear" w:color="auto" w:fill="FFFFFF"/>
-        </w:rPr>
-        <w:t xml:space="preserve">A temperatura nesse processo </w:t>
-      </w:r>
-      <w:r>
-        <w:rPr>
-          <w:sz w:val="21"/>
-          <w:szCs w:val="21"/>
-          <w:shd w:val="clear" w:color="auto" w:fill="FFFFFF"/>
-        </w:rPr>
-        <w:t xml:space="preserve">fica levemente mais baixa, </w:t>
-      </w:r>
-      <w:r>
-        <w:rPr>
-          <w:sz w:val="21"/>
-          <w:szCs w:val="21"/>
-          <w:shd w:val="clear" w:color="auto" w:fill="FFFFFF"/>
-        </w:rPr>
-        <w:t>entre 14°C e 20°C</w:t>
-      </w:r>
-      <w:r>
-        <w:rPr>
-          <w:sz w:val="21"/>
-          <w:szCs w:val="21"/>
-          <w:shd w:val="clear" w:color="auto" w:fill="FFFFFF"/>
-        </w:rPr>
-        <w:t>, tendo como a temperatura máxima atingindo os 22°C</w:t>
-      </w:r>
-      <w:r>
-        <w:rPr>
-          <w:sz w:val="21"/>
-          <w:szCs w:val="21"/>
-          <w:shd w:val="clear" w:color="auto" w:fill="FFFFFF"/>
-        </w:rPr>
-        <w:t xml:space="preserve"> e com uma umidade relativa do ar de </w:t>
-      </w:r>
-      <w:r>
-        <w:rPr>
-          <w:sz w:val="21"/>
-          <w:szCs w:val="21"/>
-          <w:shd w:val="clear" w:color="auto" w:fill="FFFFFF"/>
-        </w:rPr>
-        <w:t>85% a 90%.</w:t>
-      </w:r>
-    </w:p>
-    <w:p>
-      <w:pPr>
-        <w:rPr>
-          <w:sz w:val="21"/>
-          <w:szCs w:val="21"/>
-          <w:shd w:val="clear" w:color="auto" w:fill="FFFFFF"/>
-        </w:rPr>
-      </w:pPr>
-      <w:r>
-        <w:rPr>
-          <w:sz w:val="21"/>
-          <w:szCs w:val="21"/>
-          <w:shd w:val="clear" w:color="auto" w:fill="FFFFFF"/>
-        </w:rPr>
-        <w:t>Vale ressaltar que a temperatura não deve exceder os 30°C</w:t>
-      </w:r>
-      <w:r>
-        <w:rPr>
-          <w:sz w:val="21"/>
-          <w:szCs w:val="21"/>
-          <w:shd w:val="clear" w:color="auto" w:fill="FFFFFF"/>
-        </w:rPr>
-        <w:t xml:space="preserve">, pois pode </w:t>
-      </w:r>
-      <w:r>
-        <w:rPr>
-          <w:sz w:val="21"/>
-          <w:szCs w:val="21"/>
-          <w:shd w:val="clear" w:color="auto" w:fill="FFFFFF"/>
-        </w:rPr>
-        <w:t xml:space="preserve">comprometer </w:t>
-      </w:r>
-      <w:r>
-        <w:rPr>
-          <w:sz w:val="21"/>
-          <w:szCs w:val="21"/>
-          <w:shd w:val="clear" w:color="auto" w:fill="FFFFFF"/>
-        </w:rPr>
-        <w:t>o desenvolvimento deles</w:t>
-      </w:r>
-      <w:r>
-        <w:rPr>
-          <w:sz w:val="21"/>
-          <w:szCs w:val="21"/>
-          <w:shd w:val="clear" w:color="auto" w:fill="FFFFFF"/>
-        </w:rPr>
-        <w:t xml:space="preserve">, crescerem deformados, </w:t>
-      </w:r>
-      <w:r>
-        <w:rPr>
-          <w:sz w:val="21"/>
-          <w:szCs w:val="21"/>
-          <w:shd w:val="clear" w:color="auto" w:fill="FFFFFF"/>
-        </w:rPr>
-        <w:t>com coloração irregular, em menor escala</w:t>
-      </w:r>
-      <w:r>
-        <w:rPr>
-          <w:sz w:val="21"/>
-          <w:szCs w:val="21"/>
-          <w:shd w:val="clear" w:color="auto" w:fill="FFFFFF"/>
-        </w:rPr>
-        <w:t xml:space="preserve"> na fase de frutificação, por exemplo.</w:t>
+    </w:p>
+    <w:p>
+      <w:pPr>
+        <w:rPr>
+          <w:sz w:val="21"/>
+          <w:szCs w:val="21"/>
+          <w:shd w:val="clear" w:color="auto" w:fill="FFFFFF"/>
+        </w:rPr>
+      </w:pPr>
+      <w:r>
+        <w:rPr>
+          <w:sz w:val="21"/>
+          <w:szCs w:val="21"/>
+          <w:shd w:val="clear" w:color="auto" w:fill="FFFFFF"/>
+        </w:rPr>
+        <w:t>No</w:t>
+      </w:r>
+      <w:r>
+        <w:rPr>
+          <w:sz w:val="21"/>
+          <w:szCs w:val="21"/>
+          <w:shd w:val="clear" w:color="auto" w:fill="FFFFFF"/>
+        </w:rPr>
+        <w:t xml:space="preserve"> verão é</w:t>
+      </w:r>
+      <w:r>
+        <w:rPr>
+          <w:sz w:val="21"/>
+          <w:szCs w:val="21"/>
+          <w:shd w:val="clear" w:color="auto" w:fill="FFFFFF"/>
+        </w:rPr>
+        <w:t xml:space="preserve"> onde </w:t>
+      </w:r>
+      <w:r>
+        <w:rPr>
+          <w:sz w:val="21"/>
+          <w:szCs w:val="21"/>
+          <w:shd w:val="clear" w:color="auto" w:fill="FFFFFF"/>
+        </w:rPr>
+        <w:t xml:space="preserve">existe mais </w:t>
+      </w:r>
+      <w:r>
+        <w:rPr>
+          <w:sz w:val="21"/>
+          <w:szCs w:val="21"/>
+          <w:shd w:val="clear" w:color="auto" w:fill="FFFFFF"/>
+        </w:rPr>
+        <w:t>atenção, pois é</w:t>
       </w:r>
       <w:r>
         <w:rPr>
@@ -1936,6 +2562,135 @@
         </w:rPr>
         <w:t xml:space="preserve"> </w:t>
       </w:r>
+      <w:r>
+        <w:rPr>
+          <w:sz w:val="21"/>
+          <w:szCs w:val="21"/>
+          <w:shd w:val="clear" w:color="auto" w:fill="FFFFFF"/>
+        </w:rPr>
+        <w:t>muito</w:t>
+      </w:r>
+      <w:r>
+        <w:rPr>
+          <w:sz w:val="21"/>
+          <w:szCs w:val="21"/>
+          <w:shd w:val="clear" w:color="auto" w:fill="FFFFFF"/>
+        </w:rPr>
+        <w:t xml:space="preserve"> sensível, com calor excessivo pode </w:t>
+      </w:r>
+      <w:r>
+        <w:rPr>
+          <w:sz w:val="21"/>
+          <w:szCs w:val="21"/>
+          <w:shd w:val="clear" w:color="auto" w:fill="FFFFFF"/>
+        </w:rPr>
+        <w:t xml:space="preserve">haver a </w:t>
+      </w:r>
+      <w:r>
+        <w:rPr>
+          <w:sz w:val="21"/>
+          <w:szCs w:val="21"/>
+          <w:shd w:val="clear" w:color="auto" w:fill="FFFFFF"/>
+        </w:rPr>
+        <w:t>contamina</w:t>
+      </w:r>
+      <w:r>
+        <w:rPr>
+          <w:sz w:val="21"/>
+          <w:szCs w:val="21"/>
+          <w:shd w:val="clear" w:color="auto" w:fill="FFFFFF"/>
+        </w:rPr>
+        <w:t>ção d</w:t>
+      </w:r>
+      <w:r>
+        <w:rPr>
+          <w:sz w:val="21"/>
+          <w:szCs w:val="21"/>
+          <w:shd w:val="clear" w:color="auto" w:fill="FFFFFF"/>
+        </w:rPr>
+        <w:t>os cogumelos, o fungo não se desenvolve</w:t>
+      </w:r>
+      <w:r>
+        <w:rPr>
+          <w:sz w:val="21"/>
+          <w:szCs w:val="21"/>
+          <w:shd w:val="clear" w:color="auto" w:fill="FFFFFF"/>
+        </w:rPr>
+        <w:t>r</w:t>
+      </w:r>
+      <w:r>
+        <w:rPr>
+          <w:sz w:val="21"/>
+          <w:szCs w:val="21"/>
+          <w:shd w:val="clear" w:color="auto" w:fill="FFFFFF"/>
+        </w:rPr>
+        <w:t xml:space="preserve"> e gera</w:t>
+      </w:r>
+      <w:r>
+        <w:rPr>
+          <w:sz w:val="21"/>
+          <w:szCs w:val="21"/>
+          <w:shd w:val="clear" w:color="auto" w:fill="FFFFFF"/>
+        </w:rPr>
+        <w:t>r</w:t>
+      </w:r>
+      <w:r>
+        <w:rPr>
+          <w:sz w:val="21"/>
+          <w:szCs w:val="21"/>
+          <w:shd w:val="clear" w:color="auto" w:fill="FFFFFF"/>
+        </w:rPr>
+        <w:t xml:space="preserve"> uma produção ruim. Para resolver os problemas de temperatura utiliza-se exaustores e irrigação, porém a irrigação tem que ser bem feita e utiliza-se bicos micro aspersores</w:t>
+      </w:r>
+      <w:r>
+        <w:rPr>
+          <w:sz w:val="21"/>
+          <w:szCs w:val="21"/>
+          <w:shd w:val="clear" w:color="auto" w:fill="FFFFFF"/>
+        </w:rPr>
+        <w:t xml:space="preserve"> (ajudam </w:t>
+      </w:r>
+      <w:r>
+        <w:rPr>
+          <w:sz w:val="21"/>
+          <w:szCs w:val="21"/>
+          <w:shd w:val="clear" w:color="auto" w:fill="FFFFFF"/>
+        </w:rPr>
+        <w:t>a diminuir o fluxo de água</w:t>
+      </w:r>
+      <w:r>
+        <w:rPr>
+          <w:sz w:val="21"/>
+          <w:szCs w:val="21"/>
+          <w:shd w:val="clear" w:color="auto" w:fill="FFFFFF"/>
+        </w:rPr>
+        <w:t xml:space="preserve"> em gotas</w:t>
+      </w:r>
+      <w:r>
+        <w:rPr>
+          <w:sz w:val="21"/>
+          <w:szCs w:val="21"/>
+          <w:shd w:val="clear" w:color="auto" w:fill="FFFFFF"/>
+        </w:rPr>
+        <w:t>)</w:t>
+      </w:r>
+      <w:r>
+        <w:rPr>
+          <w:sz w:val="21"/>
+          <w:szCs w:val="21"/>
+          <w:shd w:val="clear" w:color="auto" w:fill="FFFFFF"/>
+        </w:rPr>
+        <w:t xml:space="preserve">, para pulverizar o ambiente para não molhar tanto o substrato (feito de serragem, farelos e até mesmo trigo, local de alimentação do cogumelo), se molhar muito, entope o filtro atrapalhando a respiração do fungo na fase inicial, ou seja, na incubação e também na fase de maturação do cogumelo que ocorre depois do cogumelo colonizar o substrato e a temperatura do ambiente ser reduzida, ainda dentro do processo de incubação. </w:t>
+      </w:r>
+    </w:p>
+    <w:p>
+      <w:pPr>
+        <w:rPr>
+          <w:sz w:val="21"/>
+          <w:szCs w:val="21"/>
+          <w:shd w:val="clear" w:color="auto" w:fill="FFFFFF"/>
+        </w:rPr>
+      </w:pPr>
     </w:p>
     <w:p>
       <w:pPr>
@@ -2024,93 +2779,1388 @@
           <w:szCs w:val="21"/>
           <w:shd w:val="clear" w:color="auto" w:fill="FFFFFF"/>
         </w:rPr>
+        <w:t xml:space="preserve">O shimeji é </w:t>
+      </w:r>
+      <w:r>
+        <w:rPr>
+          <w:sz w:val="21"/>
+          <w:szCs w:val="21"/>
+          <w:shd w:val="clear" w:color="auto" w:fill="FFFFFF"/>
+        </w:rPr>
+        <w:t xml:space="preserve">um cogumelo </w:t>
+      </w:r>
+      <w:r>
+        <w:rPr>
+          <w:sz w:val="21"/>
+          <w:szCs w:val="21"/>
+          <w:shd w:val="clear" w:color="auto" w:fill="FFFFFF"/>
+        </w:rPr>
+        <w:t xml:space="preserve">tradicional da culinária japonesa, tendo seu período de crescimento </w:t>
+      </w:r>
+      <w:r>
+        <w:rPr>
+          <w:sz w:val="21"/>
+          <w:szCs w:val="21"/>
+          <w:shd w:val="clear" w:color="auto" w:fill="FFFFFF"/>
+        </w:rPr>
+        <w:t xml:space="preserve">que corresponde a semeadura e a colheita </w:t>
+      </w:r>
+      <w:r>
+        <w:rPr>
+          <w:sz w:val="21"/>
+          <w:szCs w:val="21"/>
+          <w:shd w:val="clear" w:color="auto" w:fill="FFFFFF"/>
+        </w:rPr>
+        <w:t xml:space="preserve">variando de 45 a 180 dias. </w:t>
+      </w:r>
+      <w:r>
+        <w:rPr>
+          <w:sz w:val="21"/>
+          <w:szCs w:val="21"/>
+          <w:shd w:val="clear" w:color="auto" w:fill="FFFFFF"/>
+        </w:rPr>
+        <w:t>O shimeji tem uma produtividade que varia entre 15% e 25%, equivalente a 1,5 kg a 2,5 kg a cada 10 kg de insumo</w:t>
+      </w:r>
+      <w:r>
+        <w:rPr>
+          <w:sz w:val="21"/>
+          <w:szCs w:val="21"/>
+          <w:shd w:val="clear" w:color="auto" w:fill="FFFFFF"/>
+        </w:rPr>
+        <w:t xml:space="preserve">, segundo o </w:t>
+      </w:r>
+      <w:r>
+        <w:rPr>
+          <w:sz w:val="21"/>
+          <w:szCs w:val="21"/>
+          <w:shd w:val="clear" w:color="auto" w:fill="FFFFFF"/>
+        </w:rPr>
+        <w:t xml:space="preserve">portal de </w:t>
+      </w:r>
+      <w:r>
+        <w:rPr>
+          <w:sz w:val="21"/>
+          <w:szCs w:val="21"/>
+          <w:shd w:val="clear" w:color="auto" w:fill="FFFFFF"/>
+        </w:rPr>
+        <w:t>notícias</w:t>
+      </w:r>
+      <w:r>
+        <w:rPr>
+          <w:sz w:val="21"/>
+          <w:szCs w:val="21"/>
+          <w:shd w:val="clear" w:color="auto" w:fill="FFFFFF"/>
+        </w:rPr>
+        <w:t xml:space="preserve"> G1.</w:t>
+      </w:r>
+    </w:p>
+    <w:p>
+      <w:pPr>
+        <w:rPr>
+          <w:sz w:val="21"/>
+          <w:szCs w:val="21"/>
+          <w:shd w:val="clear" w:color="auto" w:fill="FFFFFF"/>
+        </w:rPr>
+      </w:pPr>
+      <w:r>
+        <w:rPr>
+          <w:sz w:val="21"/>
+          <w:szCs w:val="21"/>
+          <w:shd w:val="clear" w:color="auto" w:fill="FFFFFF"/>
+        </w:rPr>
+        <w:t xml:space="preserve">É de extrema importância manter uma padronização entre os cogumelos </w:t>
+      </w:r>
+      <w:r>
+        <w:rPr>
+          <w:sz w:val="21"/>
+          <w:szCs w:val="21"/>
+          <w:shd w:val="clear" w:color="auto" w:fill="FFFFFF"/>
+        </w:rPr>
+        <w:t>mante</w:t>
+      </w:r>
+      <w:r>
+        <w:rPr>
+          <w:sz w:val="21"/>
+          <w:szCs w:val="21"/>
+          <w:shd w:val="clear" w:color="auto" w:fill="FFFFFF"/>
+        </w:rPr>
+        <w:t>ndo</w:t>
+      </w:r>
+      <w:r>
+        <w:rPr>
+          <w:sz w:val="21"/>
+          <w:szCs w:val="21"/>
+          <w:shd w:val="clear" w:color="auto" w:fill="FFFFFF"/>
+        </w:rPr>
+        <w:t xml:space="preserve"> a temperatura, pois como já visto pode alterar diversos fatores, e atualmente o mercado é </w:t>
+      </w:r>
+      <w:r>
+        <w:rPr>
+          <w:sz w:val="21"/>
+          <w:szCs w:val="21"/>
+          <w:shd w:val="clear" w:color="auto" w:fill="FFFFFF"/>
+        </w:rPr>
+        <w:t xml:space="preserve">amplamente qualificado, para se manter na liderança </w:t>
+      </w:r>
+      <w:r>
+        <w:rPr>
+          <w:sz w:val="21"/>
+          <w:szCs w:val="21"/>
+          <w:shd w:val="clear" w:color="auto" w:fill="FFFFFF"/>
+        </w:rPr>
+        <w:t>e sucesso se devem manter uma boa apresentação de seu conteúdo.</w:t>
+      </w:r>
+      <w:r>
+        <w:rPr>
+          <w:sz w:val="21"/>
+          <w:szCs w:val="21"/>
+          <w:shd w:val="clear" w:color="auto" w:fill="FFFFFF"/>
+        </w:rPr>
+        <w:t xml:space="preserve"> Sabor e aparência é essencial para o mercado atualmente</w:t>
+      </w:r>
+      <w:r>
+        <w:rPr>
+          <w:sz w:val="21"/>
+          <w:szCs w:val="21"/>
+          <w:shd w:val="clear" w:color="auto" w:fill="FFFFFF"/>
+        </w:rPr>
+        <w:t>, a qualidade é importante, mas não só isso o preço caminha junt</w:t>
+      </w:r>
+      <w:r>
+        <w:rPr>
+          <w:sz w:val="21"/>
+          <w:szCs w:val="21"/>
+          <w:shd w:val="clear" w:color="auto" w:fill="FFFFFF"/>
+        </w:rPr>
+        <w:t xml:space="preserve">o para atender ao bolso de todos. </w:t>
+      </w:r>
+      <w:r>
+        <w:rPr>
+          <w:sz w:val="21"/>
+          <w:szCs w:val="21"/>
+          <w:shd w:val="clear" w:color="auto" w:fill="FFFFFF"/>
+        </w:rPr>
+        <w:t>X1</w:t>
+      </w:r>
+    </w:p>
+    <w:p>
+      <w:pPr>
+        <w:rPr>
+          <w:sz w:val="21"/>
+          <w:szCs w:val="21"/>
+        </w:rPr>
+      </w:pPr>
+    </w:p>
+    <w:p>
+      <w:pPr>
+        <w:pStyle w:val="Ttulo2"/>
+        <w:rPr>
+          <w:shd w:val="clear" w:color="auto" w:fill="FFFFFF"/>
+        </w:rPr>
+      </w:pPr>
+      <w:r>
+        <w:rPr>
+          <w:shd w:val="clear" w:color="auto" w:fill="FFFFFF"/>
+        </w:rPr>
+        <w:t>Shimeji Salmão</w:t>
+      </w:r>
+      <w:r>
+        <w:rPr>
+          <w:shd w:val="clear" w:color="auto" w:fill="FFFFFF"/>
+        </w:rPr>
+        <w:t xml:space="preserve">, </w:t>
+      </w:r>
+      <w:r>
+        <w:rPr>
+          <w:shd w:val="clear" w:color="auto" w:fill="FFFFFF"/>
+        </w:rPr>
+        <w:t>Branco</w:t>
+      </w:r>
+      <w:r>
+        <w:rPr>
+          <w:shd w:val="clear" w:color="auto" w:fill="FFFFFF"/>
+        </w:rPr>
+        <w:t xml:space="preserve"> e </w:t>
+      </w:r>
+      <w:r>
+        <w:rPr>
+          <w:shd w:val="clear" w:color="auto" w:fill="FFFFFF"/>
+        </w:rPr>
+        <w:t>Amarelo</w:t>
+      </w:r>
+    </w:p>
+    <w:p>
+      <w:pPr>
+        <w:pStyle w:val="NormalWeb"/>
+        <w:rPr>
+          <w:rFonts w:asciiTheme="minorHAnsi" w:eastAsiaTheme="minorHAnsi" w:hAnsiTheme="minorHAnsi" w:cstheme="minorBidi"/>
+          <w:kern w:val="2"/>
+          <w:sz w:val="22"/>
+          <w:szCs w:val="22"/>
+          <w:lang w:eastAsia="en-US"/>
+          <w14:ligatures w14:val="standardContextual"/>
+        </w:rPr>
+      </w:pPr>
+      <w:r>
+        <w:rPr>
+          <w:rFonts w:asciiTheme="minorHAnsi" w:eastAsiaTheme="minorHAnsi" w:hAnsiTheme="minorHAnsi" w:cstheme="minorBidi"/>
+          <w:kern w:val="2"/>
+          <w:sz w:val="22"/>
+          <w:szCs w:val="22"/>
+          <w:lang w:eastAsia="en-US"/>
+          <w14:ligatures w14:val="standardContextual"/>
+        </w:rPr>
+        <w:t>C</w:t>
+      </w:r>
+      <w:r>
+        <w:rPr>
+          <w:rFonts w:asciiTheme="minorHAnsi" w:eastAsiaTheme="minorHAnsi" w:hAnsiTheme="minorHAnsi" w:cstheme="minorBidi"/>
+          <w:kern w:val="2"/>
+          <w:sz w:val="22"/>
+          <w:szCs w:val="22"/>
+          <w:lang w:eastAsia="en-US"/>
+          <w14:ligatures w14:val="standardContextual"/>
+        </w:rPr>
+        <w:t>onhecido como Shimeji Rosa, Ostra Rosa ou Cogumelo Salmão, o </w:t>
+      </w:r>
+      <w:proofErr w:type="spellStart"/>
+      <w:r>
+        <w:rPr>
+          <w:rFonts w:asciiTheme="minorHAnsi" w:eastAsiaTheme="minorHAnsi" w:hAnsiTheme="minorHAnsi" w:cstheme="minorBidi"/>
+          <w:kern w:val="2"/>
+          <w:sz w:val="22"/>
+          <w:szCs w:val="22"/>
+          <w:lang w:eastAsia="en-US"/>
+          <w14:ligatures w14:val="standardContextual"/>
+        </w:rPr>
+        <w:t>Pleurotus</w:t>
+      </w:r>
+      <w:proofErr w:type="spellEnd"/>
+      <w:r>
+        <w:rPr>
+          <w:rFonts w:asciiTheme="minorHAnsi" w:eastAsiaTheme="minorHAnsi" w:hAnsiTheme="minorHAnsi" w:cstheme="minorBidi"/>
+          <w:kern w:val="2"/>
+          <w:sz w:val="22"/>
+          <w:szCs w:val="22"/>
+          <w:lang w:eastAsia="en-US"/>
+          <w14:ligatures w14:val="standardContextual"/>
+        </w:rPr>
+        <w:t xml:space="preserve"> </w:t>
+      </w:r>
+      <w:proofErr w:type="spellStart"/>
+      <w:r>
+        <w:rPr>
+          <w:rFonts w:asciiTheme="minorHAnsi" w:eastAsiaTheme="minorHAnsi" w:hAnsiTheme="minorHAnsi" w:cstheme="minorBidi"/>
+          <w:kern w:val="2"/>
+          <w:sz w:val="22"/>
+          <w:szCs w:val="22"/>
+          <w:lang w:eastAsia="en-US"/>
+          <w14:ligatures w14:val="standardContextual"/>
+        </w:rPr>
+        <w:t>djamor</w:t>
+      </w:r>
+      <w:proofErr w:type="spellEnd"/>
+      <w:r>
+        <w:rPr>
+          <w:rFonts w:asciiTheme="minorHAnsi" w:eastAsiaTheme="minorHAnsi" w:hAnsiTheme="minorHAnsi" w:cstheme="minorBidi"/>
+          <w:kern w:val="2"/>
+          <w:sz w:val="22"/>
+          <w:szCs w:val="22"/>
+          <w:lang w:eastAsia="en-US"/>
+          <w14:ligatures w14:val="standardContextual"/>
+        </w:rPr>
+        <w:t> é a espécie de cogumelo mais fácil e barata de cultivar. Essa espécie, que é mais indicada para climas quentes, se alimenta de uma grande variedade de substratos como palhas, bagaços e resíduos da produção agrícola</w:t>
+      </w:r>
+      <w:r>
+        <w:rPr>
+          <w:rFonts w:asciiTheme="minorHAnsi" w:eastAsiaTheme="minorHAnsi" w:hAnsiTheme="minorHAnsi" w:cstheme="minorBidi"/>
+          <w:kern w:val="2"/>
+          <w:sz w:val="22"/>
+          <w:szCs w:val="22"/>
+          <w:lang w:eastAsia="en-US"/>
+          <w14:ligatures w14:val="standardContextual"/>
+        </w:rPr>
+        <w:t xml:space="preserve">. </w:t>
+      </w:r>
+      <w:r>
+        <w:rPr>
+          <w:rFonts w:asciiTheme="minorHAnsi" w:eastAsiaTheme="minorHAnsi" w:hAnsiTheme="minorHAnsi" w:cstheme="minorBidi"/>
+          <w:kern w:val="2"/>
+          <w:sz w:val="22"/>
+          <w:szCs w:val="22"/>
+          <w:lang w:eastAsia="en-US"/>
+          <w14:ligatures w14:val="standardContextual"/>
+        </w:rPr>
+        <w:t>Poucos cogumelos comestíveis demonstram tanta capacidade de adaptação, agressividade do micélio e produtividade quanto o </w:t>
+      </w:r>
+      <w:proofErr w:type="spellStart"/>
+      <w:r>
+        <w:rPr>
+          <w:rFonts w:asciiTheme="minorHAnsi" w:eastAsiaTheme="minorHAnsi" w:hAnsiTheme="minorHAnsi" w:cstheme="minorBidi"/>
+          <w:kern w:val="2"/>
+          <w:sz w:val="22"/>
+          <w:szCs w:val="22"/>
+          <w:lang w:eastAsia="en-US"/>
+          <w14:ligatures w14:val="standardContextual"/>
+        </w:rPr>
+        <w:t>Pleurotus</w:t>
+      </w:r>
+      <w:proofErr w:type="spellEnd"/>
+      <w:r>
+        <w:rPr>
+          <w:rFonts w:asciiTheme="minorHAnsi" w:eastAsiaTheme="minorHAnsi" w:hAnsiTheme="minorHAnsi" w:cstheme="minorBidi"/>
+          <w:kern w:val="2"/>
+          <w:sz w:val="22"/>
+          <w:szCs w:val="22"/>
+          <w:lang w:eastAsia="en-US"/>
+          <w14:ligatures w14:val="standardContextual"/>
+        </w:rPr>
+        <w:t xml:space="preserve"> </w:t>
+      </w:r>
+      <w:proofErr w:type="spellStart"/>
+      <w:r>
+        <w:rPr>
+          <w:rFonts w:asciiTheme="minorHAnsi" w:eastAsiaTheme="minorHAnsi" w:hAnsiTheme="minorHAnsi" w:cstheme="minorBidi"/>
+          <w:kern w:val="2"/>
+          <w:sz w:val="22"/>
+          <w:szCs w:val="22"/>
+          <w:lang w:eastAsia="en-US"/>
+          <w14:ligatures w14:val="standardContextual"/>
+        </w:rPr>
+        <w:t>djamor</w:t>
+      </w:r>
+      <w:proofErr w:type="spellEnd"/>
+      <w:r>
+        <w:rPr>
+          <w:rFonts w:asciiTheme="minorHAnsi" w:eastAsiaTheme="minorHAnsi" w:hAnsiTheme="minorHAnsi" w:cstheme="minorBidi"/>
+          <w:kern w:val="2"/>
+          <w:sz w:val="22"/>
+          <w:szCs w:val="22"/>
+          <w:lang w:eastAsia="en-US"/>
+          <w14:ligatures w14:val="standardContextual"/>
+        </w:rPr>
+        <w:t xml:space="preserve">. </w:t>
+      </w:r>
+      <w:r>
+        <w:rPr>
+          <w:rFonts w:asciiTheme="minorHAnsi" w:eastAsiaTheme="minorHAnsi" w:hAnsiTheme="minorHAnsi" w:cstheme="minorBidi"/>
+          <w:kern w:val="2"/>
+          <w:sz w:val="22"/>
+          <w:szCs w:val="22"/>
+          <w:lang w:eastAsia="en-US"/>
+          <w14:ligatures w14:val="standardContextual"/>
+        </w:rPr>
+        <w:t xml:space="preserve">Possuem muitas vitaminas e minerais, como vitamina C, vitamina B, ácido fólico, potássio, além de diversos compostos com propriedades medicinais como por exemplo a </w:t>
+      </w:r>
+      <w:proofErr w:type="spellStart"/>
+      <w:r>
+        <w:rPr>
+          <w:rFonts w:asciiTheme="minorHAnsi" w:eastAsiaTheme="minorHAnsi" w:hAnsiTheme="minorHAnsi" w:cstheme="minorBidi"/>
+          <w:kern w:val="2"/>
+          <w:sz w:val="22"/>
+          <w:szCs w:val="22"/>
+          <w:lang w:eastAsia="en-US"/>
+          <w14:ligatures w14:val="standardContextual"/>
+        </w:rPr>
+        <w:t>lovastatina</w:t>
+      </w:r>
+      <w:proofErr w:type="spellEnd"/>
+      <w:r>
+        <w:rPr>
+          <w:rFonts w:asciiTheme="minorHAnsi" w:eastAsiaTheme="minorHAnsi" w:hAnsiTheme="minorHAnsi" w:cstheme="minorBidi"/>
+          <w:kern w:val="2"/>
+          <w:sz w:val="22"/>
+          <w:szCs w:val="22"/>
+          <w:lang w:eastAsia="en-US"/>
+          <w14:ligatures w14:val="standardContextual"/>
+        </w:rPr>
+        <w:t xml:space="preserve"> (reduz o colesterol do sangue).</w:t>
+      </w:r>
+    </w:p>
+    <w:p>
+      <w:pPr>
+        <w:pStyle w:val="NormalWeb"/>
+        <w:rPr>
+          <w:rFonts w:asciiTheme="minorHAnsi" w:eastAsiaTheme="minorHAnsi" w:hAnsiTheme="minorHAnsi" w:cstheme="minorBidi"/>
+          <w:kern w:val="2"/>
+          <w:sz w:val="22"/>
+          <w:szCs w:val="22"/>
+          <w:lang w:eastAsia="en-US"/>
+          <w14:ligatures w14:val="standardContextual"/>
+        </w:rPr>
+      </w:pPr>
+      <w:r>
+        <w:rPr>
+          <w:rFonts w:asciiTheme="minorHAnsi" w:eastAsiaTheme="minorHAnsi" w:hAnsiTheme="minorHAnsi" w:cstheme="minorBidi"/>
+          <w:kern w:val="2"/>
+          <w:sz w:val="22"/>
+          <w:szCs w:val="22"/>
+          <w:lang w:eastAsia="en-US"/>
+          <w14:ligatures w14:val="standardContextual"/>
+        </w:rPr>
+        <w:drawing>
+          <wp:inline distT="0" distB="0" distL="0" distR="0" wp14:anchorId="0DAF7817" wp14:editId="1F9ED4C3">
+            <wp:extent cx="5400040" cy="1576705"/>
+            <wp:effectExtent l="0" t="0" r="0" b="4445"/>
+            <wp:docPr id="1448363220" name="Imagem 1" descr="Interface gráfica do usuário, Texto, Aplicativo, Email&#10;&#10;O conteúdo gerado por IA pode estar incorreto."/>
+            <wp:cNvGraphicFramePr>
+              <a:graphicFrameLocks xmlns:a="http://schemas.openxmlformats.org/drawingml/2006/main" noChangeAspect="1"/>
+            </wp:cNvGraphicFramePr>
+            <a:graphic xmlns:a="http://schemas.openxmlformats.org/drawingml/2006/main">
+              <a:graphicData uri="http://schemas.openxmlformats.org/drawingml/2006/picture">
+                <pic:pic xmlns:pic="http://schemas.openxmlformats.org/drawingml/2006/picture">
+                  <pic:nvPicPr>
+                    <pic:cNvPr id="1448363220" name="Imagem 1" descr="Interface gráfica do usuário, Texto, Aplicativo, Email&#10;&#10;O conteúdo gerado por IA pode estar incorreto."/>
+                    <pic:cNvPicPr/>
+                  </pic:nvPicPr>
+                  <pic:blipFill>
+                    <a:blip r:embed="rId16"/>
+                    <a:stretch>
+                      <a:fillRect/>
+                    </a:stretch>
+                  </pic:blipFill>
+                  <pic:spPr>
+                    <a:xfrm>
+                      <a:off x="0" y="0"/>
+                      <a:ext cx="5400040" cy="1576705"/>
+                    </a:xfrm>
+                    <a:prstGeom prst="rect">
+                      <a:avLst/>
+                    </a:prstGeom>
+                  </pic:spPr>
+                </pic:pic>
+              </a:graphicData>
+            </a:graphic>
+          </wp:inline>
+        </w:drawing>
+      </w:r>
+    </w:p>
+    <w:p>
+      <w:pPr>
+        <w:pStyle w:val="NormalWeb"/>
+        <w:rPr>
+          <w:rFonts w:asciiTheme="minorHAnsi" w:eastAsiaTheme="minorHAnsi" w:hAnsiTheme="minorHAnsi" w:cstheme="minorBidi"/>
+          <w:kern w:val="2"/>
+          <w:sz w:val="22"/>
+          <w:szCs w:val="22"/>
+          <w:lang w:eastAsia="en-US"/>
+          <w14:ligatures w14:val="standardContextual"/>
+        </w:rPr>
+      </w:pPr>
+      <w:proofErr w:type="spellStart"/>
+      <w:r>
+        <w:rPr>
+          <w:rFonts w:asciiTheme="minorHAnsi" w:eastAsiaTheme="minorHAnsi" w:hAnsiTheme="minorHAnsi" w:cstheme="minorBidi"/>
+          <w:i/>
+          <w:iCs/>
+          <w:kern w:val="2"/>
+          <w:sz w:val="22"/>
+          <w:szCs w:val="22"/>
+          <w:lang w:eastAsia="en-US"/>
+          <w14:ligatures w14:val="standardContextual"/>
+        </w:rPr>
+        <w:t>Pleurotus</w:t>
+      </w:r>
+      <w:proofErr w:type="spellEnd"/>
+      <w:r>
+        <w:rPr>
+          <w:rFonts w:asciiTheme="minorHAnsi" w:eastAsiaTheme="minorHAnsi" w:hAnsiTheme="minorHAnsi" w:cstheme="minorBidi"/>
+          <w:i/>
+          <w:iCs/>
+          <w:kern w:val="2"/>
+          <w:sz w:val="22"/>
+          <w:szCs w:val="22"/>
+          <w:lang w:eastAsia="en-US"/>
+          <w14:ligatures w14:val="standardContextual"/>
+        </w:rPr>
+        <w:t xml:space="preserve"> </w:t>
+      </w:r>
+      <w:proofErr w:type="spellStart"/>
+      <w:r>
+        <w:rPr>
+          <w:rFonts w:asciiTheme="minorHAnsi" w:eastAsiaTheme="minorHAnsi" w:hAnsiTheme="minorHAnsi" w:cstheme="minorBidi"/>
+          <w:i/>
+          <w:iCs/>
+          <w:kern w:val="2"/>
+          <w:sz w:val="22"/>
+          <w:szCs w:val="22"/>
+          <w:lang w:eastAsia="en-US"/>
+          <w14:ligatures w14:val="standardContextual"/>
+        </w:rPr>
+        <w:t>ostreatus</w:t>
+      </w:r>
+      <w:proofErr w:type="spellEnd"/>
+      <w:r>
+        <w:rPr>
+          <w:rFonts w:asciiTheme="minorHAnsi" w:eastAsiaTheme="minorHAnsi" w:hAnsiTheme="minorHAnsi" w:cstheme="minorBidi"/>
+          <w:kern w:val="2"/>
+          <w:sz w:val="22"/>
+          <w:szCs w:val="22"/>
+          <w:lang w:eastAsia="en-US"/>
+          <w14:ligatures w14:val="standardContextual"/>
+        </w:rPr>
+        <w:t>, vulgarmente conhecido no Brasil com </w:t>
+      </w:r>
+      <w:r>
+        <w:rPr>
+          <w:rFonts w:asciiTheme="minorHAnsi" w:eastAsiaTheme="minorHAnsi" w:hAnsiTheme="minorHAnsi" w:cstheme="minorBidi"/>
+          <w:b/>
+          <w:bCs/>
+          <w:kern w:val="2"/>
+          <w:sz w:val="22"/>
+          <w:szCs w:val="22"/>
+          <w:lang w:eastAsia="en-US"/>
+          <w14:ligatures w14:val="standardContextual"/>
+        </w:rPr>
+        <w:t>Shimeji Branco</w:t>
+      </w:r>
+      <w:r>
+        <w:rPr>
+          <w:rFonts w:asciiTheme="minorHAnsi" w:eastAsiaTheme="minorHAnsi" w:hAnsiTheme="minorHAnsi" w:cstheme="minorBidi"/>
+          <w:kern w:val="2"/>
+          <w:sz w:val="22"/>
+          <w:szCs w:val="22"/>
+          <w:lang w:eastAsia="en-US"/>
+          <w14:ligatures w14:val="standardContextual"/>
+        </w:rPr>
+        <w:t xml:space="preserve">, </w:t>
+      </w:r>
+      <w:proofErr w:type="spellStart"/>
+      <w:r>
+        <w:rPr>
+          <w:rFonts w:asciiTheme="minorHAnsi" w:eastAsiaTheme="minorHAnsi" w:hAnsiTheme="minorHAnsi" w:cstheme="minorBidi"/>
+          <w:kern w:val="2"/>
+          <w:sz w:val="22"/>
+          <w:szCs w:val="22"/>
+          <w:lang w:eastAsia="en-US"/>
+          <w14:ligatures w14:val="standardContextual"/>
+        </w:rPr>
+        <w:t>Hiratake</w:t>
+      </w:r>
+      <w:proofErr w:type="spellEnd"/>
+      <w:r>
+        <w:rPr>
+          <w:rFonts w:asciiTheme="minorHAnsi" w:eastAsiaTheme="minorHAnsi" w:hAnsiTheme="minorHAnsi" w:cstheme="minorBidi"/>
+          <w:kern w:val="2"/>
+          <w:sz w:val="22"/>
+          <w:szCs w:val="22"/>
+          <w:lang w:eastAsia="en-US"/>
+          <w14:ligatures w14:val="standardContextual"/>
+        </w:rPr>
+        <w:t xml:space="preserve"> ou cogumelo Ostra Branco, é um dos cogumelos mais consumidos no Brasil, podendo ser encontrado naturalmente em troncos de árvores mortas pelo mundo todo. </w:t>
+      </w:r>
+      <w:r>
+        <w:rPr>
+          <w:rFonts w:asciiTheme="minorHAnsi" w:eastAsiaTheme="minorHAnsi" w:hAnsiTheme="minorHAnsi" w:cstheme="minorBidi"/>
+          <w:b/>
+          <w:bCs/>
+          <w:kern w:val="2"/>
+          <w:sz w:val="22"/>
+          <w:szCs w:val="22"/>
+          <w:lang w:eastAsia="en-US"/>
+          <w14:ligatures w14:val="standardContextual"/>
+        </w:rPr>
+        <w:t>Barata e fácil de cultivar</w:t>
+      </w:r>
+      <w:r>
+        <w:rPr>
+          <w:rFonts w:asciiTheme="minorHAnsi" w:eastAsiaTheme="minorHAnsi" w:hAnsiTheme="minorHAnsi" w:cstheme="minorBidi"/>
+          <w:kern w:val="2"/>
+          <w:sz w:val="22"/>
+          <w:szCs w:val="22"/>
+          <w:lang w:eastAsia="en-US"/>
+          <w14:ligatures w14:val="standardContextual"/>
+        </w:rPr>
+        <w:t>, essa espécie é indicada para </w:t>
+      </w:r>
+      <w:r>
+        <w:rPr>
+          <w:rFonts w:asciiTheme="minorHAnsi" w:eastAsiaTheme="minorHAnsi" w:hAnsiTheme="minorHAnsi" w:cstheme="minorBidi"/>
+          <w:b/>
+          <w:bCs/>
+          <w:kern w:val="2"/>
+          <w:sz w:val="22"/>
+          <w:szCs w:val="22"/>
+          <w:lang w:eastAsia="en-US"/>
+          <w14:ligatures w14:val="standardContextual"/>
+        </w:rPr>
+        <w:t>cultivadores iniciantes</w:t>
+      </w:r>
+      <w:r>
+        <w:rPr>
+          <w:rFonts w:asciiTheme="minorHAnsi" w:eastAsiaTheme="minorHAnsi" w:hAnsiTheme="minorHAnsi" w:cstheme="minorBidi"/>
+          <w:kern w:val="2"/>
+          <w:sz w:val="22"/>
+          <w:szCs w:val="22"/>
+          <w:lang w:eastAsia="en-US"/>
+          <w14:ligatures w14:val="standardContextual"/>
+        </w:rPr>
+        <w:t>.</w:t>
+      </w:r>
+      <w:r>
+        <w:rPr>
+          <w:rFonts w:asciiTheme="minorHAnsi" w:eastAsiaTheme="minorHAnsi" w:hAnsiTheme="minorHAnsi" w:cstheme="minorBidi"/>
+          <w:kern w:val="2"/>
+          <w:sz w:val="22"/>
+          <w:szCs w:val="22"/>
+          <w:lang w:eastAsia="en-US"/>
+          <w14:ligatures w14:val="standardContextual"/>
+        </w:rPr>
+        <w:t xml:space="preserve"> </w:t>
+      </w:r>
+      <w:r>
+        <w:rPr>
+          <w:rFonts w:asciiTheme="minorHAnsi" w:eastAsiaTheme="minorHAnsi" w:hAnsiTheme="minorHAnsi" w:cstheme="minorBidi"/>
+          <w:kern w:val="2"/>
+          <w:sz w:val="22"/>
+          <w:szCs w:val="22"/>
+          <w:lang w:eastAsia="en-US"/>
+          <w14:ligatures w14:val="standardContextual"/>
+        </w:rPr>
+        <w:t>Poucos cogumelos comestíveis demonstram tanta capacidade de adaptação, agressividade do micélio e produtividade quanto os </w:t>
+      </w:r>
+      <w:proofErr w:type="spellStart"/>
+      <w:r>
+        <w:rPr>
+          <w:rFonts w:asciiTheme="minorHAnsi" w:eastAsiaTheme="minorHAnsi" w:hAnsiTheme="minorHAnsi" w:cstheme="minorBidi"/>
+          <w:i/>
+          <w:iCs/>
+          <w:kern w:val="2"/>
+          <w:sz w:val="22"/>
+          <w:szCs w:val="22"/>
+          <w:lang w:eastAsia="en-US"/>
+          <w14:ligatures w14:val="standardContextual"/>
+        </w:rPr>
+        <w:t>Pleurotus</w:t>
+      </w:r>
+      <w:proofErr w:type="spellEnd"/>
+      <w:r>
+        <w:rPr>
+          <w:rFonts w:asciiTheme="minorHAnsi" w:eastAsiaTheme="minorHAnsi" w:hAnsiTheme="minorHAnsi" w:cstheme="minorBidi"/>
+          <w:i/>
+          <w:iCs/>
+          <w:kern w:val="2"/>
+          <w:sz w:val="22"/>
+          <w:szCs w:val="22"/>
+          <w:lang w:eastAsia="en-US"/>
+          <w14:ligatures w14:val="standardContextual"/>
+        </w:rPr>
+        <w:t xml:space="preserve"> </w:t>
+      </w:r>
+      <w:proofErr w:type="spellStart"/>
+      <w:r>
+        <w:rPr>
+          <w:rFonts w:asciiTheme="minorHAnsi" w:eastAsiaTheme="minorHAnsi" w:hAnsiTheme="minorHAnsi" w:cstheme="minorBidi"/>
+          <w:i/>
+          <w:iCs/>
+          <w:kern w:val="2"/>
+          <w:sz w:val="22"/>
+          <w:szCs w:val="22"/>
+          <w:lang w:eastAsia="en-US"/>
+          <w14:ligatures w14:val="standardContextual"/>
+        </w:rPr>
+        <w:t>ostreatus</w:t>
+      </w:r>
+      <w:proofErr w:type="spellEnd"/>
+      <w:r>
+        <w:rPr>
+          <w:rFonts w:asciiTheme="minorHAnsi" w:eastAsiaTheme="minorHAnsi" w:hAnsiTheme="minorHAnsi" w:cstheme="minorBidi"/>
+          <w:kern w:val="2"/>
+          <w:sz w:val="22"/>
+          <w:szCs w:val="22"/>
+          <w:lang w:eastAsia="en-US"/>
+          <w14:ligatures w14:val="standardContextual"/>
+        </w:rPr>
+        <w:t>. São decompositores de madeira e crescem em uma enorme variedade de substratos, desde serragem até resíduos agrícolas, como palhas e bagaços.</w:t>
+      </w:r>
+      <w:r>
+        <w:rPr>
+          <w:rFonts w:asciiTheme="minorHAnsi" w:eastAsiaTheme="minorHAnsi" w:hAnsiTheme="minorHAnsi" w:cstheme="minorBidi"/>
+          <w:kern w:val="2"/>
+          <w:sz w:val="22"/>
+          <w:szCs w:val="22"/>
+          <w:lang w:eastAsia="en-US"/>
+          <w14:ligatures w14:val="standardContextual"/>
+        </w:rPr>
+        <w:t xml:space="preserve"> </w:t>
+      </w:r>
+      <w:r>
+        <w:rPr>
+          <w:rFonts w:asciiTheme="minorHAnsi" w:eastAsiaTheme="minorHAnsi" w:hAnsiTheme="minorHAnsi" w:cstheme="minorBidi"/>
+          <w:kern w:val="2"/>
+          <w:sz w:val="22"/>
+          <w:szCs w:val="22"/>
+          <w:lang w:eastAsia="en-US"/>
+          <w14:ligatures w14:val="standardContextual"/>
+        </w:rPr>
+        <w:t xml:space="preserve">Os </w:t>
+      </w:r>
+      <w:proofErr w:type="spellStart"/>
+      <w:r>
+        <w:rPr>
+          <w:rFonts w:asciiTheme="minorHAnsi" w:eastAsiaTheme="minorHAnsi" w:hAnsiTheme="minorHAnsi" w:cstheme="minorBidi"/>
+          <w:kern w:val="2"/>
+          <w:sz w:val="22"/>
+          <w:szCs w:val="22"/>
+          <w:lang w:eastAsia="en-US"/>
+          <w14:ligatures w14:val="standardContextual"/>
+        </w:rPr>
+        <w:t>Pleurotus</w:t>
+      </w:r>
+      <w:proofErr w:type="spellEnd"/>
+      <w:r>
+        <w:rPr>
+          <w:rFonts w:asciiTheme="minorHAnsi" w:eastAsiaTheme="minorHAnsi" w:hAnsiTheme="minorHAnsi" w:cstheme="minorBidi"/>
+          <w:kern w:val="2"/>
+          <w:sz w:val="22"/>
+          <w:szCs w:val="22"/>
+          <w:lang w:eastAsia="en-US"/>
+          <w14:ligatures w14:val="standardContextual"/>
+        </w:rPr>
+        <w:t xml:space="preserve"> </w:t>
+      </w:r>
+      <w:proofErr w:type="spellStart"/>
+      <w:r>
+        <w:rPr>
+          <w:rFonts w:asciiTheme="minorHAnsi" w:eastAsiaTheme="minorHAnsi" w:hAnsiTheme="minorHAnsi" w:cstheme="minorBidi"/>
+          <w:kern w:val="2"/>
+          <w:sz w:val="22"/>
+          <w:szCs w:val="22"/>
+          <w:lang w:eastAsia="en-US"/>
+          <w14:ligatures w14:val="standardContextual"/>
+        </w:rPr>
+        <w:t>ostreatus</w:t>
+      </w:r>
+      <w:proofErr w:type="spellEnd"/>
+      <w:r>
+        <w:rPr>
+          <w:rFonts w:asciiTheme="minorHAnsi" w:eastAsiaTheme="minorHAnsi" w:hAnsiTheme="minorHAnsi" w:cstheme="minorBidi"/>
+          <w:kern w:val="2"/>
+          <w:sz w:val="22"/>
+          <w:szCs w:val="22"/>
+          <w:lang w:eastAsia="en-US"/>
+          <w14:ligatures w14:val="standardContextual"/>
+        </w:rPr>
+        <w:t xml:space="preserve"> podem ser facilmente usados em programas sociais de redução da fome em locais de baixa renda em áreas rurais</w:t>
+      </w:r>
+      <w:r>
+        <w:rPr>
+          <w:rFonts w:asciiTheme="minorHAnsi" w:eastAsiaTheme="minorHAnsi" w:hAnsiTheme="minorHAnsi" w:cstheme="minorBidi"/>
+          <w:kern w:val="2"/>
+          <w:sz w:val="22"/>
+          <w:szCs w:val="22"/>
+          <w:lang w:eastAsia="en-US"/>
+          <w14:ligatures w14:val="standardContextual"/>
+        </w:rPr>
+        <w:t xml:space="preserve">. </w:t>
+      </w:r>
+      <w:r>
+        <w:rPr>
+          <w:rFonts w:asciiTheme="minorHAnsi" w:eastAsiaTheme="minorHAnsi" w:hAnsiTheme="minorHAnsi" w:cstheme="minorBidi"/>
+          <w:kern w:val="2"/>
+          <w:sz w:val="22"/>
+          <w:szCs w:val="22"/>
+          <w:lang w:eastAsia="en-US"/>
+          <w14:ligatures w14:val="standardContextual"/>
+        </w:rPr>
+        <w:t xml:space="preserve">Após a produção dos cogumelos, o composto velho pode ser utilizado como suplemento alimentar para porcos, vacas e galinhas, além de poder ser usado substrato rico em nutrientes para hortas e pomares, contendo também uma poderosa substância </w:t>
+      </w:r>
+      <w:proofErr w:type="spellStart"/>
+      <w:r>
+        <w:rPr>
+          <w:rFonts w:asciiTheme="minorHAnsi" w:eastAsiaTheme="minorHAnsi" w:hAnsiTheme="minorHAnsi" w:cstheme="minorBidi"/>
+          <w:kern w:val="2"/>
+          <w:sz w:val="22"/>
+          <w:szCs w:val="22"/>
+          <w:lang w:eastAsia="en-US"/>
+          <w14:ligatures w14:val="standardContextual"/>
+        </w:rPr>
+        <w:t>anti</w:t>
+      </w:r>
+      <w:proofErr w:type="spellEnd"/>
+      <w:r>
+        <w:rPr>
+          <w:rFonts w:asciiTheme="minorHAnsi" w:eastAsiaTheme="minorHAnsi" w:hAnsiTheme="minorHAnsi" w:cstheme="minorBidi"/>
+          <w:kern w:val="2"/>
+          <w:sz w:val="22"/>
+          <w:szCs w:val="22"/>
+          <w:lang w:eastAsia="en-US"/>
+          <w14:ligatures w14:val="standardContextual"/>
+        </w:rPr>
+        <w:t xml:space="preserve"> nematoide natural.</w:t>
+      </w:r>
+    </w:p>
+    <w:p>
+      <w:pPr>
+        <w:pStyle w:val="NormalWeb"/>
+        <w:rPr>
+          <w:rFonts w:asciiTheme="minorHAnsi" w:eastAsiaTheme="minorHAnsi" w:hAnsiTheme="minorHAnsi" w:cstheme="minorBidi"/>
+          <w:kern w:val="2"/>
+          <w:sz w:val="22"/>
+          <w:szCs w:val="22"/>
+          <w:lang w:eastAsia="en-US"/>
+          <w14:ligatures w14:val="standardContextual"/>
+        </w:rPr>
+      </w:pPr>
+    </w:p>
+    <w:p>
+      <w:pPr>
+        <w:pStyle w:val="NormalWeb"/>
+        <w:rPr>
+          <w:rFonts w:asciiTheme="minorHAnsi" w:eastAsiaTheme="minorHAnsi" w:hAnsiTheme="minorHAnsi" w:cstheme="minorBidi"/>
+          <w:kern w:val="2"/>
+          <w:sz w:val="22"/>
+          <w:szCs w:val="22"/>
+          <w:lang w:eastAsia="en-US"/>
+          <w14:ligatures w14:val="standardContextual"/>
+        </w:rPr>
+      </w:pPr>
+      <w:r>
+        <w:rPr>
+          <w:rFonts w:asciiTheme="minorHAnsi" w:eastAsiaTheme="minorHAnsi" w:hAnsiTheme="minorHAnsi" w:cstheme="minorBidi"/>
+          <w:kern w:val="2"/>
+          <w:sz w:val="22"/>
+          <w:szCs w:val="22"/>
+          <w:lang w:eastAsia="en-US"/>
+          <w14:ligatures w14:val="standardContextual"/>
+        </w:rPr>
+        <w:drawing>
+          <wp:inline distT="0" distB="0" distL="0" distR="0" wp14:anchorId="1523C995" wp14:editId="18F92290">
+            <wp:extent cx="5400040" cy="1578610"/>
+            <wp:effectExtent l="0" t="0" r="0" b="2540"/>
+            <wp:docPr id="800123137" name="Imagem 1"/>
+            <wp:cNvGraphicFramePr>
+              <a:graphicFrameLocks xmlns:a="http://schemas.openxmlformats.org/drawingml/2006/main" noChangeAspect="1"/>
+            </wp:cNvGraphicFramePr>
+            <a:graphic xmlns:a="http://schemas.openxmlformats.org/drawingml/2006/main">
+              <a:graphicData uri="http://schemas.openxmlformats.org/drawingml/2006/picture">
+                <pic:pic xmlns:pic="http://schemas.openxmlformats.org/drawingml/2006/picture">
+                  <pic:nvPicPr>
+                    <pic:cNvPr id="800123137" name=""/>
+                    <pic:cNvPicPr/>
+                  </pic:nvPicPr>
+                  <pic:blipFill>
+                    <a:blip r:embed="rId17"/>
+                    <a:stretch>
+                      <a:fillRect/>
+                    </a:stretch>
+                  </pic:blipFill>
+                  <pic:spPr>
+                    <a:xfrm>
+                      <a:off x="0" y="0"/>
+                      <a:ext cx="5400040" cy="1578610"/>
+                    </a:xfrm>
+                    <a:prstGeom prst="rect">
+                      <a:avLst/>
+                    </a:prstGeom>
+                  </pic:spPr>
+                </pic:pic>
+              </a:graphicData>
+            </a:graphic>
+          </wp:inline>
+        </w:drawing>
+      </w:r>
+    </w:p>
+    <w:p>
+      <w:pPr>
+        <w:pStyle w:val="NormalWeb"/>
+        <w:rPr>
+          <w:rFonts w:asciiTheme="minorHAnsi" w:eastAsiaTheme="minorHAnsi" w:hAnsiTheme="minorHAnsi" w:cstheme="minorBidi"/>
+          <w:kern w:val="2"/>
+          <w:sz w:val="22"/>
+          <w:szCs w:val="22"/>
+          <w:lang w:eastAsia="en-US"/>
+          <w14:ligatures w14:val="standardContextual"/>
+        </w:rPr>
+      </w:pPr>
+    </w:p>
+    <w:p>
+      <w:pPr>
+        <w:pStyle w:val="NormalWeb"/>
+        <w:rPr>
+          <w:rFonts w:asciiTheme="minorHAnsi" w:eastAsiaTheme="minorHAnsi" w:hAnsiTheme="minorHAnsi" w:cstheme="minorBidi"/>
+          <w:kern w:val="2"/>
+          <w:sz w:val="22"/>
+          <w:szCs w:val="22"/>
+          <w:lang w:eastAsia="en-US"/>
+          <w14:ligatures w14:val="standardContextual"/>
+        </w:rPr>
+      </w:pPr>
+      <w:r>
+        <w:rPr>
+          <w:rFonts w:asciiTheme="minorHAnsi" w:eastAsiaTheme="minorHAnsi" w:hAnsiTheme="minorHAnsi" w:cstheme="minorBidi"/>
+          <w:kern w:val="2"/>
+          <w:sz w:val="22"/>
+          <w:szCs w:val="22"/>
+          <w:lang w:eastAsia="en-US"/>
+          <w14:ligatures w14:val="standardContextual"/>
+        </w:rPr>
+        <w:t>O</w:t>
+      </w:r>
+      <w:r>
+        <w:rPr>
+          <w:rFonts w:asciiTheme="minorHAnsi" w:eastAsiaTheme="minorHAnsi" w:hAnsiTheme="minorHAnsi" w:cstheme="minorBidi"/>
+          <w:kern w:val="2"/>
+          <w:sz w:val="22"/>
+          <w:szCs w:val="22"/>
+          <w:lang w:eastAsia="en-US"/>
+          <w14:ligatures w14:val="standardContextual"/>
+        </w:rPr>
+        <w:t xml:space="preserve"> </w:t>
+      </w:r>
+      <w:proofErr w:type="spellStart"/>
+      <w:r>
+        <w:rPr>
+          <w:rFonts w:asciiTheme="minorHAnsi" w:eastAsiaTheme="minorHAnsi" w:hAnsiTheme="minorHAnsi" w:cstheme="minorBidi"/>
+          <w:i/>
+          <w:iCs/>
+          <w:kern w:val="2"/>
+          <w:sz w:val="22"/>
+          <w:szCs w:val="22"/>
+          <w:lang w:eastAsia="en-US"/>
+          <w14:ligatures w14:val="standardContextual"/>
+        </w:rPr>
+        <w:t>Pleurotus</w:t>
+      </w:r>
+      <w:proofErr w:type="spellEnd"/>
+      <w:r>
+        <w:rPr>
+          <w:rFonts w:asciiTheme="minorHAnsi" w:eastAsiaTheme="minorHAnsi" w:hAnsiTheme="minorHAnsi" w:cstheme="minorBidi"/>
+          <w:i/>
+          <w:iCs/>
+          <w:kern w:val="2"/>
+          <w:sz w:val="22"/>
+          <w:szCs w:val="22"/>
+          <w:lang w:eastAsia="en-US"/>
+          <w14:ligatures w14:val="standardContextual"/>
+        </w:rPr>
+        <w:t xml:space="preserve"> </w:t>
+      </w:r>
+      <w:proofErr w:type="spellStart"/>
+      <w:r>
+        <w:rPr>
+          <w:rFonts w:asciiTheme="minorHAnsi" w:eastAsiaTheme="minorHAnsi" w:hAnsiTheme="minorHAnsi" w:cstheme="minorBidi"/>
+          <w:i/>
+          <w:iCs/>
+          <w:kern w:val="2"/>
+          <w:sz w:val="22"/>
+          <w:szCs w:val="22"/>
+          <w:lang w:eastAsia="en-US"/>
+          <w14:ligatures w14:val="standardContextual"/>
+        </w:rPr>
+        <w:t>citrinopileat</w:t>
+      </w:r>
+      <w:proofErr w:type="spellEnd"/>
+      <w:r>
+        <w:rPr>
+          <w:rFonts w:asciiTheme="minorHAnsi" w:eastAsiaTheme="minorHAnsi" w:hAnsiTheme="minorHAnsi" w:cstheme="minorBidi"/>
+          <w:i/>
+          <w:iCs/>
+          <w:kern w:val="2"/>
+          <w:sz w:val="22"/>
+          <w:szCs w:val="22"/>
+          <w:lang w:eastAsia="en-US"/>
+          <w14:ligatures w14:val="standardContextual"/>
+        </w:rPr>
+        <w:t xml:space="preserve">, </w:t>
+      </w:r>
+      <w:r>
+        <w:rPr>
+          <w:rFonts w:asciiTheme="minorHAnsi" w:eastAsiaTheme="minorHAnsi" w:hAnsiTheme="minorHAnsi" w:cstheme="minorBidi"/>
+          <w:kern w:val="2"/>
+          <w:sz w:val="22"/>
+          <w:szCs w:val="22"/>
+          <w:lang w:eastAsia="en-US"/>
+          <w14:ligatures w14:val="standardContextual"/>
+        </w:rPr>
+        <w:t>mais conhecido como</w:t>
+      </w:r>
+      <w:r>
+        <w:rPr>
+          <w:rFonts w:asciiTheme="minorHAnsi" w:eastAsiaTheme="minorHAnsi" w:hAnsiTheme="minorHAnsi" w:cstheme="minorBidi"/>
+          <w:kern w:val="2"/>
+          <w:sz w:val="22"/>
+          <w:szCs w:val="22"/>
+          <w:lang w:eastAsia="en-US"/>
+          <w14:ligatures w14:val="standardContextual"/>
+        </w:rPr>
+        <w:t xml:space="preserve"> shimeji Amarelo</w:t>
+      </w:r>
+      <w:r>
+        <w:rPr>
+          <w:rFonts w:asciiTheme="minorHAnsi" w:eastAsiaTheme="minorHAnsi" w:hAnsiTheme="minorHAnsi" w:cstheme="minorBidi"/>
+          <w:kern w:val="2"/>
+          <w:sz w:val="22"/>
+          <w:szCs w:val="22"/>
+          <w:lang w:eastAsia="en-US"/>
+          <w14:ligatures w14:val="standardContextual"/>
+        </w:rPr>
+        <w:t xml:space="preserve">. </w:t>
+      </w:r>
+      <w:r>
+        <w:rPr>
+          <w:rFonts w:asciiTheme="minorHAnsi" w:eastAsiaTheme="minorHAnsi" w:hAnsiTheme="minorHAnsi" w:cstheme="minorBidi"/>
+          <w:kern w:val="2"/>
+          <w:sz w:val="22"/>
+          <w:szCs w:val="22"/>
+          <w:lang w:eastAsia="en-US"/>
+          <w14:ligatures w14:val="standardContextual"/>
+        </w:rPr>
+        <w:t>A tonalidade e intensidade da coloração está ligada com a intensidade luminosa do local de frutificação, e é um atrativo nas prateleiras dos mercados, apesar de sua fragilidade e baixo tempo de prateleira.</w:t>
+      </w:r>
+      <w:r>
+        <w:rPr>
+          <w:rFonts w:asciiTheme="minorHAnsi" w:eastAsiaTheme="minorHAnsi" w:hAnsiTheme="minorHAnsi" w:cstheme="minorBidi"/>
+          <w:kern w:val="2"/>
+          <w:sz w:val="22"/>
+          <w:szCs w:val="22"/>
+          <w:lang w:eastAsia="en-US"/>
+          <w14:ligatures w14:val="standardContextual"/>
+        </w:rPr>
+        <w:t xml:space="preserve"> </w:t>
+      </w:r>
+      <w:r>
+        <w:rPr>
+          <w:rFonts w:asciiTheme="minorHAnsi" w:eastAsiaTheme="minorHAnsi" w:hAnsiTheme="minorHAnsi" w:cstheme="minorBidi"/>
+          <w:kern w:val="2"/>
+          <w:sz w:val="22"/>
+          <w:szCs w:val="22"/>
+          <w:lang w:eastAsia="en-US"/>
+          <w14:ligatures w14:val="standardContextual"/>
+        </w:rPr>
+        <w:t>Essa espécie de cogumelo é encontrada nas matas de várias partes do mundo, como Rússia, China, América do Norte, América do Sul, e outros.</w:t>
+      </w:r>
+      <w:r>
+        <w:rPr>
+          <w:rFonts w:asciiTheme="minorHAnsi" w:eastAsiaTheme="minorHAnsi" w:hAnsiTheme="minorHAnsi" w:cstheme="minorBidi"/>
+          <w:kern w:val="2"/>
+          <w:sz w:val="22"/>
+          <w:szCs w:val="22"/>
+          <w:lang w:eastAsia="en-US"/>
+          <w14:ligatures w14:val="standardContextual"/>
+        </w:rPr>
+        <w:t xml:space="preserve"> </w:t>
+      </w:r>
+      <w:r>
+        <w:rPr>
+          <w:rFonts w:asciiTheme="minorHAnsi" w:eastAsiaTheme="minorHAnsi" w:hAnsiTheme="minorHAnsi" w:cstheme="minorBidi"/>
+          <w:kern w:val="2"/>
+          <w:sz w:val="22"/>
+          <w:szCs w:val="22"/>
+          <w:lang w:eastAsia="en-US"/>
+          <w14:ligatures w14:val="standardContextual"/>
+        </w:rPr>
+        <w:t>Possui cheiro adstringente, amendoado e as vezes parecido com peixe</w:t>
+      </w:r>
+      <w:r>
+        <w:rPr>
+          <w:rFonts w:asciiTheme="minorHAnsi" w:eastAsiaTheme="minorHAnsi" w:hAnsiTheme="minorHAnsi" w:cstheme="minorBidi"/>
+          <w:kern w:val="2"/>
+          <w:sz w:val="22"/>
+          <w:szCs w:val="22"/>
+          <w:lang w:eastAsia="en-US"/>
+          <w14:ligatures w14:val="standardContextual"/>
+        </w:rPr>
+        <w:t xml:space="preserve">, muito usado na cozinha, </w:t>
+      </w:r>
+      <w:r>
+        <w:rPr>
+          <w:rFonts w:asciiTheme="minorHAnsi" w:eastAsiaTheme="minorHAnsi" w:hAnsiTheme="minorHAnsi" w:cstheme="minorBidi"/>
+          <w:kern w:val="2"/>
+          <w:sz w:val="22"/>
+          <w:szCs w:val="22"/>
+          <w:lang w:eastAsia="en-US"/>
+          <w14:ligatures w14:val="standardContextual"/>
+        </w:rPr>
+        <w:t xml:space="preserve">utilizado de maneiras versáteis. </w:t>
+      </w:r>
+    </w:p>
+    <w:p>
+      <w:pPr>
+        <w:pStyle w:val="NormalWeb"/>
+        <w:rPr>
+          <w:rFonts w:asciiTheme="minorHAnsi" w:eastAsiaTheme="minorHAnsi" w:hAnsiTheme="minorHAnsi" w:cstheme="minorBidi"/>
+          <w:kern w:val="2"/>
+          <w:sz w:val="22"/>
+          <w:szCs w:val="22"/>
+          <w:lang w:eastAsia="en-US"/>
+          <w14:ligatures w14:val="standardContextual"/>
+        </w:rPr>
+      </w:pPr>
+      <w:r>
+        <w:rPr>
+          <w:rFonts w:asciiTheme="minorHAnsi" w:eastAsiaTheme="minorHAnsi" w:hAnsiTheme="minorHAnsi" w:cstheme="minorBidi"/>
+          <w:kern w:val="2"/>
+          <w:sz w:val="22"/>
+          <w:szCs w:val="22"/>
+          <w:lang w:eastAsia="en-US"/>
+          <w14:ligatures w14:val="standardContextual"/>
+        </w:rPr>
+        <w:drawing>
+          <wp:inline distT="0" distB="0" distL="0" distR="0" wp14:anchorId="7751724A" wp14:editId="0A9A8B6E">
+            <wp:extent cx="5400040" cy="1636395"/>
+            <wp:effectExtent l="0" t="0" r="0" b="1905"/>
+            <wp:docPr id="150538502" name="Imagem 2" descr="Tabela&#10;&#10;O conteúdo gerado por IA pode estar incorreto."/>
+            <wp:cNvGraphicFramePr>
+              <a:graphicFrameLocks xmlns:a="http://schemas.openxmlformats.org/drawingml/2006/main" noChangeAspect="1"/>
+            </wp:cNvGraphicFramePr>
+            <a:graphic xmlns:a="http://schemas.openxmlformats.org/drawingml/2006/main">
+              <a:graphicData uri="http://schemas.openxmlformats.org/drawingml/2006/picture">
+                <pic:pic xmlns:pic="http://schemas.openxmlformats.org/drawingml/2006/picture">
+                  <pic:nvPicPr>
+                    <pic:cNvPr id="150538502" name="Imagem 2" descr="Tabela&#10;&#10;O conteúdo gerado por IA pode estar incorreto."/>
+                    <pic:cNvPicPr/>
+                  </pic:nvPicPr>
+                  <pic:blipFill>
+                    <a:blip r:embed="rId18"/>
+                    <a:stretch>
+                      <a:fillRect/>
+                    </a:stretch>
+                  </pic:blipFill>
+                  <pic:spPr>
+                    <a:xfrm>
+                      <a:off x="0" y="0"/>
+                      <a:ext cx="5400040" cy="1636395"/>
+                    </a:xfrm>
+                    <a:prstGeom prst="rect">
+                      <a:avLst/>
+                    </a:prstGeom>
+                  </pic:spPr>
+                </pic:pic>
+              </a:graphicData>
+            </a:graphic>
+          </wp:inline>
+        </w:drawing>
+      </w:r>
+    </w:p>
+    <w:p>
+      <w:pPr>
+        <w:pStyle w:val="NormalWeb"/>
+        <w:rPr>
+          <w:rFonts w:asciiTheme="minorHAnsi" w:eastAsiaTheme="minorHAnsi" w:hAnsiTheme="minorHAnsi" w:cstheme="minorBidi"/>
+          <w:kern w:val="2"/>
+          <w:sz w:val="22"/>
+          <w:szCs w:val="22"/>
+          <w:lang w:eastAsia="en-US"/>
+          <w14:ligatures w14:val="standardContextual"/>
+        </w:rPr>
+      </w:pPr>
+    </w:p>
+    <w:p/>
+    <w:p>
+      <w:pPr>
+        <w:ind w:firstLine="708"/>
+      </w:pPr>
+    </w:p>
+    <w:p>
+      <w:pPr>
+        <w:ind w:firstLine="708"/>
+      </w:pPr>
+    </w:p>
+    <w:p>
+      <w:pPr>
+        <w:ind w:firstLine="708"/>
+      </w:pPr>
+    </w:p>
+    <w:p>
+      <w:pPr>
+        <w:ind w:firstLine="708"/>
+      </w:pPr>
+    </w:p>
+    <w:p>
+      <w:pPr>
+        <w:ind w:firstLine="708"/>
+      </w:pPr>
+    </w:p>
+    <w:p/>
+    <w:p/>
+    <w:p/>
+    <w:p/>
+    <w:p>
+      <w:pPr>
+        <w:pStyle w:val="Ttulo1"/>
+      </w:pPr>
+      <w:r>
+        <w:t>Objetivo</w:t>
+      </w:r>
+    </w:p>
+    <w:p>
+      <w:pPr>
+        <w:pStyle w:val="PargrafodaLista"/>
+        <w:numPr>
+          <w:ilvl w:val="0"/>
+          <w:numId w:val="9"/>
+        </w:numPr>
+      </w:pPr>
+      <w:r>
+        <w:t>Implementar sensores de temperatura e umidade nas estudas de cogumelos;</w:t>
+      </w:r>
+    </w:p>
+    <w:p>
+      <w:pPr>
+        <w:pStyle w:val="PargrafodaLista"/>
+        <w:numPr>
+          <w:ilvl w:val="0"/>
+          <w:numId w:val="9"/>
+        </w:numPr>
+      </w:pPr>
+      <w:r>
+        <w:t>Captar</w:t>
+      </w:r>
+      <w:r>
+        <w:t>, através de sensores, dados de</w:t>
+      </w:r>
+      <w:r>
+        <w:t xml:space="preserve"> temperatura e umidade do ar das estufas de cogumelos</w:t>
+      </w:r>
+      <w:r>
+        <w:t>;</w:t>
+      </w:r>
+    </w:p>
+    <w:p>
+      <w:pPr>
+        <w:pStyle w:val="PargrafodaLista"/>
+        <w:numPr>
+          <w:ilvl w:val="0"/>
+          <w:numId w:val="9"/>
+        </w:numPr>
+      </w:pPr>
+      <w:r>
+        <w:t xml:space="preserve">Armazenar os dados </w:t>
+      </w:r>
+      <w:r>
+        <w:t>captados</w:t>
+      </w:r>
+      <w:r>
+        <w:t xml:space="preserve"> em um sistema de banco de dados;</w:t>
+      </w:r>
+    </w:p>
+    <w:p>
+      <w:pPr>
+        <w:pStyle w:val="PargrafodaLista"/>
+        <w:numPr>
+          <w:ilvl w:val="0"/>
+          <w:numId w:val="9"/>
+        </w:numPr>
+      </w:pPr>
+      <w:r>
         <w:lastRenderedPageBreak/>
-        <w:t xml:space="preserve">O shimeji é </w:t>
-      </w:r>
-      <w:r>
-        <w:rPr>
-          <w:sz w:val="21"/>
-          <w:szCs w:val="21"/>
-          <w:shd w:val="clear" w:color="auto" w:fill="FFFFFF"/>
-        </w:rPr>
-        <w:t xml:space="preserve">um cogumelo </w:t>
-      </w:r>
-      <w:r>
-        <w:rPr>
-          <w:sz w:val="21"/>
-          <w:szCs w:val="21"/>
-          <w:shd w:val="clear" w:color="auto" w:fill="FFFFFF"/>
-        </w:rPr>
-        <w:t xml:space="preserve">tradicional da culinária japonesa, tendo seu período de crescimento </w:t>
-      </w:r>
-      <w:r>
-        <w:rPr>
-          <w:sz w:val="21"/>
-          <w:szCs w:val="21"/>
-          <w:shd w:val="clear" w:color="auto" w:fill="FFFFFF"/>
-        </w:rPr>
-        <w:t xml:space="preserve">que corresponde a semeadura e a colheita </w:t>
-      </w:r>
-      <w:r>
-        <w:rPr>
-          <w:sz w:val="21"/>
-          <w:szCs w:val="21"/>
-          <w:shd w:val="clear" w:color="auto" w:fill="FFFFFF"/>
-        </w:rPr>
-        <w:t xml:space="preserve">variando de 45 a 180 dias. </w:t>
-      </w:r>
-      <w:r>
-        <w:rPr>
-          <w:sz w:val="21"/>
-          <w:szCs w:val="21"/>
-          <w:shd w:val="clear" w:color="auto" w:fill="FFFFFF"/>
-        </w:rPr>
-        <w:t>O shimeji tem uma produtividade que varia entre 15% e 25%, equivalente a 1,5 kg a 2,5 kg a cada 10 kg de insumo</w:t>
-      </w:r>
-      <w:r>
-        <w:rPr>
-          <w:sz w:val="21"/>
-          <w:szCs w:val="21"/>
-          <w:shd w:val="clear" w:color="auto" w:fill="FFFFFF"/>
-        </w:rPr>
-        <w:t>, segundo o G1.</w:t>
-      </w:r>
-    </w:p>
-    <w:p>
-      <w:pPr>
-        <w:rPr>
-          <w:sz w:val="21"/>
-          <w:szCs w:val="21"/>
-          <w:shd w:val="clear" w:color="auto" w:fill="FFFFFF"/>
-        </w:rPr>
-      </w:pPr>
-    </w:p>
-    <w:p>
-      <w:pPr>
-        <w:ind w:firstLine="708"/>
-      </w:pPr>
-    </w:p>
-    <w:p>
-      <w:pPr>
-        <w:ind w:firstLine="708"/>
-      </w:pPr>
-    </w:p>
-    <w:p>
-      <w:pPr>
-        <w:ind w:firstLine="708"/>
-      </w:pPr>
-    </w:p>
-    <w:p>
-      <w:pPr>
-        <w:ind w:firstLine="708"/>
-      </w:pPr>
-    </w:p>
-    <w:p>
-      <w:pPr>
-        <w:ind w:firstLine="708"/>
-      </w:pPr>
-    </w:p>
-    <w:p/>
+        <w:t>Desenvolver e impl</w:t>
+      </w:r>
+      <w:r>
+        <w:t>ementar</w:t>
+      </w:r>
+      <w:r>
+        <w:t xml:space="preserve"> um sistema </w:t>
+      </w:r>
+      <w:r>
+        <w:t xml:space="preserve">Web </w:t>
+      </w:r>
+      <w:r>
+        <w:t>que acesse o banco de dados</w:t>
+      </w:r>
+      <w:r>
+        <w:t>;</w:t>
+      </w:r>
+    </w:p>
+    <w:p>
+      <w:pPr>
+        <w:pStyle w:val="PargrafodaLista"/>
+        <w:numPr>
+          <w:ilvl w:val="0"/>
+          <w:numId w:val="9"/>
+        </w:numPr>
+      </w:pPr>
+    </w:p>
+    <w:p>
+      <w:pPr>
+        <w:pStyle w:val="Ttulo2"/>
+      </w:pPr>
+      <w:r>
+        <w:t>Premissas</w:t>
+      </w:r>
+    </w:p>
+    <w:p>
+      <w:pPr>
+        <w:pStyle w:val="Ttulo2"/>
+      </w:pPr>
+      <w:r>
+        <w:t>Macro cronograma</w:t>
+      </w:r>
+    </w:p>
+    <w:p>
+      <w:pPr>
+        <w:rPr>
+          <w:sz w:val="28"/>
+          <w:szCs w:val="28"/>
+        </w:rPr>
+      </w:pPr>
+    </w:p>
+    <w:p>
+      <w:r>
+        <w:rPr>
+          <w:noProof/>
+        </w:rPr>
+        <w:drawing>
+          <wp:inline distT="0" distB="0" distL="0" distR="0" wp14:anchorId="6340CD8F" wp14:editId="3DD69666">
+            <wp:extent cx="6638924" cy="3324225"/>
+            <wp:effectExtent l="0" t="0" r="0" b="0"/>
+            <wp:docPr id="1358579759" name="Imagem 1358579759"/>
+            <wp:cNvGraphicFramePr>
+              <a:graphicFrameLocks xmlns:a="http://schemas.openxmlformats.org/drawingml/2006/main" noChangeAspect="1"/>
+            </wp:cNvGraphicFramePr>
+            <a:graphic xmlns:a="http://schemas.openxmlformats.org/drawingml/2006/main">
+              <a:graphicData uri="http://schemas.openxmlformats.org/drawingml/2006/picture">
+                <pic:pic xmlns:pic="http://schemas.openxmlformats.org/drawingml/2006/picture">
+                  <pic:nvPicPr>
+                    <pic:cNvPr id="0" name=""/>
+                    <pic:cNvPicPr/>
+                  </pic:nvPicPr>
+                  <pic:blipFill>
+                    <a:blip r:embed="rId19" cstate="print">
+                      <a:extLst>
+                        <a:ext uri="{28A0092B-C50C-407E-A947-70E740481C1C}">
+                          <a14:useLocalDpi xmlns:a14="http://schemas.microsoft.com/office/drawing/2010/main" val="0"/>
+                        </a:ext>
+                      </a:extLst>
+                    </a:blip>
+                    <a:stretch>
+                      <a:fillRect/>
+                    </a:stretch>
+                  </pic:blipFill>
+                  <pic:spPr>
+                    <a:xfrm>
+                      <a:off x="0" y="0"/>
+                      <a:ext cx="6638924" cy="3324225"/>
+                    </a:xfrm>
+                    <a:prstGeom prst="rect">
+                      <a:avLst/>
+                    </a:prstGeom>
+                  </pic:spPr>
+                </pic:pic>
+              </a:graphicData>
+            </a:graphic>
+          </wp:inline>
+        </w:drawing>
+      </w:r>
+    </w:p>
+    <w:p>
+      <w:pPr>
+        <w:rPr>
+          <w:sz w:val="28"/>
+          <w:szCs w:val="28"/>
+        </w:rPr>
+      </w:pPr>
+    </w:p>
+    <w:p>
+      <w:pPr>
+        <w:pStyle w:val="PargrafodaLista"/>
+        <w:numPr>
+          <w:ilvl w:val="0"/>
+          <w:numId w:val="8"/>
+        </w:numPr>
+      </w:pPr>
+    </w:p>
     <w:sectPr>
       <w:pgSz w:w="11906" w:h="16838"/>
       <w:pgMar w:top="720" w:right="720" w:bottom="720" w:left="720" w:header="708" w:footer="708" w:gutter="0"/>
@@ -2191,6 +4241,27 @@
 </w:footnotes>
 </file>
 
+<file path=word/intelligence2.xml><?xml version="1.0" encoding="utf-8"?>
+<int2:intelligence xmlns:int2="http://schemas.microsoft.com/office/intelligence/2020/intelligence" xmlns:oel="http://schemas.microsoft.com/office/2019/extlst">
+  <int2:observations>
+    <int2:textHash int2:hashCode="LHvxt3eFm3Fkex" int2:id="Bs28tCwr">
+      <int2:state int2:value="Rejected" int2:type="AugLoop_Text_Critique"/>
+    </int2:textHash>
+    <int2:textHash int2:hashCode="2oqlUHOFjVxwRE" int2:id="MoW6OLKZ">
+      <int2:state int2:value="Rejected" int2:type="AugLoop_Text_Critique"/>
+    </int2:textHash>
+    <int2:textHash int2:hashCode="OeS5M9W0Hwai1g" int2:id="Q00obJxN">
+      <int2:state int2:value="Rejected" int2:type="AugLoop_Text_Critique"/>
+    </int2:textHash>
+    <int2:textHash int2:hashCode="z/pQoyyxOiQNcF" int2:id="ZzznKLFQ">
+      <int2:state int2:value="Rejected" int2:type="AugLoop_Text_Critique"/>
+    </int2:textHash>
+  </int2:observations>
+  <int2:intelligenceSettings/>
+  <int2:onDemandWorkflows/>
+</int2:intelligence>
+</file>
+
 <file path=word/numbering.xml><?xml version="1.0" encoding="utf-8"?>
 <w:numbering xmlns:wpc="http://schemas.microsoft.com/office/word/2010/wordprocessingCanvas" xmlns:cx="http://schemas.microsoft.com/office/drawing/2014/chartex" xmlns:cx1="http://schemas.microsoft.com/office/drawing/2015/9/8/chartex" xmlns:cx2="http://schemas.microsoft.com/office/drawing/2015/10/21/chartex" xmlns:cx3="http://schemas.microsoft.com/office/drawing/2016/5/9/chartex" xmlns:cx4="http://schemas.microsoft.com/office/drawing/2016/5/10/chartex" xmlns:cx5="http://schemas.microsoft.com/office/drawing/2016/5/11/chartex" xmlns:cx6="http://schemas.microsoft.com/office/drawing/2016/5/12/chartex" xmlns:cx7="http://schemas.microsoft.com/office/drawing/2016/5/13/chartex" xmlns:cx8="http://schemas.microsoft.com/office/drawing/2016/5/14/chartex" xmlns:mc="http://schemas.openxmlformats.org/markup-compatibility/2006" xmlns:aink="http://schemas.microsoft.com/office/drawing/2016/ink" xmlns:am3d="http://schemas.microsoft.com/office/drawing/2017/model3d" xmlns:o="urn:schemas-microsoft-com:office:office" xmlns:oel="http://schemas.microsoft.com/office/2019/extlst" xmlns:r="http://schemas.openxmlformats.org/officeDocument/2006/relationships" xmlns:m="http://schemas.openxmlformats.org/officeDocument/2006/math" xmlns:v="urn:schemas-microsoft-com:vml" xmlns:wp14="http://schemas.microsoft.com/office/word/2010/wordprocessingDrawing" xmlns:wp="http://schemas.openxmlformats.org/drawingml/2006/wordprocessingDrawing" xmlns:w10="urn:schemas-microsoft-com:office:word" xmlns:w="http://schemas.openxmlformats.org/wordprocessingml/2006/main" xmlns:w14="http://schemas.microsoft.com/office/word/2010/wordml" xmlns:w15="http://schemas.microsoft.com/office/word/2012/wordml" xmlns:w16cex="http://schemas.microsoft.com/office/word/2018/wordml/cex" xmlns:w16cid="http://schemas.microsoft.com/office/word/2016/wordml/cid" xmlns:w16="http://schemas.microsoft.com/office/word/2018/wordml" xmlns:w16du="http://schemas.microsoft.com/office/word/2023/wordml/word16du" xmlns:w16sdtdh="http://schemas.microsoft.com/office/word/2020/wordml/sdtdatahash" xmlns:w16sdtfl="http://schemas.microsoft.com/office/word/2024/wordml/sdtformatlock" xmlns:w16se="http://schemas.microsoft.com/office/word/2015/wordml/symex" xmlns:wpg="http://schemas.microsoft.com/office/word/2010/wordprocessingGroup" xmlns:wpi="http://schemas.microsoft.com/office/word/2010/wordprocessingInk" xmlns:wne="http://schemas.microsoft.com/office/word/2006/wordml" xmlns:wps="http://schemas.microsoft.com/office/word/2010/wordprocessingShape" mc:Ignorable="w14 w15 w16se w16cid w16 w16cex w16sdtdh w16sdtfl w16du wp14">
   <w:abstractNum w:abstractNumId="0" w15:restartNumberingAfterBreak="0">
@@ -2417,6 +4488,232 @@
         </w:tabs>
         <w:ind w:left="6480" w:hanging="360"/>
       </w:pPr>
+    </w:lvl>
+  </w:abstractNum>
+  <w:abstractNum w:abstractNumId="2" w15:restartNumberingAfterBreak="0">
+    <w:nsid w:val="5B47E33E"/>
+    <w:multiLevelType w:val="hybridMultilevel"/>
+    <w:tmpl w:val="95A431C0"/>
+    <w:lvl w:ilvl="0" w:tplc="DA06DBFA">
+      <w:start w:val="1"/>
+      <w:numFmt w:val="bullet"/>
+      <w:lvlText w:val=""/>
+      <w:lvlJc w:val="left"/>
+      <w:pPr>
+        <w:ind w:left="720" w:hanging="360"/>
+      </w:pPr>
+      <w:rPr>
+        <w:rFonts w:ascii="Symbol" w:hAnsi="Symbol" w:hint="default"/>
+      </w:rPr>
+    </w:lvl>
+    <w:lvl w:ilvl="1" w:tplc="A09E3ACE">
+      <w:start w:val="1"/>
+      <w:numFmt w:val="bullet"/>
+      <w:lvlText w:val="o"/>
+      <w:lvlJc w:val="left"/>
+      <w:pPr>
+        <w:ind w:left="1440" w:hanging="360"/>
+      </w:pPr>
+      <w:rPr>
+        <w:rFonts w:ascii="Courier New" w:hAnsi="Courier New" w:hint="default"/>
+      </w:rPr>
+    </w:lvl>
+    <w:lvl w:ilvl="2" w:tplc="3B4C3582">
+      <w:start w:val="1"/>
+      <w:numFmt w:val="bullet"/>
+      <w:lvlText w:val=""/>
+      <w:lvlJc w:val="left"/>
+      <w:pPr>
+        <w:ind w:left="2160" w:hanging="360"/>
+      </w:pPr>
+      <w:rPr>
+        <w:rFonts w:ascii="Wingdings" w:hAnsi="Wingdings" w:hint="default"/>
+      </w:rPr>
+    </w:lvl>
+    <w:lvl w:ilvl="3" w:tplc="41D4BBF6">
+      <w:start w:val="1"/>
+      <w:numFmt w:val="bullet"/>
+      <w:lvlText w:val=""/>
+      <w:lvlJc w:val="left"/>
+      <w:pPr>
+        <w:ind w:left="2880" w:hanging="360"/>
+      </w:pPr>
+      <w:rPr>
+        <w:rFonts w:ascii="Symbol" w:hAnsi="Symbol" w:hint="default"/>
+      </w:rPr>
+    </w:lvl>
+    <w:lvl w:ilvl="4" w:tplc="5EC401E2">
+      <w:start w:val="1"/>
+      <w:numFmt w:val="bullet"/>
+      <w:lvlText w:val="o"/>
+      <w:lvlJc w:val="left"/>
+      <w:pPr>
+        <w:ind w:left="3600" w:hanging="360"/>
+      </w:pPr>
+      <w:rPr>
+        <w:rFonts w:ascii="Courier New" w:hAnsi="Courier New" w:hint="default"/>
+      </w:rPr>
+    </w:lvl>
+    <w:lvl w:ilvl="5" w:tplc="BD4223C2">
+      <w:start w:val="1"/>
+      <w:numFmt w:val="bullet"/>
+      <w:lvlText w:val=""/>
+      <w:lvlJc w:val="left"/>
+      <w:pPr>
+        <w:ind w:left="4320" w:hanging="360"/>
+      </w:pPr>
+      <w:rPr>
+        <w:rFonts w:ascii="Wingdings" w:hAnsi="Wingdings" w:hint="default"/>
+      </w:rPr>
+    </w:lvl>
+    <w:lvl w:ilvl="6" w:tplc="25D4875C">
+      <w:start w:val="1"/>
+      <w:numFmt w:val="bullet"/>
+      <w:lvlText w:val=""/>
+      <w:lvlJc w:val="left"/>
+      <w:pPr>
+        <w:ind w:left="5040" w:hanging="360"/>
+      </w:pPr>
+      <w:rPr>
+        <w:rFonts w:ascii="Symbol" w:hAnsi="Symbol" w:hint="default"/>
+      </w:rPr>
+    </w:lvl>
+    <w:lvl w:ilvl="7" w:tplc="46209DDC">
+      <w:start w:val="1"/>
+      <w:numFmt w:val="bullet"/>
+      <w:lvlText w:val="o"/>
+      <w:lvlJc w:val="left"/>
+      <w:pPr>
+        <w:ind w:left="5760" w:hanging="360"/>
+      </w:pPr>
+      <w:rPr>
+        <w:rFonts w:ascii="Courier New" w:hAnsi="Courier New" w:hint="default"/>
+      </w:rPr>
+    </w:lvl>
+    <w:lvl w:ilvl="8" w:tplc="806C122A">
+      <w:start w:val="1"/>
+      <w:numFmt w:val="bullet"/>
+      <w:lvlText w:val=""/>
+      <w:lvlJc w:val="left"/>
+      <w:pPr>
+        <w:ind w:left="6480" w:hanging="360"/>
+      </w:pPr>
+      <w:rPr>
+        <w:rFonts w:ascii="Wingdings" w:hAnsi="Wingdings" w:hint="default"/>
+      </w:rPr>
+    </w:lvl>
+  </w:abstractNum>
+  <w:abstractNum w:abstractNumId="3" w15:restartNumberingAfterBreak="0">
+    <w:nsid w:val="61814B15"/>
+    <w:multiLevelType w:val="hybridMultilevel"/>
+    <w:tmpl w:val="FFFFFFFF"/>
+    <w:lvl w:ilvl="0" w:tplc="726AEC10">
+      <w:start w:val="1"/>
+      <w:numFmt w:val="bullet"/>
+      <w:lvlText w:val=""/>
+      <w:lvlJc w:val="left"/>
+      <w:pPr>
+        <w:ind w:left="720" w:hanging="360"/>
+      </w:pPr>
+      <w:rPr>
+        <w:rFonts w:ascii="Symbol" w:hAnsi="Symbol" w:hint="default"/>
+      </w:rPr>
+    </w:lvl>
+    <w:lvl w:ilvl="1" w:tplc="CBF28718">
+      <w:start w:val="1"/>
+      <w:numFmt w:val="bullet"/>
+      <w:lvlText w:val="o"/>
+      <w:lvlJc w:val="left"/>
+      <w:pPr>
+        <w:ind w:left="1440" w:hanging="360"/>
+      </w:pPr>
+      <w:rPr>
+        <w:rFonts w:ascii="Courier New" w:hAnsi="Courier New" w:hint="default"/>
+      </w:rPr>
+    </w:lvl>
+    <w:lvl w:ilvl="2" w:tplc="4CDCEAD6">
+      <w:start w:val="1"/>
+      <w:numFmt w:val="bullet"/>
+      <w:lvlText w:val=""/>
+      <w:lvlJc w:val="left"/>
+      <w:pPr>
+        <w:ind w:left="2160" w:hanging="360"/>
+      </w:pPr>
+      <w:rPr>
+        <w:rFonts w:ascii="Wingdings" w:hAnsi="Wingdings" w:hint="default"/>
+      </w:rPr>
+    </w:lvl>
+    <w:lvl w:ilvl="3" w:tplc="A754CA6E">
+      <w:start w:val="1"/>
+      <w:numFmt w:val="bullet"/>
+      <w:lvlText w:val=""/>
+      <w:lvlJc w:val="left"/>
+      <w:pPr>
+        <w:ind w:left="2880" w:hanging="360"/>
+      </w:pPr>
+      <w:rPr>
+        <w:rFonts w:ascii="Symbol" w:hAnsi="Symbol" w:hint="default"/>
+      </w:rPr>
+    </w:lvl>
+    <w:lvl w:ilvl="4" w:tplc="566AA8AE">
+      <w:start w:val="1"/>
+      <w:numFmt w:val="bullet"/>
+      <w:lvlText w:val="o"/>
+      <w:lvlJc w:val="left"/>
+      <w:pPr>
+        <w:ind w:left="3600" w:hanging="360"/>
+      </w:pPr>
+      <w:rPr>
+        <w:rFonts w:ascii="Courier New" w:hAnsi="Courier New" w:hint="default"/>
+      </w:rPr>
+    </w:lvl>
+    <w:lvl w:ilvl="5" w:tplc="9F0C3B16">
+      <w:start w:val="1"/>
+      <w:numFmt w:val="bullet"/>
+      <w:lvlText w:val=""/>
+      <w:lvlJc w:val="left"/>
+      <w:pPr>
+        <w:ind w:left="4320" w:hanging="360"/>
+      </w:pPr>
+      <w:rPr>
+        <w:rFonts w:ascii="Wingdings" w:hAnsi="Wingdings" w:hint="default"/>
+      </w:rPr>
+    </w:lvl>
+    <w:lvl w:ilvl="6" w:tplc="4C4200FE">
+      <w:start w:val="1"/>
+      <w:numFmt w:val="bullet"/>
+      <w:lvlText w:val=""/>
+      <w:lvlJc w:val="left"/>
+      <w:pPr>
+        <w:ind w:left="5040" w:hanging="360"/>
+      </w:pPr>
+      <w:rPr>
+        <w:rFonts w:ascii="Symbol" w:hAnsi="Symbol" w:hint="default"/>
+      </w:rPr>
+    </w:lvl>
+    <w:lvl w:ilvl="7" w:tplc="8C6EEB7A">
+      <w:start w:val="1"/>
+      <w:numFmt w:val="bullet"/>
+      <w:lvlText w:val="o"/>
+      <w:lvlJc w:val="left"/>
+      <w:pPr>
+        <w:ind w:left="5760" w:hanging="360"/>
+      </w:pPr>
+      <w:rPr>
+        <w:rFonts w:ascii="Courier New" w:hAnsi="Courier New" w:hint="default"/>
+      </w:rPr>
+    </w:lvl>
+    <w:lvl w:ilvl="8" w:tplc="6E229EB0">
+      <w:start w:val="1"/>
+      <w:numFmt w:val="bullet"/>
+      <w:lvlText w:val=""/>
+      <w:lvlJc w:val="left"/>
+      <w:pPr>
+        <w:ind w:left="6480" w:hanging="360"/>
+      </w:pPr>
+      <w:rPr>
+        <w:rFonts w:ascii="Wingdings" w:hAnsi="Wingdings" w:hint="default"/>
+      </w:rPr>
     </w:lvl>
   </w:abstractNum>
   <w:num w:numId="1" w16cid:durableId="1508639834">
@@ -2457,6 +4754,12 @@
     <w:lvlOverride w:ilvl="0">
       <w:startOverride w:val="6"/>
     </w:lvlOverride>
+  </w:num>
+  <w:num w:numId="8" w16cid:durableId="739139880">
+    <w:abstractNumId w:val="3"/>
+  </w:num>
+  <w:num w:numId="9" w16cid:durableId="1316300704">
+    <w:abstractNumId w:val="2"/>
   </w:num>
 </w:numbering>
 </file>
@@ -3061,6 +5364,7 @@
   <w:style w:type="character" w:default="1" w:styleId="Fontepargpadro">
     <w:name w:val="Default Paragraph Font"/>
     <w:uiPriority w:val="1"/>
+    <w:semiHidden/>
     <w:unhideWhenUsed/>
   </w:style>
   <w:style w:type="table" w:default="1" w:styleId="Tabelanormal">
@@ -3438,6 +5742,25 @@
       <w:shd w:val="clear" w:color="auto" w:fill="E1DFDD"/>
     </w:rPr>
   </w:style>
+  <w:style w:type="paragraph" w:styleId="NormalWeb">
+    <w:name w:val="Normal (Web)"/>
+    <w:basedOn w:val="Normal"/>
+    <w:uiPriority w:val="99"/>
+    <w:semiHidden/>
+    <w:unhideWhenUsed/>
+    <w:rsid w:val="006C3B4E"/>
+    <w:pPr>
+      <w:spacing w:before="100" w:beforeAutospacing="1" w:after="100" w:afterAutospacing="1" w:line="240" w:lineRule="auto"/>
+    </w:pPr>
+    <w:rPr>
+      <w:rFonts w:ascii="Times New Roman" w:eastAsia="Times New Roman" w:hAnsi="Times New Roman" w:cs="Times New Roman"/>
+      <w:kern w:val="0"/>
+      <w:sz w:val="24"/>
+      <w:szCs w:val="24"/>
+      <w:lang w:eastAsia="pt-BR"/>
+      <w14:ligatures w14:val="none"/>
+    </w:rPr>
+  </w:style>
 </w:styles>
 </file>
 
@@ -3737,6 +6060,14 @@
 </file>
 
 <file path=customXml/item1.xml><?xml version="1.0" encoding="utf-8"?>
+<p:properties xmlns:p="http://schemas.microsoft.com/office/2006/metadata/properties" xmlns:xsi="http://www.w3.org/2001/XMLSchema-instance" xmlns:pc="http://schemas.microsoft.com/office/infopath/2007/PartnerControls">
+  <documentManagement>
+    <_activity xmlns="1dc861b8-2196-455d-b291-a999da8cffb6" xsi:nil="true"/>
+  </documentManagement>
+</p:properties>
+</file>
+
+<file path=customXml/item2.xml><?xml version="1.0" encoding="utf-8"?>
 <ct:contentTypeSchema xmlns:ct="http://schemas.microsoft.com/office/2006/metadata/contentType" xmlns:ma="http://schemas.microsoft.com/office/2006/metadata/properties/metaAttributes" ct:_="" ma:_="" ma:contentTypeName="Document" ma:contentTypeID="0x01010045B33021656A9E479DF12B9A8EE42828" ma:contentTypeVersion="6" ma:contentTypeDescription="Create a new document." ma:contentTypeScope="" ma:versionID="afb9151bae8540d107d25a20c8c72fb2">
   <xsd:schema xmlns:xsd="http://www.w3.org/2001/XMLSchema" xmlns:xs="http://www.w3.org/2001/XMLSchema" xmlns:p="http://schemas.microsoft.com/office/2006/metadata/properties" xmlns:ns3="1dc861b8-2196-455d-b291-a999da8cffb6" targetNamespace="http://schemas.microsoft.com/office/2006/metadata/properties" ma:root="true" ma:fieldsID="f22e3e16f3c3ec271fa2e4f387a7231c" ns3:_="">
     <xsd:import namespace="1dc861b8-2196-455d-b291-a999da8cffb6"/>
@@ -3892,7 +6223,7 @@
 </ct:contentTypeSchema>
 </file>
 
-<file path=customXml/item2.xml><?xml version="1.0" encoding="utf-8"?>
+<file path=customXml/item3.xml><?xml version="1.0" encoding="utf-8"?>
 <?mso-contentType ?>
 <FormTemplates xmlns="http://schemas.microsoft.com/sharepoint/v3/contenttype/forms">
   <Display>DocumentLibraryForm</Display>
@@ -3901,15 +6232,23 @@
 </FormTemplates>
 </file>
 
-<file path=customXml/item3.xml><?xml version="1.0" encoding="utf-8"?>
-<p:properties xmlns:p="http://schemas.microsoft.com/office/2006/metadata/properties" xmlns:xsi="http://www.w3.org/2001/XMLSchema-instance" xmlns:pc="http://schemas.microsoft.com/office/infopath/2007/PartnerControls">
-  <documentManagement>
-    <_activity xmlns="1dc861b8-2196-455d-b291-a999da8cffb6" xsi:nil="true"/>
-  </documentManagement>
-</p:properties>
+<file path=customXml/itemProps1.xml><?xml version="1.0" encoding="utf-8"?>
+<ds:datastoreItem xmlns:ds="http://schemas.openxmlformats.org/officeDocument/2006/customXml" ds:itemID="{9DAB58E4-4D3A-4AA7-B901-A5D4DBBD037C}">
+  <ds:schemaRefs>
+    <ds:schemaRef ds:uri="http://purl.org/dc/terms/"/>
+    <ds:schemaRef ds:uri="http://purl.org/dc/elements/1.1/"/>
+    <ds:schemaRef ds:uri="http://purl.org/dc/dcmitype/"/>
+    <ds:schemaRef ds:uri="http://schemas.microsoft.com/office/infopath/2007/PartnerControls"/>
+    <ds:schemaRef ds:uri="http://schemas.microsoft.com/office/2006/documentManagement/types"/>
+    <ds:schemaRef ds:uri="http://schemas.openxmlformats.org/package/2006/metadata/core-properties"/>
+    <ds:schemaRef ds:uri="http://www.w3.org/XML/1998/namespace"/>
+    <ds:schemaRef ds:uri="http://schemas.microsoft.com/office/2006/metadata/properties"/>
+    <ds:schemaRef ds:uri="1dc861b8-2196-455d-b291-a999da8cffb6"/>
+  </ds:schemaRefs>
+</ds:datastoreItem>
 </file>
 
-<file path=customXml/itemProps1.xml><?xml version="1.0" encoding="utf-8"?>
+<file path=customXml/itemProps2.xml><?xml version="1.0" encoding="utf-8"?>
 <ds:datastoreItem xmlns:ds="http://schemas.openxmlformats.org/officeDocument/2006/customXml" ds:itemID="{81ECCA12-285F-446A-9D8F-64220FEC3B49}">
   <ds:schemaRefs>
     <ds:schemaRef ds:uri="http://schemas.microsoft.com/office/2006/metadata/contentType"/>
@@ -3927,26 +6266,10 @@
 </ds:datastoreItem>
 </file>
 
-<file path=customXml/itemProps2.xml><?xml version="1.0" encoding="utf-8"?>
+<file path=customXml/itemProps3.xml><?xml version="1.0" encoding="utf-8"?>
 <ds:datastoreItem xmlns:ds="http://schemas.openxmlformats.org/officeDocument/2006/customXml" ds:itemID="{2311FEA5-7273-4D90-92B9-F5189F3D710A}">
   <ds:schemaRefs>
     <ds:schemaRef ds:uri="http://schemas.microsoft.com/sharepoint/v3/contenttype/forms"/>
   </ds:schemaRefs>
 </ds:datastoreItem>
-</file>
-
-<file path=customXml/itemProps3.xml><?xml version="1.0" encoding="utf-8"?>
-<ds:datastoreItem xmlns:ds="http://schemas.openxmlformats.org/officeDocument/2006/customXml" ds:itemID="{9DAB58E4-4D3A-4AA7-B901-A5D4DBBD037C}">
-  <ds:schemaRefs>
-    <ds:schemaRef ds:uri="http://purl.org/dc/dcmitype/"/>
-    <ds:schemaRef ds:uri="http://schemas.microsoft.com/office/2006/documentManagement/types"/>
-    <ds:schemaRef ds:uri="http://schemas.microsoft.com/office/2006/metadata/properties"/>
-    <ds:schemaRef ds:uri="http://schemas.openxmlformats.org/package/2006/metadata/core-properties"/>
-    <ds:schemaRef ds:uri="http://www.w3.org/XML/1998/namespace"/>
-    <ds:schemaRef ds:uri="http://purl.org/dc/elements/1.1/"/>
-    <ds:schemaRef ds:uri="http://schemas.microsoft.com/office/infopath/2007/PartnerControls"/>
-    <ds:schemaRef ds:uri="1dc861b8-2196-455d-b291-a999da8cffb6"/>
-    <ds:schemaRef ds:uri="http://purl.org/dc/terms/"/>
-  </ds:schemaRefs>
-</ds:datastoreItem>
 </file>
</xml_diff>

<commit_message>
correção no script do banco de dados
</commit_message>
<xml_diff>
--- a/Documentação/Documentação do Projeto/PROJETO COGUMELO.docx
+++ b/Documentação/Documentação do Projeto/PROJETO COGUMELO.docx
@@ -155,23 +155,23 @@
           <w:sz w:val="28"/>
           <w:szCs w:val="28"/>
         </w:rPr>
-        <w:t xml:space="preserve">Ana Beatriz </w:t>
-      </w:r>
-      <w:proofErr w:type="spellStart"/>
-      <w:r>
+        <w:t>Ana Beatriz Zinatto Sobral</w:t>
+      </w:r>
+    </w:p>
+    <w:p>
+      <w:pPr>
+        <w:jc w:val="center"/>
         <w:rPr>
           <w:sz w:val="28"/>
           <w:szCs w:val="28"/>
         </w:rPr>
-        <w:t>Zinatto</w:t>
-      </w:r>
-      <w:proofErr w:type="spellEnd"/>
+      </w:pPr>
       <w:r>
         <w:rPr>
           <w:sz w:val="28"/>
           <w:szCs w:val="28"/>
         </w:rPr>
-        <w:t xml:space="preserve"> Sobral</w:t>
+        <w:t>Ana Karoline Gomes Bento Barrocal</w:t>
       </w:r>
     </w:p>
     <w:p>
@@ -187,7 +187,7 @@
           <w:sz w:val="28"/>
           <w:szCs w:val="28"/>
         </w:rPr>
-        <w:t>Ana Karoline Gomes Bento Barrocal</w:t>
+        <w:t>Lays Abreu Coqueiro</w:t>
       </w:r>
     </w:p>
     <w:p>
@@ -203,7 +203,7 @@
           <w:sz w:val="28"/>
           <w:szCs w:val="28"/>
         </w:rPr>
-        <w:t>Lays Abreu Coqueiro</w:t>
+        <w:t>Luys Felippe Silva da Cruz</w:t>
       </w:r>
     </w:p>
     <w:p>
@@ -214,63 +214,13 @@
           <w:szCs w:val="28"/>
         </w:rPr>
       </w:pPr>
-      <w:proofErr w:type="spellStart"/>
       <w:r>
         <w:rPr>
           <w:sz w:val="28"/>
           <w:szCs w:val="28"/>
         </w:rPr>
-        <w:t>Luys</w:t>
-      </w:r>
-      <w:proofErr w:type="spellEnd"/>
-      <w:r>
-        <w:rPr>
-          <w:sz w:val="28"/>
-          <w:szCs w:val="28"/>
-        </w:rPr>
-        <w:t xml:space="preserve"> Felippe Silva da Cruz</w:t>
-      </w:r>
-    </w:p>
-    <w:p>
-      <w:pPr>
-        <w:jc w:val="center"/>
-        <w:rPr>
-          <w:sz w:val="28"/>
-          <w:szCs w:val="28"/>
-        </w:rPr>
-      </w:pPr>
-      <w:r>
-        <w:rPr>
-          <w:sz w:val="28"/>
-          <w:szCs w:val="28"/>
-        </w:rPr>
-        <w:t xml:space="preserve">Vitor Souza </w:t>
-      </w:r>
-      <w:proofErr w:type="spellStart"/>
-      <w:r>
-        <w:rPr>
-          <w:sz w:val="28"/>
-          <w:szCs w:val="28"/>
-        </w:rPr>
-        <w:t>Librelon</w:t>
-      </w:r>
-      <w:proofErr w:type="spellEnd"/>
-      <w:r>
-        <w:rPr>
-          <w:sz w:val="28"/>
-          <w:szCs w:val="28"/>
-        </w:rPr>
-        <w:t xml:space="preserve"> </w:t>
-      </w:r>
-      <w:proofErr w:type="spellStart"/>
-      <w:r>
-        <w:rPr>
-          <w:sz w:val="28"/>
-          <w:szCs w:val="28"/>
-        </w:rPr>
-        <w:t>Restini</w:t>
-      </w:r>
-      <w:proofErr w:type="spellEnd"/>
+        <w:t>Vitor Souza Librelon Restini</w:t>
+      </w:r>
     </w:p>
     <w:p>
       <w:pPr>
@@ -361,18 +311,10 @@
         <w:t>Ao longo da história, os cogumelos foram utilizados com diferentes finalidades, os egípcios</w:t>
       </w:r>
       <w:r>
-        <w:t xml:space="preserve"> por </w:t>
-      </w:r>
-      <w:proofErr w:type="gramStart"/>
-      <w:r>
-        <w:t xml:space="preserve">exemplo, </w:t>
-      </w:r>
-      <w:r>
-        <w:t xml:space="preserve"> o</w:t>
-      </w:r>
-      <w:proofErr w:type="gramEnd"/>
-      <w:r>
-        <w:t xml:space="preserve"> usavam como presente especial para o deus Osíris</w:t>
+        <w:t xml:space="preserve"> por exemplo, </w:t>
+      </w:r>
+      <w:r>
+        <w:t xml:space="preserve"> o usavam como presente especial para o deus Osíris</w:t>
       </w:r>
       <w:r>
         <w:t>, n</w:t>
@@ -412,7 +354,6 @@
       <w:r>
         <w:t xml:space="preserve"> aos filos </w:t>
       </w:r>
-      <w:proofErr w:type="spellStart"/>
       <w:r>
         <w:rPr>
           <w:i/>
@@ -421,11 +362,9 @@
         </w:rPr>
         <w:t>Ascomycota</w:t>
       </w:r>
-      <w:proofErr w:type="spellEnd"/>
       <w:r>
         <w:t xml:space="preserve"> e </w:t>
       </w:r>
-      <w:proofErr w:type="spellStart"/>
       <w:r>
         <w:rPr>
           <w:i/>
@@ -434,7 +373,6 @@
         </w:rPr>
         <w:t>Basidiomycota</w:t>
       </w:r>
-      <w:proofErr w:type="spellEnd"/>
       <w:r>
         <w:t xml:space="preserve">. </w:t>
       </w:r>
@@ -659,7 +597,7 @@
           <w:noProof/>
         </w:rPr>
         <w:drawing>
-          <wp:inline distT="0" distB="0" distL="0" distR="0" wp14:anchorId="6C65991C" wp14:editId="7EF2655C">
+          <wp:inline distT="0" distB="0" distL="0" distR="0" wp14:anchorId="6C65991C" wp14:editId="7DF0D7BD">
             <wp:extent cx="2092147" cy="1827053"/>
             <wp:effectExtent l="0" t="0" r="3810" b="1905"/>
             <wp:docPr id="806639724" name="Imagem 1" descr="Diagrama&#10;&#10;O conteúdo gerado por IA pode estar incorreto."/>
@@ -840,31 +778,13 @@
       </w:pPr>
     </w:p>
     <w:p>
-      <w:proofErr w:type="spellStart"/>
       <w:r>
         <w:rPr>
           <w:i/>
           <w:iCs/>
         </w:rPr>
-        <w:t>Pleurotus</w:t>
-      </w:r>
-      <w:proofErr w:type="spellEnd"/>
-      <w:r>
-        <w:rPr>
-          <w:i/>
-          <w:iCs/>
-        </w:rPr>
-        <w:t xml:space="preserve"> </w:t>
-      </w:r>
-      <w:proofErr w:type="spellStart"/>
-      <w:r>
-        <w:rPr>
-          <w:i/>
-          <w:iCs/>
-        </w:rPr>
-        <w:t>ostreatus</w:t>
-      </w:r>
-      <w:proofErr w:type="spellEnd"/>
+        <w:t>Pleurotus ostreatus</w:t>
+      </w:r>
       <w:r>
         <w:t xml:space="preserve"> é uma espécie comestível, conhecida vulgarmente como cogumelo-ostra, cogumelo-gigante, </w:t>
       </w:r>
@@ -942,31 +862,7 @@
         <w:t>. E</w:t>
       </w:r>
       <w:r>
-        <w:t xml:space="preserve">studos indicam que o </w:t>
-      </w:r>
-      <w:proofErr w:type="spellStart"/>
-      <w:r>
-        <w:t>Pleurotus</w:t>
-      </w:r>
-      <w:proofErr w:type="spellEnd"/>
-      <w:r>
-        <w:t xml:space="preserve"> </w:t>
-      </w:r>
-      <w:proofErr w:type="spellStart"/>
-      <w:r>
-        <w:t>ostreatus</w:t>
-      </w:r>
-      <w:proofErr w:type="spellEnd"/>
-      <w:r>
-        <w:t xml:space="preserve"> pode ainda ser fonte de vitamina B3, cobre, potássio e fósforo (Credencio, 2010; </w:t>
-      </w:r>
-      <w:proofErr w:type="spellStart"/>
-      <w:r>
-        <w:t>Urben</w:t>
-      </w:r>
-      <w:proofErr w:type="spellEnd"/>
-      <w:r>
-        <w:t>, 2017).</w:t>
+        <w:t>studos indicam que o Pleurotus ostreatus pode ainda ser fonte de vitamina B3, cobre, potássio e fósforo (Credencio, 2010; Urben, 2017).</w:t>
       </w:r>
     </w:p>
     <w:p>
@@ -995,15 +891,7 @@
         <w:t>ram</w:t>
       </w:r>
       <w:r>
-        <w:t xml:space="preserve"> em média 65,82% de carboidratos, sendo esse o nutriente em predominância, 39,62% de fibras alimentares totais e 22,22% de proteínas (</w:t>
-      </w:r>
-      <w:proofErr w:type="spellStart"/>
-      <w:r>
-        <w:t>Furlani</w:t>
-      </w:r>
-      <w:proofErr w:type="spellEnd"/>
-      <w:r>
-        <w:t xml:space="preserve"> &amp; Godoy, 2007).</w:t>
+        <w:t xml:space="preserve"> em média 65,82% de carboidratos, sendo esse o nutriente em predominância, 39,62% de fibras alimentares totais e 22,22% de proteínas (Furlani &amp; Godoy, 2007).</w:t>
       </w:r>
       <w:r>
         <w:t xml:space="preserve"> O shimeji preto é um cogumelo rico em nutrientes que podem trazer diversos benefícios a saúde tais como: Fortalecer o sistema imunológico, promover a saúde digestiva,</w:t>
@@ -1020,23 +908,7 @@
     </w:p>
     <w:p>
       <w:r>
-        <w:t xml:space="preserve">As espécies de cogumelos que apresentam maior comercialização no mundo são o “champignon” que responde por cerca de 38% do mercado global, seguida pelas espécies do gênero </w:t>
-      </w:r>
-      <w:proofErr w:type="spellStart"/>
-      <w:r>
-        <w:t>pleurotus</w:t>
-      </w:r>
-      <w:proofErr w:type="spellEnd"/>
-      <w:r>
-        <w:t xml:space="preserve">, como o Shimeji, que responde por cerca 25% deste mercado e em terceiro lugar o </w:t>
-      </w:r>
-      <w:proofErr w:type="spellStart"/>
-      <w:r>
-        <w:t>Shiitake</w:t>
-      </w:r>
-      <w:proofErr w:type="spellEnd"/>
-      <w:r>
-        <w:t>, com uma comercialização em torno dos 10</w:t>
+        <w:t>As espécies de cogumelos que apresentam maior comercialização no mundo são o “champignon” que responde por cerca de 38% do mercado global, seguida pelas espécies do gênero pleurotus, como o Shimeji, que responde por cerca 25% deste mercado e em terceiro lugar o Shiitake, com uma comercialização em torno dos 10</w:t>
       </w:r>
       <w:r>
         <w:t>%.</w:t>
@@ -1054,13 +926,8 @@
     </w:p>
     <w:p>
       <w:r>
-        <w:t xml:space="preserve">Os efeitos positivos incluem a melhoria do sistema imunológico, redução na absorção do colesterol, efeitos sobre as atividades digestivas e regulação da coagulação do sangue. A redução do colesterol no sangue se deve à presença de um composto denominado </w:t>
-      </w:r>
-      <w:proofErr w:type="spellStart"/>
-      <w:r>
-        <w:t>lovastatina</w:t>
-      </w:r>
-      <w:proofErr w:type="spellEnd"/>
+        <w:t>Os efeitos positivos incluem a melhoria do sistema imunológico, redução na absorção do colesterol, efeitos sobre as atividades digestivas e regulação da coagulação do sangue. A redução do colesterol no sangue se deve à presença de um composto denominado lovastatina</w:t>
+      </w:r>
       <w:r>
         <w:t>.</w:t>
       </w:r>
@@ -1118,131 +985,70 @@
         </w:rPr>
         <w:t xml:space="preserve"> (</w:t>
       </w:r>
-      <w:proofErr w:type="spellStart"/>
       <w:r>
         <w:rPr>
           <w:i/>
           <w:color w:val="000000" w:themeColor="text1"/>
         </w:rPr>
-        <w:t>Agaricus</w:t>
-      </w:r>
-      <w:proofErr w:type="spellEnd"/>
+        <w:t>Agaricus bisporus</w:t>
+      </w:r>
+      <w:r>
+        <w:rPr>
+          <w:color w:val="000000" w:themeColor="text1"/>
+        </w:rPr>
+        <w:t xml:space="preserve">), o </w:t>
+      </w:r>
+      <w:r>
+        <w:rPr>
+          <w:b/>
+          <w:color w:val="000000" w:themeColor="text1"/>
+        </w:rPr>
+        <w:t>Shimeji</w:t>
+      </w:r>
+      <w:r>
+        <w:rPr>
+          <w:color w:val="000000" w:themeColor="text1"/>
+        </w:rPr>
+        <w:t xml:space="preserve"> (</w:t>
+      </w:r>
       <w:r>
         <w:rPr>
           <w:i/>
           <w:color w:val="000000" w:themeColor="text1"/>
         </w:rPr>
-        <w:t xml:space="preserve"> </w:t>
-      </w:r>
-      <w:proofErr w:type="spellStart"/>
+        <w:t>Pleurotus spp.</w:t>
+      </w:r>
+      <w:r>
+        <w:rPr>
+          <w:color w:val="000000" w:themeColor="text1"/>
+        </w:rPr>
+        <w:t xml:space="preserve">) e o </w:t>
+      </w:r>
+      <w:r>
+        <w:rPr>
+          <w:b/>
+          <w:color w:val="000000" w:themeColor="text1"/>
+        </w:rPr>
+        <w:t>Shiitake</w:t>
+      </w:r>
+      <w:r>
+        <w:rPr>
+          <w:color w:val="000000" w:themeColor="text1"/>
+        </w:rPr>
+        <w:t xml:space="preserve"> (</w:t>
+      </w:r>
       <w:r>
         <w:rPr>
           <w:i/>
           <w:color w:val="000000" w:themeColor="text1"/>
         </w:rPr>
-        <w:t>bisporus</w:t>
-      </w:r>
-      <w:proofErr w:type="spellEnd"/>
+        <w:t>Lentinula edodes</w:t>
+      </w:r>
       <w:r>
         <w:rPr>
           <w:color w:val="000000" w:themeColor="text1"/>
         </w:rPr>
-        <w:t xml:space="preserve">), o </w:t>
-      </w:r>
-      <w:r>
-        <w:rPr>
-          <w:b/>
-          <w:color w:val="000000" w:themeColor="text1"/>
-        </w:rPr>
-        <w:t>Shimeji</w:t>
-      </w:r>
-      <w:r>
-        <w:rPr>
-          <w:color w:val="000000" w:themeColor="text1"/>
-        </w:rPr>
-        <w:t xml:space="preserve"> (</w:t>
-      </w:r>
-      <w:proofErr w:type="spellStart"/>
-      <w:r>
-        <w:rPr>
-          <w:i/>
-          <w:color w:val="000000" w:themeColor="text1"/>
-        </w:rPr>
-        <w:t>Pleurotus</w:t>
-      </w:r>
-      <w:proofErr w:type="spellEnd"/>
-      <w:r>
-        <w:rPr>
-          <w:i/>
-          <w:color w:val="000000" w:themeColor="text1"/>
-        </w:rPr>
-        <w:t xml:space="preserve"> spp.</w:t>
-      </w:r>
-      <w:r>
-        <w:rPr>
-          <w:color w:val="000000" w:themeColor="text1"/>
-        </w:rPr>
-        <w:t xml:space="preserve">) e o </w:t>
-      </w:r>
-      <w:proofErr w:type="spellStart"/>
-      <w:r>
-        <w:rPr>
-          <w:b/>
-          <w:color w:val="000000" w:themeColor="text1"/>
-        </w:rPr>
-        <w:t>Shiitake</w:t>
-      </w:r>
-      <w:proofErr w:type="spellEnd"/>
-      <w:r>
-        <w:rPr>
-          <w:color w:val="000000" w:themeColor="text1"/>
-        </w:rPr>
-        <w:t xml:space="preserve"> (</w:t>
-      </w:r>
-      <w:proofErr w:type="spellStart"/>
-      <w:r>
-        <w:rPr>
-          <w:i/>
-          <w:color w:val="000000" w:themeColor="text1"/>
-        </w:rPr>
-        <w:t>Lentinula</w:t>
-      </w:r>
-      <w:proofErr w:type="spellEnd"/>
-      <w:r>
-        <w:rPr>
-          <w:i/>
-          <w:color w:val="000000" w:themeColor="text1"/>
-        </w:rPr>
-        <w:t xml:space="preserve"> </w:t>
-      </w:r>
-      <w:proofErr w:type="spellStart"/>
-      <w:r>
-        <w:rPr>
-          <w:i/>
-          <w:color w:val="000000" w:themeColor="text1"/>
-        </w:rPr>
-        <w:t>edodes</w:t>
-      </w:r>
-      <w:proofErr w:type="spellEnd"/>
-      <w:r>
-        <w:rPr>
-          <w:color w:val="000000" w:themeColor="text1"/>
-        </w:rPr>
-        <w:t xml:space="preserve">), conforme apontado por </w:t>
-      </w:r>
-      <w:proofErr w:type="spellStart"/>
-      <w:r>
-        <w:rPr>
-          <w:color w:val="000000" w:themeColor="text1"/>
-        </w:rPr>
-        <w:t>Urben</w:t>
-      </w:r>
-      <w:proofErr w:type="spellEnd"/>
-      <w:r>
-        <w:rPr>
-          <w:color w:val="000000" w:themeColor="text1"/>
-        </w:rPr>
-        <w:t xml:space="preserve"> (2018).</w:t>
+        <w:t>), conforme apontado por Urben (2018).</w:t>
       </w:r>
       <w:r>
         <w:rPr>
@@ -1344,78 +1150,40 @@
           <w:bCs/>
           <w:color w:val="000000" w:themeColor="text1"/>
         </w:rPr>
-        <w:t xml:space="preserve">cultivo </w:t>
-      </w:r>
-      <w:proofErr w:type="spellStart"/>
+        <w:t>cultivo axênico</w:t>
+      </w:r>
+      <w:r>
+        <w:rPr>
+          <w:color w:val="000000" w:themeColor="text1"/>
+        </w:rPr>
+        <w:t>. Nesse método, os cogumelos crescem em um substrato previamente esterilizado e enriquecido com nutrientes, o que favorece seu desenvolvimento sem a concorrência de outros microrganismos. Para isso, são utilizadas embalagens de plástico, vidro ou policloreto de vinila (PVC), garantindo maior produtividade e eficiência na produção.</w:t>
+      </w:r>
+    </w:p>
+    <w:p>
+      <w:pPr>
+        <w:rPr>
+          <w:color w:val="000000" w:themeColor="text1"/>
+        </w:rPr>
+      </w:pPr>
+      <w:r>
+        <w:rPr>
+          <w:color w:val="000000" w:themeColor="text1"/>
+        </w:rPr>
+        <w:t xml:space="preserve">Dentre as espécies de cogumelos comestíveis, as do gênero Pleurotus, popularmente conhecidas por </w:t>
+      </w:r>
       <w:r>
         <w:rPr>
           <w:b/>
           <w:bCs/>
           <w:color w:val="000000" w:themeColor="text1"/>
         </w:rPr>
-        <w:t>axênico</w:t>
-      </w:r>
-      <w:proofErr w:type="spellEnd"/>
+        <w:t>Shimeji</w:t>
+      </w:r>
       <w:r>
         <w:rPr>
           <w:color w:val="000000" w:themeColor="text1"/>
         </w:rPr>
-        <w:t>. Nesse método, os cogumelos crescem em um substrato previamente esterilizado e enriquecido com nutrientes, o que favorece seu desenvolvimento sem a concorrência de outros microrganismos. Para isso, são utilizadas embalagens de plástico, vidro ou policloreto de vinila (PVC), garantindo maior produtividade e eficiência na produção.</w:t>
-      </w:r>
-    </w:p>
-    <w:p>
-      <w:pPr>
-        <w:rPr>
-          <w:color w:val="000000" w:themeColor="text1"/>
-        </w:rPr>
-      </w:pPr>
-      <w:r>
-        <w:rPr>
-          <w:color w:val="000000" w:themeColor="text1"/>
-        </w:rPr>
-        <w:t xml:space="preserve">Dentre as espécies de cogumelos comestíveis, as do gênero </w:t>
-      </w:r>
-      <w:proofErr w:type="spellStart"/>
-      <w:r>
-        <w:rPr>
-          <w:color w:val="000000" w:themeColor="text1"/>
-        </w:rPr>
-        <w:t>Pleurotus</w:t>
-      </w:r>
-      <w:proofErr w:type="spellEnd"/>
-      <w:r>
-        <w:rPr>
-          <w:color w:val="000000" w:themeColor="text1"/>
-        </w:rPr>
-        <w:t xml:space="preserve">, popularmente conhecidas por </w:t>
-      </w:r>
-      <w:r>
-        <w:rPr>
-          <w:b/>
-          <w:bCs/>
-          <w:color w:val="000000" w:themeColor="text1"/>
-        </w:rPr>
-        <w:t>Shimeji</w:t>
-      </w:r>
-      <w:r>
-        <w:rPr>
-          <w:color w:val="000000" w:themeColor="text1"/>
-        </w:rPr>
-        <w:t xml:space="preserve"> ou </w:t>
-      </w:r>
-      <w:proofErr w:type="spellStart"/>
-      <w:r>
-        <w:rPr>
-          <w:color w:val="000000" w:themeColor="text1"/>
-        </w:rPr>
-        <w:t>Hiratake</w:t>
-      </w:r>
-      <w:proofErr w:type="spellEnd"/>
-      <w:r>
-        <w:rPr>
-          <w:color w:val="000000" w:themeColor="text1"/>
-        </w:rPr>
-        <w:t>, são as mais fáceis e baratas de cultivar</w:t>
+        <w:t xml:space="preserve"> ou Hiratake, são as mais fáceis e baratas de cultivar</w:t>
       </w:r>
       <w:r>
         <w:rPr>
@@ -1537,256 +1305,59 @@
           <w:sz w:val="28"/>
           <w:szCs w:val="28"/>
         </w:rPr>
-        <w:t>Tipos de Shimeji mais produzidos e comercializados no Brasil e no mundo:</w:t>
-      </w:r>
-    </w:p>
-    <w:p>
-      <w:pPr>
-        <w:pStyle w:val="PargrafodaLista"/>
-        <w:numPr>
-          <w:ilvl w:val="0"/>
-          <w:numId w:val="1"/>
-        </w:numPr>
-      </w:pPr>
-      <w:r>
-        <w:t>Shimeji Preto</w:t>
-      </w:r>
-      <w:r>
-        <w:t xml:space="preserve"> - </w:t>
-      </w:r>
-      <w:proofErr w:type="spellStart"/>
-      <w:r>
-        <w:t>Pleurotus</w:t>
-      </w:r>
-      <w:proofErr w:type="spellEnd"/>
-      <w:r>
-        <w:t xml:space="preserve"> </w:t>
-      </w:r>
-      <w:proofErr w:type="spellStart"/>
-      <w:r>
-        <w:t>ostreatus</w:t>
-      </w:r>
-      <w:proofErr w:type="spellEnd"/>
-    </w:p>
-    <w:p>
-      <w:pPr>
-        <w:pStyle w:val="PargrafodaLista"/>
-        <w:numPr>
-          <w:ilvl w:val="0"/>
-          <w:numId w:val="1"/>
-        </w:numPr>
-      </w:pPr>
-      <w:r>
-        <w:t>Shimeji Branco</w:t>
-      </w:r>
-      <w:r>
-        <w:t xml:space="preserve"> - </w:t>
-      </w:r>
-      <w:proofErr w:type="spellStart"/>
-      <w:r>
-        <w:t>Pleurotus</w:t>
-      </w:r>
-      <w:proofErr w:type="spellEnd"/>
-      <w:r>
-        <w:t xml:space="preserve"> </w:t>
-      </w:r>
-      <w:proofErr w:type="spellStart"/>
-      <w:r>
-        <w:t>ostreatus</w:t>
-      </w:r>
-      <w:proofErr w:type="spellEnd"/>
-    </w:p>
-    <w:p>
-      <w:pPr>
-        <w:pStyle w:val="PargrafodaLista"/>
-        <w:numPr>
-          <w:ilvl w:val="0"/>
-          <w:numId w:val="1"/>
-        </w:numPr>
-      </w:pPr>
-      <w:r>
-        <w:t>Shimeji Marrom</w:t>
-      </w:r>
-      <w:r>
-        <w:t xml:space="preserve"> - </w:t>
-      </w:r>
-      <w:proofErr w:type="spellStart"/>
-      <w:r>
-        <w:t>Pleurotus</w:t>
-      </w:r>
-      <w:proofErr w:type="spellEnd"/>
-      <w:r>
-        <w:t xml:space="preserve"> </w:t>
-      </w:r>
-      <w:proofErr w:type="spellStart"/>
-      <w:r>
-        <w:t>pulmonarius</w:t>
-      </w:r>
-      <w:proofErr w:type="spellEnd"/>
-    </w:p>
-    <w:p>
-      <w:pPr>
-        <w:pStyle w:val="PargrafodaLista"/>
-        <w:numPr>
-          <w:ilvl w:val="0"/>
-          <w:numId w:val="1"/>
-        </w:numPr>
-      </w:pPr>
-      <w:r>
-        <w:t>Shimeji Salmão</w:t>
-      </w:r>
-      <w:r>
-        <w:t xml:space="preserve"> - </w:t>
-      </w:r>
-      <w:proofErr w:type="spellStart"/>
-      <w:r>
-        <w:t>Pleurotus</w:t>
-      </w:r>
-      <w:proofErr w:type="spellEnd"/>
-      <w:r>
-        <w:t xml:space="preserve"> </w:t>
-      </w:r>
-      <w:proofErr w:type="spellStart"/>
-      <w:r>
-        <w:t>djamor</w:t>
-      </w:r>
-      <w:proofErr w:type="spellEnd"/>
-    </w:p>
-    <w:p>
-      <w:pPr>
-        <w:pStyle w:val="PargrafodaLista"/>
-        <w:numPr>
-          <w:ilvl w:val="0"/>
-          <w:numId w:val="1"/>
-        </w:numPr>
-      </w:pPr>
-      <w:r>
-        <w:t xml:space="preserve">Shimeji </w:t>
-      </w:r>
-      <w:r>
-        <w:t>Amarelo</w:t>
-      </w:r>
-      <w:r>
-        <w:rPr>
-          <w:noProof/>
-        </w:rPr>
-        <w:t xml:space="preserve"> </w:t>
-      </w:r>
-      <w:r>
-        <w:rPr>
-          <w:noProof/>
-        </w:rPr>
-        <w:t xml:space="preserve">- </w:t>
-      </w:r>
-      <w:r>
-        <w:rPr>
-          <w:noProof/>
-        </w:rPr>
-        <w:t>Pleurotus citrinopileatus</w:t>
-      </w:r>
-    </w:p>
-    <w:p>
-      <w:pPr>
-        <w:pStyle w:val="PargrafodaLista"/>
-        <w:numPr>
-          <w:ilvl w:val="0"/>
-          <w:numId w:val="1"/>
-        </w:numPr>
-        <w:rPr>
-          <w:noProof/>
-        </w:rPr>
-      </w:pPr>
-      <w:r>
-        <w:rPr>
-          <w:noProof/>
-        </w:rPr>
-        <w:t xml:space="preserve">Shimeji </w:t>
-      </w:r>
-      <w:r>
-        <w:rPr>
-          <w:noProof/>
-        </w:rPr>
-        <w:t>Rei</w:t>
-      </w:r>
-      <w:r>
-        <w:rPr>
-          <w:noProof/>
-        </w:rPr>
-        <w:t xml:space="preserve"> - </w:t>
-      </w:r>
-      <w:r>
-        <w:rPr>
-          <w:noProof/>
-        </w:rPr>
-        <w:t>Pleurotus eryngii</w:t>
-      </w:r>
-    </w:p>
-    <w:p>
-      <w:pPr>
-        <w:pStyle w:val="PargrafodaLista"/>
-        <w:numPr>
-          <w:ilvl w:val="0"/>
-          <w:numId w:val="1"/>
-        </w:numPr>
-        <w:rPr>
-          <w:noProof/>
-        </w:rPr>
-      </w:pPr>
-      <w:r>
-        <w:rPr>
-          <w:noProof/>
-        </w:rPr>
-        <w:t xml:space="preserve">Shimeji </w:t>
-      </w:r>
-      <w:r>
-        <w:rPr>
-          <w:noProof/>
-        </w:rPr>
-        <w:t>Ferula</w:t>
-      </w:r>
-      <w:r>
-        <w:rPr>
-          <w:noProof/>
-        </w:rPr>
-        <w:t xml:space="preserve"> -</w:t>
-      </w:r>
-      <w:r>
-        <w:rPr>
-          <w:noProof/>
-        </w:rPr>
-        <w:t xml:space="preserve"> </w:t>
-      </w:r>
-      <w:r>
-        <w:rPr>
+        <w:t xml:space="preserve">Tipos de </w:t>
+      </w:r>
+      <w:r>
+        <w:rPr>
+          <w:color w:val="156082" w:themeColor="accent1"/>
+          <w:sz w:val="28"/>
+          <w:szCs w:val="28"/>
+        </w:rPr>
+        <w:t>cogumelos</w:t>
+      </w:r>
+      <w:r>
+        <w:rPr>
+          <w:color w:val="156082" w:themeColor="accent1"/>
+          <w:sz w:val="28"/>
+          <w:szCs w:val="28"/>
+        </w:rPr>
+        <w:t xml:space="preserve"> mais produzidos e comercializados no Brasil e no mundo:</w:t>
+      </w:r>
+    </w:p>
+    <w:p>
+      <w:pPr>
+        <w:jc w:val="center"/>
+        <w:rPr>
+          <w:b/>
+          <w:bCs/>
           <w:i/>
           <w:iCs/>
-          <w:noProof/>
-        </w:rPr>
-        <w:t>Pleurotus ferulae</w:t>
-      </w:r>
-      <w:r>
-        <w:rPr>
-          <w:noProof/>
-        </w:rPr>
-        <w:t xml:space="preserve"> </w:t>
-      </w:r>
-    </w:p>
-    <w:p>
-      <w:pPr>
-        <w:pStyle w:val="PargrafodaLista"/>
-        <w:rPr>
-          <w:noProof/>
-        </w:rPr>
-      </w:pPr>
+        </w:rPr>
+      </w:pPr>
+      <w:r>
+        <w:rPr>
+          <w:b/>
+          <w:bCs/>
+          <w:i/>
+          <w:iCs/>
+        </w:rPr>
+        <w:t>SHIMEJI</w:t>
+      </w:r>
     </w:p>
     <w:p>
       <w:pPr>
         <w:pStyle w:val="PargrafodaLista"/>
         <w:jc w:val="center"/>
-        <w:rPr>
-          <w:ins w:id="0" w:author="Microsoft Word" w:date="2025-04-07T15:58:00Z" w16du:dateUtc="2025-04-07T18:58:00Z"/>
-        </w:rPr>
-      </w:pPr>
+      </w:pPr>
+    </w:p>
+    <w:p>
+      <w:pPr>
+        <w:pStyle w:val="PargrafodaLista"/>
+        <w:jc w:val="center"/>
+      </w:pPr>
+      <w:r>
+        <w:t xml:space="preserve"> </w:t>
+      </w:r>
       <w:r>
         <w:rPr>
           <w:noProof/>
@@ -1831,6 +1402,248 @@
       <w:pPr>
         <w:pStyle w:val="PargrafodaLista"/>
         <w:jc w:val="center"/>
+        <w:rPr>
+          <w:b/>
+          <w:bCs/>
+          <w:i/>
+          <w:iCs/>
+        </w:rPr>
+      </w:pPr>
+    </w:p>
+    <w:p>
+      <w:pPr>
+        <w:pStyle w:val="PargrafodaLista"/>
+        <w:jc w:val="center"/>
+        <w:rPr>
+          <w:b/>
+          <w:bCs/>
+          <w:i/>
+          <w:iCs/>
+        </w:rPr>
+      </w:pPr>
+    </w:p>
+    <w:p>
+      <w:pPr>
+        <w:pStyle w:val="PargrafodaLista"/>
+        <w:jc w:val="center"/>
+        <w:rPr>
+          <w:b/>
+          <w:bCs/>
+          <w:i/>
+          <w:iCs/>
+        </w:rPr>
+      </w:pPr>
+    </w:p>
+    <w:p>
+      <w:pPr>
+        <w:pStyle w:val="PargrafodaLista"/>
+        <w:jc w:val="center"/>
+        <w:rPr>
+          <w:b/>
+          <w:bCs/>
+          <w:i/>
+          <w:iCs/>
+        </w:rPr>
+      </w:pPr>
+    </w:p>
+    <w:p>
+      <w:pPr>
+        <w:pStyle w:val="PargrafodaLista"/>
+        <w:jc w:val="center"/>
+        <w:rPr>
+          <w:b/>
+          <w:bCs/>
+          <w:i/>
+          <w:iCs/>
+        </w:rPr>
+      </w:pPr>
+    </w:p>
+    <w:p>
+      <w:pPr>
+        <w:pStyle w:val="PargrafodaLista"/>
+        <w:jc w:val="center"/>
+        <w:rPr>
+          <w:b/>
+          <w:bCs/>
+          <w:i/>
+          <w:iCs/>
+        </w:rPr>
+      </w:pPr>
+    </w:p>
+    <w:p>
+      <w:pPr>
+        <w:pStyle w:val="PargrafodaLista"/>
+        <w:jc w:val="center"/>
+        <w:rPr>
+          <w:b/>
+          <w:bCs/>
+          <w:i/>
+          <w:iCs/>
+        </w:rPr>
+      </w:pPr>
+      <w:r>
+        <w:rPr>
+          <w:b/>
+          <w:bCs/>
+          <w:i/>
+          <w:iCs/>
+        </w:rPr>
+        <w:lastRenderedPageBreak/>
+        <w:t xml:space="preserve">SHITAKE </w:t>
+      </w:r>
+    </w:p>
+    <w:p>
+      <w:pPr>
+        <w:pStyle w:val="PargrafodaLista"/>
+        <w:jc w:val="center"/>
+      </w:pPr>
+      <w:r>
+        <w:rPr>
+          <w:noProof/>
+        </w:rPr>
+        <w:drawing>
+          <wp:inline distT="0" distB="0" distL="0" distR="0" wp14:anchorId="7B8EA525" wp14:editId="73D05B11">
+            <wp:extent cx="2990850" cy="2990850"/>
+            <wp:effectExtent l="0" t="0" r="0" b="0"/>
+            <wp:docPr id="1837924665" name="Imagem 1" descr="Cogumelo Shitake 200g"/>
+            <wp:cNvGraphicFramePr>
+              <a:graphicFrameLocks xmlns:a="http://schemas.openxmlformats.org/drawingml/2006/main" noChangeAspect="1"/>
+            </wp:cNvGraphicFramePr>
+            <a:graphic xmlns:a="http://schemas.openxmlformats.org/drawingml/2006/main">
+              <a:graphicData uri="http://schemas.openxmlformats.org/drawingml/2006/picture">
+                <pic:pic xmlns:pic="http://schemas.openxmlformats.org/drawingml/2006/picture">
+                  <pic:nvPicPr>
+                    <pic:cNvPr id="0" name="Picture 1" descr="Cogumelo Shitake 200g"/>
+                    <pic:cNvPicPr>
+                      <a:picLocks noChangeAspect="1" noChangeArrowheads="1"/>
+                    </pic:cNvPicPr>
+                  </pic:nvPicPr>
+                  <pic:blipFill>
+                    <a:blip r:embed="rId15" cstate="print">
+                      <a:extLst>
+                        <a:ext uri="{28A0092B-C50C-407E-A947-70E740481C1C}">
+                          <a14:useLocalDpi xmlns:a14="http://schemas.microsoft.com/office/drawing/2010/main" val="0"/>
+                        </a:ext>
+                      </a:extLst>
+                    </a:blip>
+                    <a:srcRect/>
+                    <a:stretch>
+                      <a:fillRect/>
+                    </a:stretch>
+                  </pic:blipFill>
+                  <pic:spPr bwMode="auto">
+                    <a:xfrm>
+                      <a:off x="0" y="0"/>
+                      <a:ext cx="2990850" cy="2990850"/>
+                    </a:xfrm>
+                    <a:prstGeom prst="rect">
+                      <a:avLst/>
+                    </a:prstGeom>
+                    <a:noFill/>
+                    <a:ln>
+                      <a:noFill/>
+                    </a:ln>
+                  </pic:spPr>
+                </pic:pic>
+              </a:graphicData>
+            </a:graphic>
+          </wp:inline>
+        </w:drawing>
+      </w:r>
+    </w:p>
+    <w:p>
+      <w:pPr>
+        <w:pStyle w:val="PargrafodaLista"/>
+        <w:jc w:val="center"/>
+      </w:pPr>
+    </w:p>
+    <w:p>
+      <w:pPr>
+        <w:pStyle w:val="PargrafodaLista"/>
+        <w:jc w:val="center"/>
+        <w:rPr>
+          <w:b/>
+          <w:bCs/>
+          <w:i/>
+          <w:iCs/>
+        </w:rPr>
+      </w:pPr>
+      <w:r>
+        <w:rPr>
+          <w:b/>
+          <w:bCs/>
+          <w:i/>
+          <w:iCs/>
+        </w:rPr>
+        <w:t>Cogumelo de Paris</w:t>
+      </w:r>
+    </w:p>
+    <w:p>
+      <w:pPr>
+        <w:pStyle w:val="PargrafodaLista"/>
+        <w:jc w:val="center"/>
+        <w:rPr>
+          <w:ins w:id="0" w:author="Microsoft Word" w:date="2025-04-07T15:58:00Z" w16du:dateUtc="2025-04-07T18:58:00Z"/>
+        </w:rPr>
+      </w:pPr>
+      <w:r>
+        <w:rPr>
+          <w:noProof/>
+        </w:rPr>
+        <w:drawing>
+          <wp:inline distT="0" distB="0" distL="0" distR="0" wp14:anchorId="1AB94E3C" wp14:editId="0E5A24E2">
+            <wp:extent cx="3009900" cy="3009900"/>
+            <wp:effectExtent l="0" t="0" r="0" b="0"/>
+            <wp:docPr id="1788855645" name="Imagem 2" descr="Cogumelo Paris 200g"/>
+            <wp:cNvGraphicFramePr>
+              <a:graphicFrameLocks xmlns:a="http://schemas.openxmlformats.org/drawingml/2006/main" noChangeAspect="1"/>
+            </wp:cNvGraphicFramePr>
+            <a:graphic xmlns:a="http://schemas.openxmlformats.org/drawingml/2006/main">
+              <a:graphicData uri="http://schemas.openxmlformats.org/drawingml/2006/picture">
+                <pic:pic xmlns:pic="http://schemas.openxmlformats.org/drawingml/2006/picture">
+                  <pic:nvPicPr>
+                    <pic:cNvPr id="0" name="Picture 3" descr="Cogumelo Paris 200g"/>
+                    <pic:cNvPicPr>
+                      <a:picLocks noChangeAspect="1" noChangeArrowheads="1"/>
+                    </pic:cNvPicPr>
+                  </pic:nvPicPr>
+                  <pic:blipFill>
+                    <a:blip r:embed="rId16" cstate="print">
+                      <a:extLst>
+                        <a:ext uri="{28A0092B-C50C-407E-A947-70E740481C1C}">
+                          <a14:useLocalDpi xmlns:a14="http://schemas.microsoft.com/office/drawing/2010/main" val="0"/>
+                        </a:ext>
+                      </a:extLst>
+                    </a:blip>
+                    <a:srcRect/>
+                    <a:stretch>
+                      <a:fillRect/>
+                    </a:stretch>
+                  </pic:blipFill>
+                  <pic:spPr bwMode="auto">
+                    <a:xfrm flipV="1">
+                      <a:off x="0" y="0"/>
+                      <a:ext cx="3009900" cy="3009900"/>
+                    </a:xfrm>
+                    <a:prstGeom prst="rect">
+                      <a:avLst/>
+                    </a:prstGeom>
+                    <a:noFill/>
+                    <a:ln>
+                      <a:noFill/>
+                    </a:ln>
+                  </pic:spPr>
+                </pic:pic>
+              </a:graphicData>
+            </a:graphic>
+          </wp:inline>
+        </w:drawing>
+      </w:r>
+    </w:p>
+    <w:p>
+      <w:pPr>
+        <w:pStyle w:val="PargrafodaLista"/>
+        <w:jc w:val="center"/>
       </w:pPr>
     </w:p>
     <w:p>
@@ -2012,6 +1825,7 @@
           <w:szCs w:val="21"/>
           <w:shd w:val="clear" w:color="auto" w:fill="FFFFFF"/>
         </w:rPr>
+        <w:lastRenderedPageBreak/>
         <w:t>A cautela é justificada pela complexidade do cultivo. Existem duas opções para quem começa no ramo: usar toras de eucalipto para cultivar os cogumelos ou fazê-lo em prateleiras, como em uma horta. Produtores afirmam que a primeira técnica é a mais rudimentar e impõe mais obstáculos para tornar o negócio comercialmente viável</w:t>
       </w:r>
       <w:r>
@@ -2088,61 +1902,7 @@
           <w:szCs w:val="21"/>
           <w:shd w:val="clear" w:color="auto" w:fill="FFFFFF"/>
         </w:rPr>
-        <w:t xml:space="preserve">Com o mercado de cogumelos mostrando um crescimento impressionante, com previsões de alcançar US$86,5 bilhões até 2027, segundo o </w:t>
-      </w:r>
-      <w:proofErr w:type="spellStart"/>
-      <w:r>
-        <w:rPr>
-          <w:sz w:val="21"/>
-          <w:szCs w:val="21"/>
-          <w:shd w:val="clear" w:color="auto" w:fill="FFFFFF"/>
-        </w:rPr>
-        <w:t>Research</w:t>
-      </w:r>
-      <w:proofErr w:type="spellEnd"/>
-      <w:r>
-        <w:rPr>
-          <w:sz w:val="21"/>
-          <w:szCs w:val="21"/>
-          <w:shd w:val="clear" w:color="auto" w:fill="FFFFFF"/>
-        </w:rPr>
-        <w:t xml:space="preserve"> </w:t>
-      </w:r>
-      <w:proofErr w:type="spellStart"/>
-      <w:r>
-        <w:rPr>
-          <w:sz w:val="21"/>
-          <w:szCs w:val="21"/>
-          <w:shd w:val="clear" w:color="auto" w:fill="FFFFFF"/>
-        </w:rPr>
-        <w:t>and</w:t>
-      </w:r>
-      <w:proofErr w:type="spellEnd"/>
-      <w:r>
-        <w:rPr>
-          <w:sz w:val="21"/>
-          <w:szCs w:val="21"/>
-          <w:shd w:val="clear" w:color="auto" w:fill="FFFFFF"/>
-        </w:rPr>
-        <w:t xml:space="preserve"> </w:t>
-      </w:r>
-      <w:proofErr w:type="spellStart"/>
-      <w:r>
-        <w:rPr>
-          <w:sz w:val="21"/>
-          <w:szCs w:val="21"/>
-          <w:shd w:val="clear" w:color="auto" w:fill="FFFFFF"/>
-        </w:rPr>
-        <w:t>Markets</w:t>
-      </w:r>
-      <w:proofErr w:type="spellEnd"/>
-      <w:r>
-        <w:rPr>
-          <w:sz w:val="21"/>
-          <w:szCs w:val="21"/>
-          <w:shd w:val="clear" w:color="auto" w:fill="FFFFFF"/>
-        </w:rPr>
-        <w:t>. Com a crescente demanda por alimentos saudáveis e inovadores, investir na produção de cogumelos em estufas agrícolas pode ser uma excelente oportunidade de negócio.</w:t>
+        <w:t>Com o mercado de cogumelos mostrando um crescimento impressionante, com previsões de alcançar US$86,5 bilhões até 2027, segundo o Research and Markets. Com a crescente demanda por alimentos saudáveis e inovadores, investir na produção de cogumelos em estufas agrícolas pode ser uma excelente oportunidade de negócio.</w:t>
       </w:r>
     </w:p>
     <w:p>
@@ -2723,7 +2483,7 @@
                     </pic:cNvPicPr>
                   </pic:nvPicPr>
                   <pic:blipFill>
-                    <a:blip r:embed="rId15">
+                    <a:blip r:embed="rId17">
                       <a:extLst>
                         <a:ext uri="{28A0092B-C50C-407E-A947-70E740481C1C}">
                           <a14:useLocalDpi xmlns:a14="http://schemas.microsoft.com/office/drawing/2010/main" val="0"/>
@@ -2779,6 +2539,7 @@
           <w:szCs w:val="21"/>
           <w:shd w:val="clear" w:color="auto" w:fill="FFFFFF"/>
         </w:rPr>
+        <w:lastRenderedPageBreak/>
         <w:t xml:space="preserve">O shimeji é </w:t>
       </w:r>
       <w:r>
@@ -2968,13 +2729,7 @@
         <w:rPr>
           <w:shd w:val="clear" w:color="auto" w:fill="FFFFFF"/>
         </w:rPr>
-        <w:t xml:space="preserve">, </w:t>
-      </w:r>
-      <w:r>
-        <w:rPr>
-          <w:shd w:val="clear" w:color="auto" w:fill="FFFFFF"/>
-        </w:rPr>
-        <w:t>Branco</w:t>
+        <w:t>, Branco</w:t>
       </w:r>
       <w:r>
         <w:rPr>
@@ -3021,9 +2776,8 @@
           <w:lang w:eastAsia="en-US"/>
           <w14:ligatures w14:val="standardContextual"/>
         </w:rPr>
-        <w:t>onhecido como Shimeji Rosa, Ostra Rosa ou Cogumelo Salmão, o </w:t>
-      </w:r>
-      <w:proofErr w:type="spellStart"/>
+        <w:t>onhecido como Shimeji Rosa, Ostra Rosa ou Cogumelo Salmão, o Pleurotus djamor é a espécie de cogumelo mais fácil e barata de cultivar. Essa espécie, que é mais indicada para climas quentes, se alimenta de uma grande variedade de substratos como palhas, bagaços e resíduos da produção agrícola</w:t>
+      </w:r>
       <w:r>
         <w:rPr>
           <w:rFonts w:asciiTheme="minorHAnsi" w:eastAsiaTheme="minorHAnsi" w:hAnsiTheme="minorHAnsi" w:cstheme="minorBidi"/>
@@ -3033,9 +2787,8 @@
           <w:lang w:eastAsia="en-US"/>
           <w14:ligatures w14:val="standardContextual"/>
         </w:rPr>
-        <w:t>Pleurotus</w:t>
-      </w:r>
-      <w:proofErr w:type="spellEnd"/>
+        <w:t xml:space="preserve">. </w:t>
+      </w:r>
       <w:r>
         <w:rPr>
           <w:rFonts w:asciiTheme="minorHAnsi" w:eastAsiaTheme="minorHAnsi" w:hAnsiTheme="minorHAnsi" w:cstheme="minorBidi"/>
@@ -3045,9 +2798,8 @@
           <w:lang w:eastAsia="en-US"/>
           <w14:ligatures w14:val="standardContextual"/>
         </w:rPr>
-        <w:t xml:space="preserve"> </w:t>
-      </w:r>
-      <w:proofErr w:type="spellStart"/>
+        <w:t>Poucos cogumelos comestíveis demonstram tanta capacidade de adaptação, agressividade do micélio e produtividade quanto o Pleurotus djamor</w:t>
+      </w:r>
       <w:r>
         <w:rPr>
           <w:rFonts w:asciiTheme="minorHAnsi" w:eastAsiaTheme="minorHAnsi" w:hAnsiTheme="minorHAnsi" w:cstheme="minorBidi"/>
@@ -3057,9 +2809,8 @@
           <w:lang w:eastAsia="en-US"/>
           <w14:ligatures w14:val="standardContextual"/>
         </w:rPr>
-        <w:t>djamor</w:t>
-      </w:r>
-      <w:proofErr w:type="spellEnd"/>
+        <w:t xml:space="preserve">. </w:t>
+      </w:r>
       <w:r>
         <w:rPr>
           <w:rFonts w:asciiTheme="minorHAnsi" w:eastAsiaTheme="minorHAnsi" w:hAnsiTheme="minorHAnsi" w:cstheme="minorBidi"/>
@@ -3069,9 +2820,12 @@
           <w:lang w:eastAsia="en-US"/>
           <w14:ligatures w14:val="standardContextual"/>
         </w:rPr>
-        <w:t> é a espécie de cogumelo mais fácil e barata de cultivar. Essa espécie, que é mais indicada para climas quentes, se alimenta de uma grande variedade de substratos como palhas, bagaços e resíduos da produção agrícola</w:t>
-      </w:r>
-      <w:r>
+        <w:t>Possuem muitas vitaminas e minerais, como vitamina C, vitamina B, ácido fólico, potássio, além de diversos compostos com propriedades medicinais como por exemplo a lovastatina (reduz o colesterol do sangue).</w:t>
+      </w:r>
+    </w:p>
+    <w:p>
+      <w:pPr>
+        <w:pStyle w:val="NormalWeb"/>
         <w:rPr>
           <w:rFonts w:asciiTheme="minorHAnsi" w:eastAsiaTheme="minorHAnsi" w:hAnsiTheme="minorHAnsi" w:cstheme="minorBidi"/>
           <w:kern w:val="2"/>
@@ -3080,118 +2834,11 @@
           <w:lang w:eastAsia="en-US"/>
           <w14:ligatures w14:val="standardContextual"/>
         </w:rPr>
-        <w:t xml:space="preserve">. </w:t>
-      </w:r>
+      </w:pPr>
       <w:r>
         <w:rPr>
           <w:rFonts w:asciiTheme="minorHAnsi" w:eastAsiaTheme="minorHAnsi" w:hAnsiTheme="minorHAnsi" w:cstheme="minorBidi"/>
-          <w:kern w:val="2"/>
-          <w:sz w:val="22"/>
-          <w:szCs w:val="22"/>
-          <w:lang w:eastAsia="en-US"/>
-          <w14:ligatures w14:val="standardContextual"/>
-        </w:rPr>
-        <w:t>Poucos cogumelos comestíveis demonstram tanta capacidade de adaptação, agressividade do micélio e produtividade quanto o </w:t>
-      </w:r>
-      <w:proofErr w:type="spellStart"/>
-      <w:r>
-        <w:rPr>
-          <w:rFonts w:asciiTheme="minorHAnsi" w:eastAsiaTheme="minorHAnsi" w:hAnsiTheme="minorHAnsi" w:cstheme="minorBidi"/>
-          <w:kern w:val="2"/>
-          <w:sz w:val="22"/>
-          <w:szCs w:val="22"/>
-          <w:lang w:eastAsia="en-US"/>
-          <w14:ligatures w14:val="standardContextual"/>
-        </w:rPr>
-        <w:t>Pleurotus</w:t>
-      </w:r>
-      <w:proofErr w:type="spellEnd"/>
-      <w:r>
-        <w:rPr>
-          <w:rFonts w:asciiTheme="minorHAnsi" w:eastAsiaTheme="minorHAnsi" w:hAnsiTheme="minorHAnsi" w:cstheme="minorBidi"/>
-          <w:kern w:val="2"/>
-          <w:sz w:val="22"/>
-          <w:szCs w:val="22"/>
-          <w:lang w:eastAsia="en-US"/>
-          <w14:ligatures w14:val="standardContextual"/>
-        </w:rPr>
-        <w:t xml:space="preserve"> </w:t>
-      </w:r>
-      <w:proofErr w:type="spellStart"/>
-      <w:r>
-        <w:rPr>
-          <w:rFonts w:asciiTheme="minorHAnsi" w:eastAsiaTheme="minorHAnsi" w:hAnsiTheme="minorHAnsi" w:cstheme="minorBidi"/>
-          <w:kern w:val="2"/>
-          <w:sz w:val="22"/>
-          <w:szCs w:val="22"/>
-          <w:lang w:eastAsia="en-US"/>
-          <w14:ligatures w14:val="standardContextual"/>
-        </w:rPr>
-        <w:t>djamor</w:t>
-      </w:r>
-      <w:proofErr w:type="spellEnd"/>
-      <w:r>
-        <w:rPr>
-          <w:rFonts w:asciiTheme="minorHAnsi" w:eastAsiaTheme="minorHAnsi" w:hAnsiTheme="minorHAnsi" w:cstheme="minorBidi"/>
-          <w:kern w:val="2"/>
-          <w:sz w:val="22"/>
-          <w:szCs w:val="22"/>
-          <w:lang w:eastAsia="en-US"/>
-          <w14:ligatures w14:val="standardContextual"/>
-        </w:rPr>
-        <w:t xml:space="preserve">. </w:t>
-      </w:r>
-      <w:r>
-        <w:rPr>
-          <w:rFonts w:asciiTheme="minorHAnsi" w:eastAsiaTheme="minorHAnsi" w:hAnsiTheme="minorHAnsi" w:cstheme="minorBidi"/>
-          <w:kern w:val="2"/>
-          <w:sz w:val="22"/>
-          <w:szCs w:val="22"/>
-          <w:lang w:eastAsia="en-US"/>
-          <w14:ligatures w14:val="standardContextual"/>
-        </w:rPr>
-        <w:t xml:space="preserve">Possuem muitas vitaminas e minerais, como vitamina C, vitamina B, ácido fólico, potássio, além de diversos compostos com propriedades medicinais como por exemplo a </w:t>
-      </w:r>
-      <w:proofErr w:type="spellStart"/>
-      <w:r>
-        <w:rPr>
-          <w:rFonts w:asciiTheme="minorHAnsi" w:eastAsiaTheme="minorHAnsi" w:hAnsiTheme="minorHAnsi" w:cstheme="minorBidi"/>
-          <w:kern w:val="2"/>
-          <w:sz w:val="22"/>
-          <w:szCs w:val="22"/>
-          <w:lang w:eastAsia="en-US"/>
-          <w14:ligatures w14:val="standardContextual"/>
-        </w:rPr>
-        <w:t>lovastatina</w:t>
-      </w:r>
-      <w:proofErr w:type="spellEnd"/>
-      <w:r>
-        <w:rPr>
-          <w:rFonts w:asciiTheme="minorHAnsi" w:eastAsiaTheme="minorHAnsi" w:hAnsiTheme="minorHAnsi" w:cstheme="minorBidi"/>
-          <w:kern w:val="2"/>
-          <w:sz w:val="22"/>
-          <w:szCs w:val="22"/>
-          <w:lang w:eastAsia="en-US"/>
-          <w14:ligatures w14:val="standardContextual"/>
-        </w:rPr>
-        <w:t xml:space="preserve"> (reduz o colesterol do sangue).</w:t>
-      </w:r>
-    </w:p>
-    <w:p>
-      <w:pPr>
-        <w:pStyle w:val="NormalWeb"/>
-        <w:rPr>
-          <w:rFonts w:asciiTheme="minorHAnsi" w:eastAsiaTheme="minorHAnsi" w:hAnsiTheme="minorHAnsi" w:cstheme="minorBidi"/>
-          <w:kern w:val="2"/>
-          <w:sz w:val="22"/>
-          <w:szCs w:val="22"/>
-          <w:lang w:eastAsia="en-US"/>
-          <w14:ligatures w14:val="standardContextual"/>
-        </w:rPr>
-      </w:pPr>
-      <w:r>
-        <w:rPr>
-          <w:rFonts w:asciiTheme="minorHAnsi" w:eastAsiaTheme="minorHAnsi" w:hAnsiTheme="minorHAnsi" w:cstheme="minorBidi"/>
+          <w:noProof/>
           <w:kern w:val="2"/>
           <w:sz w:val="22"/>
           <w:szCs w:val="22"/>
@@ -3214,7 +2861,7 @@
                     <pic:cNvPicPr/>
                   </pic:nvPicPr>
                   <pic:blipFill>
-                    <a:blip r:embed="rId16"/>
+                    <a:blip r:embed="rId18"/>
                     <a:stretch>
                       <a:fillRect/>
                     </a:stretch>
@@ -3247,7 +2894,6 @@
           <w14:ligatures w14:val="standardContextual"/>
         </w:rPr>
       </w:pPr>
-      <w:proofErr w:type="spellStart"/>
       <w:r>
         <w:rPr>
           <w:rFonts w:asciiTheme="minorHAnsi" w:eastAsiaTheme="minorHAnsi" w:hAnsiTheme="minorHAnsi" w:cstheme="minorBidi"/>
@@ -3259,9 +2905,113 @@
           <w:lang w:eastAsia="en-US"/>
           <w14:ligatures w14:val="standardContextual"/>
         </w:rPr>
-        <w:t>Pleurotus</w:t>
-      </w:r>
-      <w:proofErr w:type="spellEnd"/>
+        <w:t>Pleurotus ostreatus</w:t>
+      </w:r>
+      <w:r>
+        <w:rPr>
+          <w:rFonts w:asciiTheme="minorHAnsi" w:eastAsiaTheme="minorHAnsi" w:hAnsiTheme="minorHAnsi" w:cstheme="minorBidi"/>
+          <w:kern w:val="2"/>
+          <w:sz w:val="22"/>
+          <w:szCs w:val="22"/>
+          <w:lang w:eastAsia="en-US"/>
+          <w14:ligatures w14:val="standardContextual"/>
+        </w:rPr>
+        <w:t>, vulgarmente conhecido no Brasil com </w:t>
+      </w:r>
+      <w:r>
+        <w:rPr>
+          <w:rFonts w:asciiTheme="minorHAnsi" w:eastAsiaTheme="minorHAnsi" w:hAnsiTheme="minorHAnsi" w:cstheme="minorBidi"/>
+          <w:b/>
+          <w:bCs/>
+          <w:kern w:val="2"/>
+          <w:sz w:val="22"/>
+          <w:szCs w:val="22"/>
+          <w:lang w:eastAsia="en-US"/>
+          <w14:ligatures w14:val="standardContextual"/>
+        </w:rPr>
+        <w:t>Shimeji Branco</w:t>
+      </w:r>
+      <w:r>
+        <w:rPr>
+          <w:rFonts w:asciiTheme="minorHAnsi" w:eastAsiaTheme="minorHAnsi" w:hAnsiTheme="minorHAnsi" w:cstheme="minorBidi"/>
+          <w:kern w:val="2"/>
+          <w:sz w:val="22"/>
+          <w:szCs w:val="22"/>
+          <w:lang w:eastAsia="en-US"/>
+          <w14:ligatures w14:val="standardContextual"/>
+        </w:rPr>
+        <w:t>, Hiratake ou cogumelo Ostra Branco, é um dos cogumelos mais consumidos no Brasil, podendo ser encontrado naturalmente em troncos de árvores mortas pelo mundo todo. </w:t>
+      </w:r>
+      <w:r>
+        <w:rPr>
+          <w:rFonts w:asciiTheme="minorHAnsi" w:eastAsiaTheme="minorHAnsi" w:hAnsiTheme="minorHAnsi" w:cstheme="minorBidi"/>
+          <w:b/>
+          <w:bCs/>
+          <w:kern w:val="2"/>
+          <w:sz w:val="22"/>
+          <w:szCs w:val="22"/>
+          <w:lang w:eastAsia="en-US"/>
+          <w14:ligatures w14:val="standardContextual"/>
+        </w:rPr>
+        <w:t>Barata e fácil de cultivar</w:t>
+      </w:r>
+      <w:r>
+        <w:rPr>
+          <w:rFonts w:asciiTheme="minorHAnsi" w:eastAsiaTheme="minorHAnsi" w:hAnsiTheme="minorHAnsi" w:cstheme="minorBidi"/>
+          <w:kern w:val="2"/>
+          <w:sz w:val="22"/>
+          <w:szCs w:val="22"/>
+          <w:lang w:eastAsia="en-US"/>
+          <w14:ligatures w14:val="standardContextual"/>
+        </w:rPr>
+        <w:t>, essa espécie é indicada para </w:t>
+      </w:r>
+      <w:r>
+        <w:rPr>
+          <w:rFonts w:asciiTheme="minorHAnsi" w:eastAsiaTheme="minorHAnsi" w:hAnsiTheme="minorHAnsi" w:cstheme="minorBidi"/>
+          <w:b/>
+          <w:bCs/>
+          <w:kern w:val="2"/>
+          <w:sz w:val="22"/>
+          <w:szCs w:val="22"/>
+          <w:lang w:eastAsia="en-US"/>
+          <w14:ligatures w14:val="standardContextual"/>
+        </w:rPr>
+        <w:t>cultivadores iniciantes</w:t>
+      </w:r>
+      <w:r>
+        <w:rPr>
+          <w:rFonts w:asciiTheme="minorHAnsi" w:eastAsiaTheme="minorHAnsi" w:hAnsiTheme="minorHAnsi" w:cstheme="minorBidi"/>
+          <w:kern w:val="2"/>
+          <w:sz w:val="22"/>
+          <w:szCs w:val="22"/>
+          <w:lang w:eastAsia="en-US"/>
+          <w14:ligatures w14:val="standardContextual"/>
+        </w:rPr>
+        <w:t>.</w:t>
+      </w:r>
+      <w:r>
+        <w:rPr>
+          <w:rFonts w:asciiTheme="minorHAnsi" w:eastAsiaTheme="minorHAnsi" w:hAnsiTheme="minorHAnsi" w:cstheme="minorBidi"/>
+          <w:kern w:val="2"/>
+          <w:sz w:val="22"/>
+          <w:szCs w:val="22"/>
+          <w:lang w:eastAsia="en-US"/>
+          <w14:ligatures w14:val="standardContextual"/>
+        </w:rPr>
+        <w:t xml:space="preserve"> </w:t>
+      </w:r>
+      <w:r>
+        <w:rPr>
+          <w:rFonts w:asciiTheme="minorHAnsi" w:eastAsiaTheme="minorHAnsi" w:hAnsiTheme="minorHAnsi" w:cstheme="minorBidi"/>
+          <w:kern w:val="2"/>
+          <w:sz w:val="22"/>
+          <w:szCs w:val="22"/>
+          <w:lang w:eastAsia="en-US"/>
+          <w14:ligatures w14:val="standardContextual"/>
+        </w:rPr>
+        <w:t>Poucos cogumelos comestíveis demonstram tanta capacidade de adaptação, agressividade do micélio e produtividade quanto os </w:t>
+      </w:r>
       <w:r>
         <w:rPr>
           <w:rFonts w:asciiTheme="minorHAnsi" w:eastAsiaTheme="minorHAnsi" w:hAnsiTheme="minorHAnsi" w:cstheme="minorBidi"/>
@@ -3273,23 +3023,8 @@
           <w:lang w:eastAsia="en-US"/>
           <w14:ligatures w14:val="standardContextual"/>
         </w:rPr>
-        <w:t xml:space="preserve"> </w:t>
-      </w:r>
-      <w:proofErr w:type="spellStart"/>
-      <w:r>
-        <w:rPr>
-          <w:rFonts w:asciiTheme="minorHAnsi" w:eastAsiaTheme="minorHAnsi" w:hAnsiTheme="minorHAnsi" w:cstheme="minorBidi"/>
-          <w:i/>
-          <w:iCs/>
-          <w:kern w:val="2"/>
-          <w:sz w:val="22"/>
-          <w:szCs w:val="22"/>
-          <w:lang w:eastAsia="en-US"/>
-          <w14:ligatures w14:val="standardContextual"/>
-        </w:rPr>
-        <w:t>ostreatus</w:t>
-      </w:r>
-      <w:proofErr w:type="spellEnd"/>
+        <w:t>Pleurotus ostreatus</w:t>
+      </w:r>
       <w:r>
         <w:rPr>
           <w:rFonts w:asciiTheme="minorHAnsi" w:eastAsiaTheme="minorHAnsi" w:hAnsiTheme="minorHAnsi" w:cstheme="minorBidi"/>
@@ -3299,20 +3034,7 @@
           <w:lang w:eastAsia="en-US"/>
           <w14:ligatures w14:val="standardContextual"/>
         </w:rPr>
-        <w:t>, vulgarmente conhecido no Brasil com </w:t>
-      </w:r>
-      <w:r>
-        <w:rPr>
-          <w:rFonts w:asciiTheme="minorHAnsi" w:eastAsiaTheme="minorHAnsi" w:hAnsiTheme="minorHAnsi" w:cstheme="minorBidi"/>
-          <w:b/>
-          <w:bCs/>
-          <w:kern w:val="2"/>
-          <w:sz w:val="22"/>
-          <w:szCs w:val="22"/>
-          <w:lang w:eastAsia="en-US"/>
-          <w14:ligatures w14:val="standardContextual"/>
-        </w:rPr>
-        <w:t>Shimeji Branco</w:t>
+        <w:t>. São decompositores de madeira e crescem em uma enorme variedade de substratos, desde serragem até resíduos agrícolas, como palhas e bagaços.</w:t>
       </w:r>
       <w:r>
         <w:rPr>
@@ -3323,9 +3045,8 @@
           <w:lang w:eastAsia="en-US"/>
           <w14:ligatures w14:val="standardContextual"/>
         </w:rPr>
-        <w:t xml:space="preserve">, </w:t>
-      </w:r>
-      <w:proofErr w:type="spellStart"/>
+        <w:t xml:space="preserve"> </w:t>
+      </w:r>
       <w:r>
         <w:rPr>
           <w:rFonts w:asciiTheme="minorHAnsi" w:eastAsiaTheme="minorHAnsi" w:hAnsiTheme="minorHAnsi" w:cstheme="minorBidi"/>
@@ -3335,9 +3056,8 @@
           <w:lang w:eastAsia="en-US"/>
           <w14:ligatures w14:val="standardContextual"/>
         </w:rPr>
-        <w:t>Hiratake</w:t>
-      </w:r>
-      <w:proofErr w:type="spellEnd"/>
+        <w:t>Os Pleurotus ostreatus podem ser facilmente usados em programas sociais de redução da fome em locais de baixa renda em áreas rurais</w:t>
+      </w:r>
       <w:r>
         <w:rPr>
           <w:rFonts w:asciiTheme="minorHAnsi" w:eastAsiaTheme="minorHAnsi" w:hAnsiTheme="minorHAnsi" w:cstheme="minorBidi"/>
@@ -3347,20 +3067,7 @@
           <w:lang w:eastAsia="en-US"/>
           <w14:ligatures w14:val="standardContextual"/>
         </w:rPr>
-        <w:t xml:space="preserve"> ou cogumelo Ostra Branco, é um dos cogumelos mais consumidos no Brasil, podendo ser encontrado naturalmente em troncos de árvores mortas pelo mundo todo. </w:t>
-      </w:r>
-      <w:r>
-        <w:rPr>
-          <w:rFonts w:asciiTheme="minorHAnsi" w:eastAsiaTheme="minorHAnsi" w:hAnsiTheme="minorHAnsi" w:cstheme="minorBidi"/>
-          <w:b/>
-          <w:bCs/>
-          <w:kern w:val="2"/>
-          <w:sz w:val="22"/>
-          <w:szCs w:val="22"/>
-          <w:lang w:eastAsia="en-US"/>
-          <w14:ligatures w14:val="standardContextual"/>
-        </w:rPr>
-        <w:t>Barata e fácil de cultivar</w:t>
+        <w:t xml:space="preserve">. </w:t>
       </w:r>
       <w:r>
         <w:rPr>
@@ -3371,22 +3078,12 @@
           <w:lang w:eastAsia="en-US"/>
           <w14:ligatures w14:val="standardContextual"/>
         </w:rPr>
-        <w:t>, essa espécie é indicada para </w:t>
-      </w:r>
-      <w:r>
-        <w:rPr>
-          <w:rFonts w:asciiTheme="minorHAnsi" w:eastAsiaTheme="minorHAnsi" w:hAnsiTheme="minorHAnsi" w:cstheme="minorBidi"/>
-          <w:b/>
-          <w:bCs/>
-          <w:kern w:val="2"/>
-          <w:sz w:val="22"/>
-          <w:szCs w:val="22"/>
-          <w:lang w:eastAsia="en-US"/>
-          <w14:ligatures w14:val="standardContextual"/>
-        </w:rPr>
-        <w:t>cultivadores iniciantes</w:t>
-      </w:r>
-      <w:r>
+        <w:t>Após a produção dos cogumelos, o composto velho pode ser utilizado como suplemento alimentar para porcos, vacas e galinhas, além de poder ser usado substrato rico em nutrientes para hortas e pomares, contendo também uma poderosa substância anti nematoide natural.</w:t>
+      </w:r>
+    </w:p>
+    <w:p>
+      <w:pPr>
+        <w:pStyle w:val="NormalWeb"/>
         <w:rPr>
           <w:rFonts w:asciiTheme="minorHAnsi" w:eastAsiaTheme="minorHAnsi" w:hAnsiTheme="minorHAnsi" w:cstheme="minorBidi"/>
           <w:kern w:val="2"/>
@@ -3395,9 +3092,11 @@
           <w:lang w:eastAsia="en-US"/>
           <w14:ligatures w14:val="standardContextual"/>
         </w:rPr>
-        <w:t>.</w:t>
-      </w:r>
-      <w:r>
+      </w:pPr>
+    </w:p>
+    <w:p>
+      <w:pPr>
+        <w:pStyle w:val="NormalWeb"/>
         <w:rPr>
           <w:rFonts w:asciiTheme="minorHAnsi" w:eastAsiaTheme="minorHAnsi" w:hAnsiTheme="minorHAnsi" w:cstheme="minorBidi"/>
           <w:kern w:val="2"/>
@@ -3406,218 +3105,11 @@
           <w:lang w:eastAsia="en-US"/>
           <w14:ligatures w14:val="standardContextual"/>
         </w:rPr>
-        <w:t xml:space="preserve"> </w:t>
-      </w:r>
+      </w:pPr>
       <w:r>
         <w:rPr>
           <w:rFonts w:asciiTheme="minorHAnsi" w:eastAsiaTheme="minorHAnsi" w:hAnsiTheme="minorHAnsi" w:cstheme="minorBidi"/>
-          <w:kern w:val="2"/>
-          <w:sz w:val="22"/>
-          <w:szCs w:val="22"/>
-          <w:lang w:eastAsia="en-US"/>
-          <w14:ligatures w14:val="standardContextual"/>
-        </w:rPr>
-        <w:t>Poucos cogumelos comestíveis demonstram tanta capacidade de adaptação, agressividade do micélio e produtividade quanto os </w:t>
-      </w:r>
-      <w:proofErr w:type="spellStart"/>
-      <w:r>
-        <w:rPr>
-          <w:rFonts w:asciiTheme="minorHAnsi" w:eastAsiaTheme="minorHAnsi" w:hAnsiTheme="minorHAnsi" w:cstheme="minorBidi"/>
-          <w:i/>
-          <w:iCs/>
-          <w:kern w:val="2"/>
-          <w:sz w:val="22"/>
-          <w:szCs w:val="22"/>
-          <w:lang w:eastAsia="en-US"/>
-          <w14:ligatures w14:val="standardContextual"/>
-        </w:rPr>
-        <w:t>Pleurotus</w:t>
-      </w:r>
-      <w:proofErr w:type="spellEnd"/>
-      <w:r>
-        <w:rPr>
-          <w:rFonts w:asciiTheme="minorHAnsi" w:eastAsiaTheme="minorHAnsi" w:hAnsiTheme="minorHAnsi" w:cstheme="minorBidi"/>
-          <w:i/>
-          <w:iCs/>
-          <w:kern w:val="2"/>
-          <w:sz w:val="22"/>
-          <w:szCs w:val="22"/>
-          <w:lang w:eastAsia="en-US"/>
-          <w14:ligatures w14:val="standardContextual"/>
-        </w:rPr>
-        <w:t xml:space="preserve"> </w:t>
-      </w:r>
-      <w:proofErr w:type="spellStart"/>
-      <w:r>
-        <w:rPr>
-          <w:rFonts w:asciiTheme="minorHAnsi" w:eastAsiaTheme="minorHAnsi" w:hAnsiTheme="minorHAnsi" w:cstheme="minorBidi"/>
-          <w:i/>
-          <w:iCs/>
-          <w:kern w:val="2"/>
-          <w:sz w:val="22"/>
-          <w:szCs w:val="22"/>
-          <w:lang w:eastAsia="en-US"/>
-          <w14:ligatures w14:val="standardContextual"/>
-        </w:rPr>
-        <w:t>ostreatus</w:t>
-      </w:r>
-      <w:proofErr w:type="spellEnd"/>
-      <w:r>
-        <w:rPr>
-          <w:rFonts w:asciiTheme="minorHAnsi" w:eastAsiaTheme="minorHAnsi" w:hAnsiTheme="minorHAnsi" w:cstheme="minorBidi"/>
-          <w:kern w:val="2"/>
-          <w:sz w:val="22"/>
-          <w:szCs w:val="22"/>
-          <w:lang w:eastAsia="en-US"/>
-          <w14:ligatures w14:val="standardContextual"/>
-        </w:rPr>
-        <w:t>. São decompositores de madeira e crescem em uma enorme variedade de substratos, desde serragem até resíduos agrícolas, como palhas e bagaços.</w:t>
-      </w:r>
-      <w:r>
-        <w:rPr>
-          <w:rFonts w:asciiTheme="minorHAnsi" w:eastAsiaTheme="minorHAnsi" w:hAnsiTheme="minorHAnsi" w:cstheme="minorBidi"/>
-          <w:kern w:val="2"/>
-          <w:sz w:val="22"/>
-          <w:szCs w:val="22"/>
-          <w:lang w:eastAsia="en-US"/>
-          <w14:ligatures w14:val="standardContextual"/>
-        </w:rPr>
-        <w:t xml:space="preserve"> </w:t>
-      </w:r>
-      <w:r>
-        <w:rPr>
-          <w:rFonts w:asciiTheme="minorHAnsi" w:eastAsiaTheme="minorHAnsi" w:hAnsiTheme="minorHAnsi" w:cstheme="minorBidi"/>
-          <w:kern w:val="2"/>
-          <w:sz w:val="22"/>
-          <w:szCs w:val="22"/>
-          <w:lang w:eastAsia="en-US"/>
-          <w14:ligatures w14:val="standardContextual"/>
-        </w:rPr>
-        <w:t xml:space="preserve">Os </w:t>
-      </w:r>
-      <w:proofErr w:type="spellStart"/>
-      <w:r>
-        <w:rPr>
-          <w:rFonts w:asciiTheme="minorHAnsi" w:eastAsiaTheme="minorHAnsi" w:hAnsiTheme="minorHAnsi" w:cstheme="minorBidi"/>
-          <w:kern w:val="2"/>
-          <w:sz w:val="22"/>
-          <w:szCs w:val="22"/>
-          <w:lang w:eastAsia="en-US"/>
-          <w14:ligatures w14:val="standardContextual"/>
-        </w:rPr>
-        <w:t>Pleurotus</w:t>
-      </w:r>
-      <w:proofErr w:type="spellEnd"/>
-      <w:r>
-        <w:rPr>
-          <w:rFonts w:asciiTheme="minorHAnsi" w:eastAsiaTheme="minorHAnsi" w:hAnsiTheme="minorHAnsi" w:cstheme="minorBidi"/>
-          <w:kern w:val="2"/>
-          <w:sz w:val="22"/>
-          <w:szCs w:val="22"/>
-          <w:lang w:eastAsia="en-US"/>
-          <w14:ligatures w14:val="standardContextual"/>
-        </w:rPr>
-        <w:t xml:space="preserve"> </w:t>
-      </w:r>
-      <w:proofErr w:type="spellStart"/>
-      <w:r>
-        <w:rPr>
-          <w:rFonts w:asciiTheme="minorHAnsi" w:eastAsiaTheme="minorHAnsi" w:hAnsiTheme="minorHAnsi" w:cstheme="minorBidi"/>
-          <w:kern w:val="2"/>
-          <w:sz w:val="22"/>
-          <w:szCs w:val="22"/>
-          <w:lang w:eastAsia="en-US"/>
-          <w14:ligatures w14:val="standardContextual"/>
-        </w:rPr>
-        <w:t>ostreatus</w:t>
-      </w:r>
-      <w:proofErr w:type="spellEnd"/>
-      <w:r>
-        <w:rPr>
-          <w:rFonts w:asciiTheme="minorHAnsi" w:eastAsiaTheme="minorHAnsi" w:hAnsiTheme="minorHAnsi" w:cstheme="minorBidi"/>
-          <w:kern w:val="2"/>
-          <w:sz w:val="22"/>
-          <w:szCs w:val="22"/>
-          <w:lang w:eastAsia="en-US"/>
-          <w14:ligatures w14:val="standardContextual"/>
-        </w:rPr>
-        <w:t xml:space="preserve"> podem ser facilmente usados em programas sociais de redução da fome em locais de baixa renda em áreas rurais</w:t>
-      </w:r>
-      <w:r>
-        <w:rPr>
-          <w:rFonts w:asciiTheme="minorHAnsi" w:eastAsiaTheme="minorHAnsi" w:hAnsiTheme="minorHAnsi" w:cstheme="minorBidi"/>
-          <w:kern w:val="2"/>
-          <w:sz w:val="22"/>
-          <w:szCs w:val="22"/>
-          <w:lang w:eastAsia="en-US"/>
-          <w14:ligatures w14:val="standardContextual"/>
-        </w:rPr>
-        <w:t xml:space="preserve">. </w:t>
-      </w:r>
-      <w:r>
-        <w:rPr>
-          <w:rFonts w:asciiTheme="minorHAnsi" w:eastAsiaTheme="minorHAnsi" w:hAnsiTheme="minorHAnsi" w:cstheme="minorBidi"/>
-          <w:kern w:val="2"/>
-          <w:sz w:val="22"/>
-          <w:szCs w:val="22"/>
-          <w:lang w:eastAsia="en-US"/>
-          <w14:ligatures w14:val="standardContextual"/>
-        </w:rPr>
-        <w:t xml:space="preserve">Após a produção dos cogumelos, o composto velho pode ser utilizado como suplemento alimentar para porcos, vacas e galinhas, além de poder ser usado substrato rico em nutrientes para hortas e pomares, contendo também uma poderosa substância </w:t>
-      </w:r>
-      <w:proofErr w:type="spellStart"/>
-      <w:r>
-        <w:rPr>
-          <w:rFonts w:asciiTheme="minorHAnsi" w:eastAsiaTheme="minorHAnsi" w:hAnsiTheme="minorHAnsi" w:cstheme="minorBidi"/>
-          <w:kern w:val="2"/>
-          <w:sz w:val="22"/>
-          <w:szCs w:val="22"/>
-          <w:lang w:eastAsia="en-US"/>
-          <w14:ligatures w14:val="standardContextual"/>
-        </w:rPr>
-        <w:t>anti</w:t>
-      </w:r>
-      <w:proofErr w:type="spellEnd"/>
-      <w:r>
-        <w:rPr>
-          <w:rFonts w:asciiTheme="minorHAnsi" w:eastAsiaTheme="minorHAnsi" w:hAnsiTheme="minorHAnsi" w:cstheme="minorBidi"/>
-          <w:kern w:val="2"/>
-          <w:sz w:val="22"/>
-          <w:szCs w:val="22"/>
-          <w:lang w:eastAsia="en-US"/>
-          <w14:ligatures w14:val="standardContextual"/>
-        </w:rPr>
-        <w:t xml:space="preserve"> nematoide natural.</w:t>
-      </w:r>
-    </w:p>
-    <w:p>
-      <w:pPr>
-        <w:pStyle w:val="NormalWeb"/>
-        <w:rPr>
-          <w:rFonts w:asciiTheme="minorHAnsi" w:eastAsiaTheme="minorHAnsi" w:hAnsiTheme="minorHAnsi" w:cstheme="minorBidi"/>
-          <w:kern w:val="2"/>
-          <w:sz w:val="22"/>
-          <w:szCs w:val="22"/>
-          <w:lang w:eastAsia="en-US"/>
-          <w14:ligatures w14:val="standardContextual"/>
-        </w:rPr>
-      </w:pPr>
-    </w:p>
-    <w:p>
-      <w:pPr>
-        <w:pStyle w:val="NormalWeb"/>
-        <w:rPr>
-          <w:rFonts w:asciiTheme="minorHAnsi" w:eastAsiaTheme="minorHAnsi" w:hAnsiTheme="minorHAnsi" w:cstheme="minorBidi"/>
-          <w:kern w:val="2"/>
-          <w:sz w:val="22"/>
-          <w:szCs w:val="22"/>
-          <w:lang w:eastAsia="en-US"/>
-          <w14:ligatures w14:val="standardContextual"/>
-        </w:rPr>
-      </w:pPr>
-      <w:r>
-        <w:rPr>
-          <w:rFonts w:asciiTheme="minorHAnsi" w:eastAsiaTheme="minorHAnsi" w:hAnsiTheme="minorHAnsi" w:cstheme="minorBidi"/>
+          <w:noProof/>
           <w:kern w:val="2"/>
           <w:sz w:val="22"/>
           <w:szCs w:val="22"/>
@@ -3640,7 +3132,7 @@
                     <pic:cNvPicPr/>
                   </pic:nvPicPr>
                   <pic:blipFill>
-                    <a:blip r:embed="rId17"/>
+                    <a:blip r:embed="rId19"/>
                     <a:stretch>
                       <a:fillRect/>
                     </a:stretch>
@@ -3695,6 +3187,7 @@
           <w:lang w:eastAsia="en-US"/>
           <w14:ligatures w14:val="standardContextual"/>
         </w:rPr>
+        <w:lastRenderedPageBreak/>
         <w:t>O</w:t>
       </w:r>
       <w:r>
@@ -3708,7 +3201,6 @@
         </w:rPr>
         <w:t xml:space="preserve"> </w:t>
       </w:r>
-      <w:proofErr w:type="spellStart"/>
       <w:r>
         <w:rPr>
           <w:rFonts w:asciiTheme="minorHAnsi" w:eastAsiaTheme="minorHAnsi" w:hAnsiTheme="minorHAnsi" w:cstheme="minorBidi"/>
@@ -3720,9 +3212,8 @@
           <w:lang w:eastAsia="en-US"/>
           <w14:ligatures w14:val="standardContextual"/>
         </w:rPr>
-        <w:t>Pleurotus</w:t>
-      </w:r>
-      <w:proofErr w:type="spellEnd"/>
+        <w:t>Pleurotus citrinopileat</w:t>
+      </w:r>
       <w:r>
         <w:rPr>
           <w:rFonts w:asciiTheme="minorHAnsi" w:eastAsiaTheme="minorHAnsi" w:hAnsiTheme="minorHAnsi" w:cstheme="minorBidi"/>
@@ -3734,34 +3225,6 @@
           <w:lang w:eastAsia="en-US"/>
           <w14:ligatures w14:val="standardContextual"/>
         </w:rPr>
-        <w:t xml:space="preserve"> </w:t>
-      </w:r>
-      <w:proofErr w:type="spellStart"/>
-      <w:r>
-        <w:rPr>
-          <w:rFonts w:asciiTheme="minorHAnsi" w:eastAsiaTheme="minorHAnsi" w:hAnsiTheme="minorHAnsi" w:cstheme="minorBidi"/>
-          <w:i/>
-          <w:iCs/>
-          <w:kern w:val="2"/>
-          <w:sz w:val="22"/>
-          <w:szCs w:val="22"/>
-          <w:lang w:eastAsia="en-US"/>
-          <w14:ligatures w14:val="standardContextual"/>
-        </w:rPr>
-        <w:t>citrinopileat</w:t>
-      </w:r>
-      <w:proofErr w:type="spellEnd"/>
-      <w:r>
-        <w:rPr>
-          <w:rFonts w:asciiTheme="minorHAnsi" w:eastAsiaTheme="minorHAnsi" w:hAnsiTheme="minorHAnsi" w:cstheme="minorBidi"/>
-          <w:i/>
-          <w:iCs/>
-          <w:kern w:val="2"/>
-          <w:sz w:val="22"/>
-          <w:szCs w:val="22"/>
-          <w:lang w:eastAsia="en-US"/>
-          <w14:ligatures w14:val="standardContextual"/>
-        </w:rPr>
         <w:t xml:space="preserve">, </w:t>
       </w:r>
       <w:r>
@@ -3890,6 +3353,7 @@
       <w:r>
         <w:rPr>
           <w:rFonts w:asciiTheme="minorHAnsi" w:eastAsiaTheme="minorHAnsi" w:hAnsiTheme="minorHAnsi" w:cstheme="minorBidi"/>
+          <w:noProof/>
           <w:kern w:val="2"/>
           <w:sz w:val="22"/>
           <w:szCs w:val="22"/>
@@ -3912,7 +3376,7 @@
                     <pic:cNvPicPr/>
                   </pic:nvPicPr>
                   <pic:blipFill>
-                    <a:blip r:embed="rId18"/>
+                    <a:blip r:embed="rId20"/>
                     <a:stretch>
                       <a:fillRect/>
                     </a:stretch>
@@ -3933,45 +3397,16 @@
         </w:drawing>
       </w:r>
     </w:p>
-    <w:p>
-      <w:pPr>
-        <w:pStyle w:val="NormalWeb"/>
-        <w:rPr>
-          <w:rFonts w:asciiTheme="minorHAnsi" w:eastAsiaTheme="minorHAnsi" w:hAnsiTheme="minorHAnsi" w:cstheme="minorBidi"/>
-          <w:kern w:val="2"/>
-          <w:sz w:val="22"/>
-          <w:szCs w:val="22"/>
-          <w:lang w:eastAsia="en-US"/>
-          <w14:ligatures w14:val="standardContextual"/>
-        </w:rPr>
-      </w:pPr>
-    </w:p>
     <w:p/>
-    <w:p>
-      <w:pPr>
-        <w:ind w:firstLine="708"/>
-      </w:pPr>
-    </w:p>
-    <w:p>
-      <w:pPr>
-        <w:ind w:firstLine="708"/>
-      </w:pPr>
-    </w:p>
-    <w:p>
-      <w:pPr>
-        <w:ind w:firstLine="708"/>
-      </w:pPr>
-    </w:p>
-    <w:p>
-      <w:pPr>
-        <w:ind w:firstLine="708"/>
-      </w:pPr>
-    </w:p>
-    <w:p>
-      <w:pPr>
-        <w:ind w:firstLine="708"/>
-      </w:pPr>
-    </w:p>
+    <w:p/>
+    <w:p/>
+    <w:p/>
+    <w:p/>
+    <w:p/>
+    <w:p/>
+    <w:p/>
+    <w:p/>
+    <w:p/>
     <w:p/>
     <w:p/>
     <w:p/>
@@ -4044,7 +3479,6 @@
         </w:numPr>
       </w:pPr>
       <w:r>
-        <w:lastRenderedPageBreak/>
         <w:t>Desenvolver e impl</w:t>
       </w:r>
       <w:r>
@@ -4101,6 +3535,7 @@
         <w:rPr>
           <w:noProof/>
         </w:rPr>
+        <w:lastRenderedPageBreak/>
         <w:drawing>
           <wp:inline distT="0" distB="0" distL="0" distR="0" wp14:anchorId="6340CD8F" wp14:editId="3DD69666">
             <wp:extent cx="6638924" cy="3324225"/>
@@ -4117,7 +3552,7 @@
                     <pic:cNvPicPr/>
                   </pic:nvPicPr>
                   <pic:blipFill>
-                    <a:blip r:embed="rId19" cstate="print">
+                    <a:blip r:embed="rId21" cstate="print">
                       <a:extLst>
                         <a:ext uri="{28A0092B-C50C-407E-A947-70E740481C1C}">
                           <a14:useLocalDpi xmlns:a14="http://schemas.microsoft.com/office/drawing/2010/main" val="0"/>
@@ -5258,7 +4693,6 @@
     <w:next w:val="Normal"/>
     <w:link w:val="Ttulo5Char"/>
     <w:uiPriority w:val="9"/>
-    <w:semiHidden/>
     <w:unhideWhenUsed/>
     <w:qFormat/>
     <w:rsid w:val="0062599B"/>
@@ -5445,7 +4879,6 @@
     <w:basedOn w:val="Fontepargpadro"/>
     <w:link w:val="Ttulo5"/>
     <w:uiPriority w:val="9"/>
-    <w:semiHidden/>
     <w:rsid w:val="0062599B"/>
     <w:rPr>
       <w:rFonts w:eastAsiaTheme="majorEastAsia" w:cstheme="majorBidi"/>
@@ -6060,11 +5493,12 @@
 </file>
 
 <file path=customXml/item1.xml><?xml version="1.0" encoding="utf-8"?>
-<p:properties xmlns:p="http://schemas.microsoft.com/office/2006/metadata/properties" xmlns:xsi="http://www.w3.org/2001/XMLSchema-instance" xmlns:pc="http://schemas.microsoft.com/office/infopath/2007/PartnerControls">
-  <documentManagement>
-    <_activity xmlns="1dc861b8-2196-455d-b291-a999da8cffb6" xsi:nil="true"/>
-  </documentManagement>
-</p:properties>
+<?mso-contentType ?>
+<FormTemplates xmlns="http://schemas.microsoft.com/sharepoint/v3/contenttype/forms">
+  <Display>DocumentLibraryForm</Display>
+  <Edit>DocumentLibraryForm</Edit>
+  <New>DocumentLibraryForm</New>
+</FormTemplates>
 </file>
 
 <file path=customXml/item2.xml><?xml version="1.0" encoding="utf-8"?>
@@ -6224,26 +5658,17 @@
 </file>
 
 <file path=customXml/item3.xml><?xml version="1.0" encoding="utf-8"?>
-<?mso-contentType ?>
-<FormTemplates xmlns="http://schemas.microsoft.com/sharepoint/v3/contenttype/forms">
-  <Display>DocumentLibraryForm</Display>
-  <Edit>DocumentLibraryForm</Edit>
-  <New>DocumentLibraryForm</New>
-</FormTemplates>
+<p:properties xmlns:p="http://schemas.microsoft.com/office/2006/metadata/properties" xmlns:xsi="http://www.w3.org/2001/XMLSchema-instance" xmlns:pc="http://schemas.microsoft.com/office/infopath/2007/PartnerControls">
+  <documentManagement>
+    <_activity xmlns="1dc861b8-2196-455d-b291-a999da8cffb6" xsi:nil="true"/>
+  </documentManagement>
+</p:properties>
 </file>
 
 <file path=customXml/itemProps1.xml><?xml version="1.0" encoding="utf-8"?>
-<ds:datastoreItem xmlns:ds="http://schemas.openxmlformats.org/officeDocument/2006/customXml" ds:itemID="{9DAB58E4-4D3A-4AA7-B901-A5D4DBBD037C}">
+<ds:datastoreItem xmlns:ds="http://schemas.openxmlformats.org/officeDocument/2006/customXml" ds:itemID="{2311FEA5-7273-4D90-92B9-F5189F3D710A}">
   <ds:schemaRefs>
-    <ds:schemaRef ds:uri="http://purl.org/dc/terms/"/>
-    <ds:schemaRef ds:uri="http://purl.org/dc/elements/1.1/"/>
-    <ds:schemaRef ds:uri="http://purl.org/dc/dcmitype/"/>
-    <ds:schemaRef ds:uri="http://schemas.microsoft.com/office/infopath/2007/PartnerControls"/>
-    <ds:schemaRef ds:uri="http://schemas.microsoft.com/office/2006/documentManagement/types"/>
-    <ds:schemaRef ds:uri="http://schemas.openxmlformats.org/package/2006/metadata/core-properties"/>
-    <ds:schemaRef ds:uri="http://www.w3.org/XML/1998/namespace"/>
-    <ds:schemaRef ds:uri="http://schemas.microsoft.com/office/2006/metadata/properties"/>
-    <ds:schemaRef ds:uri="1dc861b8-2196-455d-b291-a999da8cffb6"/>
+    <ds:schemaRef ds:uri="http://schemas.microsoft.com/sharepoint/v3/contenttype/forms"/>
   </ds:schemaRefs>
 </ds:datastoreItem>
 </file>
@@ -6267,9 +5692,11 @@
 </file>
 
 <file path=customXml/itemProps3.xml><?xml version="1.0" encoding="utf-8"?>
-<ds:datastoreItem xmlns:ds="http://schemas.openxmlformats.org/officeDocument/2006/customXml" ds:itemID="{2311FEA5-7273-4D90-92B9-F5189F3D710A}">
+<ds:datastoreItem xmlns:ds="http://schemas.openxmlformats.org/officeDocument/2006/customXml" ds:itemID="{9DAB58E4-4D3A-4AA7-B901-A5D4DBBD037C}">
   <ds:schemaRefs>
-    <ds:schemaRef ds:uri="http://schemas.microsoft.com/sharepoint/v3/contenttype/forms"/>
+    <ds:schemaRef ds:uri="http://schemas.microsoft.com/office/2006/metadata/properties"/>
+    <ds:schemaRef ds:uri="http://schemas.microsoft.com/office/infopath/2007/PartnerControls"/>
+    <ds:schemaRef ds:uri="1dc861b8-2196-455d-b291-a999da8cffb6"/>
   </ds:schemaRefs>
 </ds:datastoreItem>
 </file>
</xml_diff>

<commit_message>
API dat-acqu-ino parametrizada conforme nosso projeto e validada
</commit_message>
<xml_diff>
--- a/Documentação/Documentação do Projeto/PROJETO COGUMELO.docx
+++ b/Documentação/Documentação do Projeto/PROJETO COGUMELO.docx
@@ -155,23 +155,23 @@
           <w:sz w:val="28"/>
           <w:szCs w:val="28"/>
         </w:rPr>
-        <w:t>Ana Beatriz Zinatto Sobral</w:t>
-      </w:r>
-    </w:p>
-    <w:p>
-      <w:pPr>
-        <w:jc w:val="center"/>
+        <w:t xml:space="preserve">Ana Beatriz </w:t>
+      </w:r>
+      <w:proofErr w:type="spellStart"/>
+      <w:r>
         <w:rPr>
           <w:sz w:val="28"/>
           <w:szCs w:val="28"/>
         </w:rPr>
-      </w:pPr>
+        <w:t>Zinatto</w:t>
+      </w:r>
+      <w:proofErr w:type="spellEnd"/>
       <w:r>
         <w:rPr>
           <w:sz w:val="28"/>
           <w:szCs w:val="28"/>
         </w:rPr>
-        <w:t>Ana Karoline Gomes Bento Barrocal</w:t>
+        <w:t xml:space="preserve"> Sobral</w:t>
       </w:r>
     </w:p>
     <w:p>
@@ -187,7 +187,7 @@
           <w:sz w:val="28"/>
           <w:szCs w:val="28"/>
         </w:rPr>
-        <w:t>Lays Abreu Coqueiro</w:t>
+        <w:t>Ana Karoline Gomes Bento Barrocal</w:t>
       </w:r>
     </w:p>
     <w:p>
@@ -203,7 +203,7 @@
           <w:sz w:val="28"/>
           <w:szCs w:val="28"/>
         </w:rPr>
-        <w:t>Luys Felippe Silva da Cruz</w:t>
+        <w:t>Lays Abreu Coqueiro</w:t>
       </w:r>
     </w:p>
     <w:p>
@@ -214,13 +214,63 @@
           <w:szCs w:val="28"/>
         </w:rPr>
       </w:pPr>
+      <w:proofErr w:type="spellStart"/>
       <w:r>
         <w:rPr>
           <w:sz w:val="28"/>
           <w:szCs w:val="28"/>
         </w:rPr>
-        <w:t>Vitor Souza Librelon Restini</w:t>
-      </w:r>
+        <w:t>Luys</w:t>
+      </w:r>
+      <w:proofErr w:type="spellEnd"/>
+      <w:r>
+        <w:rPr>
+          <w:sz w:val="28"/>
+          <w:szCs w:val="28"/>
+        </w:rPr>
+        <w:t xml:space="preserve"> Felippe Silva da Cruz</w:t>
+      </w:r>
+    </w:p>
+    <w:p>
+      <w:pPr>
+        <w:jc w:val="center"/>
+        <w:rPr>
+          <w:sz w:val="28"/>
+          <w:szCs w:val="28"/>
+        </w:rPr>
+      </w:pPr>
+      <w:r>
+        <w:rPr>
+          <w:sz w:val="28"/>
+          <w:szCs w:val="28"/>
+        </w:rPr>
+        <w:t xml:space="preserve">Vitor Souza </w:t>
+      </w:r>
+      <w:proofErr w:type="spellStart"/>
+      <w:r>
+        <w:rPr>
+          <w:sz w:val="28"/>
+          <w:szCs w:val="28"/>
+        </w:rPr>
+        <w:t>Librelon</w:t>
+      </w:r>
+      <w:proofErr w:type="spellEnd"/>
+      <w:r>
+        <w:rPr>
+          <w:sz w:val="28"/>
+          <w:szCs w:val="28"/>
+        </w:rPr>
+        <w:t xml:space="preserve"> </w:t>
+      </w:r>
+      <w:proofErr w:type="spellStart"/>
+      <w:r>
+        <w:rPr>
+          <w:sz w:val="28"/>
+          <w:szCs w:val="28"/>
+        </w:rPr>
+        <w:t>Restini</w:t>
+      </w:r>
+      <w:proofErr w:type="spellEnd"/>
     </w:p>
     <w:p>
       <w:pPr>
@@ -311,10 +361,18 @@
         <w:t>Ao longo da história, os cogumelos foram utilizados com diferentes finalidades, os egípcios</w:t>
       </w:r>
       <w:r>
-        <w:t xml:space="preserve"> por exemplo, </w:t>
-      </w:r>
-      <w:r>
-        <w:t xml:space="preserve"> o usavam como presente especial para o deus Osíris</w:t>
+        <w:t xml:space="preserve"> por </w:t>
+      </w:r>
+      <w:proofErr w:type="gramStart"/>
+      <w:r>
+        <w:t xml:space="preserve">exemplo, </w:t>
+      </w:r>
+      <w:r>
+        <w:t xml:space="preserve"> o</w:t>
+      </w:r>
+      <w:proofErr w:type="gramEnd"/>
+      <w:r>
+        <w:t xml:space="preserve"> usavam como presente especial para o deus Osíris</w:t>
       </w:r>
       <w:r>
         <w:t>, n</w:t>
@@ -354,6 +412,7 @@
       <w:r>
         <w:t xml:space="preserve"> aos filos </w:t>
       </w:r>
+      <w:proofErr w:type="spellStart"/>
       <w:r>
         <w:rPr>
           <w:i/>
@@ -362,9 +421,11 @@
         </w:rPr>
         <w:t>Ascomycota</w:t>
       </w:r>
+      <w:proofErr w:type="spellEnd"/>
       <w:r>
         <w:t xml:space="preserve"> e </w:t>
       </w:r>
+      <w:proofErr w:type="spellStart"/>
       <w:r>
         <w:rPr>
           <w:i/>
@@ -373,6 +434,7 @@
         </w:rPr>
         <w:t>Basidiomycota</w:t>
       </w:r>
+      <w:proofErr w:type="spellEnd"/>
       <w:r>
         <w:t xml:space="preserve">. </w:t>
       </w:r>
@@ -778,13 +840,31 @@
       </w:pPr>
     </w:p>
     <w:p>
+      <w:proofErr w:type="spellStart"/>
       <w:r>
         <w:rPr>
           <w:i/>
           <w:iCs/>
         </w:rPr>
-        <w:t>Pleurotus ostreatus</w:t>
-      </w:r>
+        <w:t>Pleurotus</w:t>
+      </w:r>
+      <w:proofErr w:type="spellEnd"/>
+      <w:r>
+        <w:rPr>
+          <w:i/>
+          <w:iCs/>
+        </w:rPr>
+        <w:t xml:space="preserve"> </w:t>
+      </w:r>
+      <w:proofErr w:type="spellStart"/>
+      <w:r>
+        <w:rPr>
+          <w:i/>
+          <w:iCs/>
+        </w:rPr>
+        <w:t>ostreatus</w:t>
+      </w:r>
+      <w:proofErr w:type="spellEnd"/>
       <w:r>
         <w:t xml:space="preserve"> é uma espécie comestível, conhecida vulgarmente como cogumelo-ostra, cogumelo-gigante, </w:t>
       </w:r>
@@ -862,7 +942,31 @@
         <w:t>. E</w:t>
       </w:r>
       <w:r>
-        <w:t>studos indicam que o Pleurotus ostreatus pode ainda ser fonte de vitamina B3, cobre, potássio e fósforo (Credencio, 2010; Urben, 2017).</w:t>
+        <w:t xml:space="preserve">studos indicam que o </w:t>
+      </w:r>
+      <w:proofErr w:type="spellStart"/>
+      <w:r>
+        <w:t>Pleurotus</w:t>
+      </w:r>
+      <w:proofErr w:type="spellEnd"/>
+      <w:r>
+        <w:t xml:space="preserve"> </w:t>
+      </w:r>
+      <w:proofErr w:type="spellStart"/>
+      <w:r>
+        <w:t>ostreatus</w:t>
+      </w:r>
+      <w:proofErr w:type="spellEnd"/>
+      <w:r>
+        <w:t xml:space="preserve"> pode ainda ser fonte de vitamina B3, cobre, potássio e fósforo (Credencio, 2010; </w:t>
+      </w:r>
+      <w:proofErr w:type="spellStart"/>
+      <w:r>
+        <w:t>Urben</w:t>
+      </w:r>
+      <w:proofErr w:type="spellEnd"/>
+      <w:r>
+        <w:t>, 2017).</w:t>
       </w:r>
     </w:p>
     <w:p>
@@ -891,7 +995,15 @@
         <w:t>ram</w:t>
       </w:r>
       <w:r>
-        <w:t xml:space="preserve"> em média 65,82% de carboidratos, sendo esse o nutriente em predominância, 39,62% de fibras alimentares totais e 22,22% de proteínas (Furlani &amp; Godoy, 2007).</w:t>
+        <w:t xml:space="preserve"> em média 65,82% de carboidratos, sendo esse o nutriente em predominância, 39,62% de fibras alimentares totais e 22,22% de proteínas (</w:t>
+      </w:r>
+      <w:proofErr w:type="spellStart"/>
+      <w:r>
+        <w:t>Furlani</w:t>
+      </w:r>
+      <w:proofErr w:type="spellEnd"/>
+      <w:r>
+        <w:t xml:space="preserve"> &amp; Godoy, 2007).</w:t>
       </w:r>
       <w:r>
         <w:t xml:space="preserve"> O shimeji preto é um cogumelo rico em nutrientes que podem trazer diversos benefícios a saúde tais como: Fortalecer o sistema imunológico, promover a saúde digestiva,</w:t>
@@ -908,7 +1020,23 @@
     </w:p>
     <w:p>
       <w:r>
-        <w:t>As espécies de cogumelos que apresentam maior comercialização no mundo são o “champignon” que responde por cerca de 38% do mercado global, seguida pelas espécies do gênero pleurotus, como o Shimeji, que responde por cerca 25% deste mercado e em terceiro lugar o Shiitake, com uma comercialização em torno dos 10</w:t>
+        <w:t xml:space="preserve">As espécies de cogumelos que apresentam maior comercialização no mundo são o “champignon” que responde por cerca de 38% do mercado global, seguida pelas espécies do gênero </w:t>
+      </w:r>
+      <w:proofErr w:type="spellStart"/>
+      <w:r>
+        <w:t>pleurotus</w:t>
+      </w:r>
+      <w:proofErr w:type="spellEnd"/>
+      <w:r>
+        <w:t xml:space="preserve">, como o Shimeji, que responde por cerca 25% deste mercado e em terceiro lugar o </w:t>
+      </w:r>
+      <w:proofErr w:type="spellStart"/>
+      <w:r>
+        <w:t>Shiitake</w:t>
+      </w:r>
+      <w:proofErr w:type="spellEnd"/>
+      <w:r>
+        <w:t>, com uma comercialização em torno dos 10</w:t>
       </w:r>
       <w:r>
         <w:t>%.</w:t>
@@ -926,8 +1054,13 @@
     </w:p>
     <w:p>
       <w:r>
-        <w:t>Os efeitos positivos incluem a melhoria do sistema imunológico, redução na absorção do colesterol, efeitos sobre as atividades digestivas e regulação da coagulação do sangue. A redução do colesterol no sangue se deve à presença de um composto denominado lovastatina</w:t>
-      </w:r>
+        <w:t xml:space="preserve">Os efeitos positivos incluem a melhoria do sistema imunológico, redução na absorção do colesterol, efeitos sobre as atividades digestivas e regulação da coagulação do sangue. A redução do colesterol no sangue se deve à presença de um composto denominado </w:t>
+      </w:r>
+      <w:proofErr w:type="spellStart"/>
+      <w:r>
+        <w:t>lovastatina</w:t>
+      </w:r>
+      <w:proofErr w:type="spellEnd"/>
       <w:r>
         <w:t>.</w:t>
       </w:r>
@@ -985,13 +1118,31 @@
         </w:rPr>
         <w:t xml:space="preserve"> (</w:t>
       </w:r>
+      <w:proofErr w:type="spellStart"/>
       <w:r>
         <w:rPr>
           <w:i/>
           <w:color w:val="000000" w:themeColor="text1"/>
         </w:rPr>
-        <w:t>Agaricus bisporus</w:t>
-      </w:r>
+        <w:t>Agaricus</w:t>
+      </w:r>
+      <w:proofErr w:type="spellEnd"/>
+      <w:r>
+        <w:rPr>
+          <w:i/>
+          <w:color w:val="000000" w:themeColor="text1"/>
+        </w:rPr>
+        <w:t xml:space="preserve"> </w:t>
+      </w:r>
+      <w:proofErr w:type="spellStart"/>
+      <w:r>
+        <w:rPr>
+          <w:i/>
+          <w:color w:val="000000" w:themeColor="text1"/>
+        </w:rPr>
+        <w:t>bisporus</w:t>
+      </w:r>
+      <w:proofErr w:type="spellEnd"/>
       <w:r>
         <w:rPr>
           <w:color w:val="000000" w:themeColor="text1"/>
@@ -1011,19 +1162,29 @@
         </w:rPr>
         <w:t xml:space="preserve"> (</w:t>
       </w:r>
+      <w:proofErr w:type="spellStart"/>
       <w:r>
         <w:rPr>
           <w:i/>
           <w:color w:val="000000" w:themeColor="text1"/>
         </w:rPr>
-        <w:t>Pleurotus spp.</w:t>
-      </w:r>
-      <w:r>
-        <w:rPr>
+        <w:t>Pleurotus</w:t>
+      </w:r>
+      <w:proofErr w:type="spellEnd"/>
+      <w:r>
+        <w:rPr>
+          <w:i/>
           <w:color w:val="000000" w:themeColor="text1"/>
         </w:rPr>
+        <w:t xml:space="preserve"> spp.</w:t>
+      </w:r>
+      <w:r>
+        <w:rPr>
+          <w:color w:val="000000" w:themeColor="text1"/>
+        </w:rPr>
         <w:t xml:space="preserve">) e o </w:t>
       </w:r>
+      <w:proofErr w:type="spellStart"/>
       <w:r>
         <w:rPr>
           <w:b/>
@@ -1031,24 +1192,57 @@
         </w:rPr>
         <w:t>Shiitake</w:t>
       </w:r>
+      <w:proofErr w:type="spellEnd"/>
       <w:r>
         <w:rPr>
           <w:color w:val="000000" w:themeColor="text1"/>
         </w:rPr>
         <w:t xml:space="preserve"> (</w:t>
       </w:r>
+      <w:proofErr w:type="spellStart"/>
       <w:r>
         <w:rPr>
           <w:i/>
           <w:color w:val="000000" w:themeColor="text1"/>
         </w:rPr>
-        <w:t>Lentinula edodes</w:t>
-      </w:r>
-      <w:r>
-        <w:rPr>
+        <w:t>Lentinula</w:t>
+      </w:r>
+      <w:proofErr w:type="spellEnd"/>
+      <w:r>
+        <w:rPr>
+          <w:i/>
           <w:color w:val="000000" w:themeColor="text1"/>
         </w:rPr>
-        <w:t>), conforme apontado por Urben (2018).</w:t>
+        <w:t xml:space="preserve"> </w:t>
+      </w:r>
+      <w:proofErr w:type="spellStart"/>
+      <w:r>
+        <w:rPr>
+          <w:i/>
+          <w:color w:val="000000" w:themeColor="text1"/>
+        </w:rPr>
+        <w:t>edodes</w:t>
+      </w:r>
+      <w:proofErr w:type="spellEnd"/>
+      <w:r>
+        <w:rPr>
+          <w:color w:val="000000" w:themeColor="text1"/>
+        </w:rPr>
+        <w:t xml:space="preserve">), conforme apontado por </w:t>
+      </w:r>
+      <w:proofErr w:type="spellStart"/>
+      <w:r>
+        <w:rPr>
+          <w:color w:val="000000" w:themeColor="text1"/>
+        </w:rPr>
+        <w:t>Urben</w:t>
+      </w:r>
+      <w:proofErr w:type="spellEnd"/>
+      <w:r>
+        <w:rPr>
+          <w:color w:val="000000" w:themeColor="text1"/>
+        </w:rPr>
+        <w:t xml:space="preserve"> (2018).</w:t>
       </w:r>
       <w:r>
         <w:rPr>
@@ -1150,40 +1344,78 @@
           <w:bCs/>
           <w:color w:val="000000" w:themeColor="text1"/>
         </w:rPr>
-        <w:t>cultivo axênico</w:t>
-      </w:r>
-      <w:r>
-        <w:rPr>
-          <w:color w:val="000000" w:themeColor="text1"/>
-        </w:rPr>
-        <w:t>. Nesse método, os cogumelos crescem em um substrato previamente esterilizado e enriquecido com nutrientes, o que favorece seu desenvolvimento sem a concorrência de outros microrganismos. Para isso, são utilizadas embalagens de plástico, vidro ou policloreto de vinila (PVC), garantindo maior produtividade e eficiência na produção.</w:t>
-      </w:r>
-    </w:p>
-    <w:p>
-      <w:pPr>
-        <w:rPr>
-          <w:color w:val="000000" w:themeColor="text1"/>
-        </w:rPr>
-      </w:pPr>
-      <w:r>
-        <w:rPr>
-          <w:color w:val="000000" w:themeColor="text1"/>
-        </w:rPr>
-        <w:t xml:space="preserve">Dentre as espécies de cogumelos comestíveis, as do gênero Pleurotus, popularmente conhecidas por </w:t>
-      </w:r>
+        <w:t xml:space="preserve">cultivo </w:t>
+      </w:r>
+      <w:proofErr w:type="spellStart"/>
       <w:r>
         <w:rPr>
           <w:b/>
           <w:bCs/>
           <w:color w:val="000000" w:themeColor="text1"/>
         </w:rPr>
+        <w:t>axênico</w:t>
+      </w:r>
+      <w:proofErr w:type="spellEnd"/>
+      <w:r>
+        <w:rPr>
+          <w:color w:val="000000" w:themeColor="text1"/>
+        </w:rPr>
+        <w:t>. Nesse método, os cogumelos crescem em um substrato previamente esterilizado e enriquecido com nutrientes, o que favorece seu desenvolvimento sem a concorrência de outros microrganismos. Para isso, são utilizadas embalagens de plástico, vidro ou policloreto de vinila (PVC), garantindo maior produtividade e eficiência na produção.</w:t>
+      </w:r>
+    </w:p>
+    <w:p>
+      <w:pPr>
+        <w:rPr>
+          <w:color w:val="000000" w:themeColor="text1"/>
+        </w:rPr>
+      </w:pPr>
+      <w:r>
+        <w:rPr>
+          <w:color w:val="000000" w:themeColor="text1"/>
+        </w:rPr>
+        <w:t xml:space="preserve">Dentre as espécies de cogumelos comestíveis, as do gênero </w:t>
+      </w:r>
+      <w:proofErr w:type="spellStart"/>
+      <w:r>
+        <w:rPr>
+          <w:color w:val="000000" w:themeColor="text1"/>
+        </w:rPr>
+        <w:t>Pleurotus</w:t>
+      </w:r>
+      <w:proofErr w:type="spellEnd"/>
+      <w:r>
+        <w:rPr>
+          <w:color w:val="000000" w:themeColor="text1"/>
+        </w:rPr>
+        <w:t xml:space="preserve">, popularmente conhecidas por </w:t>
+      </w:r>
+      <w:r>
+        <w:rPr>
+          <w:b/>
+          <w:bCs/>
+          <w:color w:val="000000" w:themeColor="text1"/>
+        </w:rPr>
         <w:t>Shimeji</w:t>
       </w:r>
       <w:r>
         <w:rPr>
           <w:color w:val="000000" w:themeColor="text1"/>
         </w:rPr>
-        <w:t xml:space="preserve"> ou Hiratake, são as mais fáceis e baratas de cultivar</w:t>
+        <w:t xml:space="preserve"> ou </w:t>
+      </w:r>
+      <w:proofErr w:type="spellStart"/>
+      <w:r>
+        <w:rPr>
+          <w:color w:val="000000" w:themeColor="text1"/>
+        </w:rPr>
+        <w:t>Hiratake</w:t>
+      </w:r>
+      <w:proofErr w:type="spellEnd"/>
+      <w:r>
+        <w:rPr>
+          <w:color w:val="000000" w:themeColor="text1"/>
+        </w:rPr>
+        <w:t>, são as mais fáceis e baratas de cultivar</w:t>
       </w:r>
       <w:r>
         <w:rPr>
@@ -1902,7 +2134,61 @@
           <w:szCs w:val="21"/>
           <w:shd w:val="clear" w:color="auto" w:fill="FFFFFF"/>
         </w:rPr>
-        <w:t>Com o mercado de cogumelos mostrando um crescimento impressionante, com previsões de alcançar US$86,5 bilhões até 2027, segundo o Research and Markets. Com a crescente demanda por alimentos saudáveis e inovadores, investir na produção de cogumelos em estufas agrícolas pode ser uma excelente oportunidade de negócio.</w:t>
+        <w:t xml:space="preserve">Com o mercado de cogumelos mostrando um crescimento impressionante, com previsões de alcançar US$86,5 bilhões até 2027, segundo o </w:t>
+      </w:r>
+      <w:proofErr w:type="spellStart"/>
+      <w:r>
+        <w:rPr>
+          <w:sz w:val="21"/>
+          <w:szCs w:val="21"/>
+          <w:shd w:val="clear" w:color="auto" w:fill="FFFFFF"/>
+        </w:rPr>
+        <w:t>Research</w:t>
+      </w:r>
+      <w:proofErr w:type="spellEnd"/>
+      <w:r>
+        <w:rPr>
+          <w:sz w:val="21"/>
+          <w:szCs w:val="21"/>
+          <w:shd w:val="clear" w:color="auto" w:fill="FFFFFF"/>
+        </w:rPr>
+        <w:t xml:space="preserve"> </w:t>
+      </w:r>
+      <w:proofErr w:type="spellStart"/>
+      <w:r>
+        <w:rPr>
+          <w:sz w:val="21"/>
+          <w:szCs w:val="21"/>
+          <w:shd w:val="clear" w:color="auto" w:fill="FFFFFF"/>
+        </w:rPr>
+        <w:t>and</w:t>
+      </w:r>
+      <w:proofErr w:type="spellEnd"/>
+      <w:r>
+        <w:rPr>
+          <w:sz w:val="21"/>
+          <w:szCs w:val="21"/>
+          <w:shd w:val="clear" w:color="auto" w:fill="FFFFFF"/>
+        </w:rPr>
+        <w:t xml:space="preserve"> </w:t>
+      </w:r>
+      <w:proofErr w:type="spellStart"/>
+      <w:r>
+        <w:rPr>
+          <w:sz w:val="21"/>
+          <w:szCs w:val="21"/>
+          <w:shd w:val="clear" w:color="auto" w:fill="FFFFFF"/>
+        </w:rPr>
+        <w:t>Markets</w:t>
+      </w:r>
+      <w:proofErr w:type="spellEnd"/>
+      <w:r>
+        <w:rPr>
+          <w:sz w:val="21"/>
+          <w:szCs w:val="21"/>
+          <w:shd w:val="clear" w:color="auto" w:fill="FFFFFF"/>
+        </w:rPr>
+        <w:t>. Com a crescente demanda por alimentos saudáveis e inovadores, investir na produção de cogumelos em estufas agrícolas pode ser uma excelente oportunidade de negócio.</w:t>
       </w:r>
     </w:p>
     <w:p>
@@ -2776,7 +3062,55 @@
           <w:lang w:eastAsia="en-US"/>
           <w14:ligatures w14:val="standardContextual"/>
         </w:rPr>
-        <w:t>onhecido como Shimeji Rosa, Ostra Rosa ou Cogumelo Salmão, o Pleurotus djamor é a espécie de cogumelo mais fácil e barata de cultivar. Essa espécie, que é mais indicada para climas quentes, se alimenta de uma grande variedade de substratos como palhas, bagaços e resíduos da produção agrícola</w:t>
+        <w:t>onhecido como Shimeji Rosa, Ostra Rosa ou Cogumelo Salmão, o </w:t>
+      </w:r>
+      <w:proofErr w:type="spellStart"/>
+      <w:r>
+        <w:rPr>
+          <w:rFonts w:asciiTheme="minorHAnsi" w:eastAsiaTheme="minorHAnsi" w:hAnsiTheme="minorHAnsi" w:cstheme="minorBidi"/>
+          <w:kern w:val="2"/>
+          <w:sz w:val="22"/>
+          <w:szCs w:val="22"/>
+          <w:lang w:eastAsia="en-US"/>
+          <w14:ligatures w14:val="standardContextual"/>
+        </w:rPr>
+        <w:t>Pleurotus</w:t>
+      </w:r>
+      <w:proofErr w:type="spellEnd"/>
+      <w:r>
+        <w:rPr>
+          <w:rFonts w:asciiTheme="minorHAnsi" w:eastAsiaTheme="minorHAnsi" w:hAnsiTheme="minorHAnsi" w:cstheme="minorBidi"/>
+          <w:kern w:val="2"/>
+          <w:sz w:val="22"/>
+          <w:szCs w:val="22"/>
+          <w:lang w:eastAsia="en-US"/>
+          <w14:ligatures w14:val="standardContextual"/>
+        </w:rPr>
+        <w:t xml:space="preserve"> </w:t>
+      </w:r>
+      <w:proofErr w:type="spellStart"/>
+      <w:r>
+        <w:rPr>
+          <w:rFonts w:asciiTheme="minorHAnsi" w:eastAsiaTheme="minorHAnsi" w:hAnsiTheme="minorHAnsi" w:cstheme="minorBidi"/>
+          <w:kern w:val="2"/>
+          <w:sz w:val="22"/>
+          <w:szCs w:val="22"/>
+          <w:lang w:eastAsia="en-US"/>
+          <w14:ligatures w14:val="standardContextual"/>
+        </w:rPr>
+        <w:t>djamor</w:t>
+      </w:r>
+      <w:proofErr w:type="spellEnd"/>
+      <w:r>
+        <w:rPr>
+          <w:rFonts w:asciiTheme="minorHAnsi" w:eastAsiaTheme="minorHAnsi" w:hAnsiTheme="minorHAnsi" w:cstheme="minorBidi"/>
+          <w:kern w:val="2"/>
+          <w:sz w:val="22"/>
+          <w:szCs w:val="22"/>
+          <w:lang w:eastAsia="en-US"/>
+          <w14:ligatures w14:val="standardContextual"/>
+        </w:rPr>
+        <w:t> é a espécie de cogumelo mais fácil e barata de cultivar. Essa espécie, que é mais indicada para climas quentes, se alimenta de uma grande variedade de substratos como palhas, bagaços e resíduos da produção agrícola</w:t>
       </w:r>
       <w:r>
         <w:rPr>
@@ -2798,8 +3132,45 @@
           <w:lang w:eastAsia="en-US"/>
           <w14:ligatures w14:val="standardContextual"/>
         </w:rPr>
-        <w:t>Poucos cogumelos comestíveis demonstram tanta capacidade de adaptação, agressividade do micélio e produtividade quanto o Pleurotus djamor</w:t>
-      </w:r>
+        <w:t>Poucos cogumelos comestíveis demonstram tanta capacidade de adaptação, agressividade do micélio e produtividade quanto o </w:t>
+      </w:r>
+      <w:proofErr w:type="spellStart"/>
+      <w:r>
+        <w:rPr>
+          <w:rFonts w:asciiTheme="minorHAnsi" w:eastAsiaTheme="minorHAnsi" w:hAnsiTheme="minorHAnsi" w:cstheme="minorBidi"/>
+          <w:kern w:val="2"/>
+          <w:sz w:val="22"/>
+          <w:szCs w:val="22"/>
+          <w:lang w:eastAsia="en-US"/>
+          <w14:ligatures w14:val="standardContextual"/>
+        </w:rPr>
+        <w:t>Pleurotus</w:t>
+      </w:r>
+      <w:proofErr w:type="spellEnd"/>
+      <w:r>
+        <w:rPr>
+          <w:rFonts w:asciiTheme="minorHAnsi" w:eastAsiaTheme="minorHAnsi" w:hAnsiTheme="minorHAnsi" w:cstheme="minorBidi"/>
+          <w:kern w:val="2"/>
+          <w:sz w:val="22"/>
+          <w:szCs w:val="22"/>
+          <w:lang w:eastAsia="en-US"/>
+          <w14:ligatures w14:val="standardContextual"/>
+        </w:rPr>
+        <w:t xml:space="preserve"> </w:t>
+      </w:r>
+      <w:proofErr w:type="spellStart"/>
+      <w:r>
+        <w:rPr>
+          <w:rFonts w:asciiTheme="minorHAnsi" w:eastAsiaTheme="minorHAnsi" w:hAnsiTheme="minorHAnsi" w:cstheme="minorBidi"/>
+          <w:kern w:val="2"/>
+          <w:sz w:val="22"/>
+          <w:szCs w:val="22"/>
+          <w:lang w:eastAsia="en-US"/>
+          <w14:ligatures w14:val="standardContextual"/>
+        </w:rPr>
+        <w:t>djamor</w:t>
+      </w:r>
+      <w:proofErr w:type="spellEnd"/>
       <w:r>
         <w:rPr>
           <w:rFonts w:asciiTheme="minorHAnsi" w:eastAsiaTheme="minorHAnsi" w:hAnsiTheme="minorHAnsi" w:cstheme="minorBidi"/>
@@ -2820,7 +3191,31 @@
           <w:lang w:eastAsia="en-US"/>
           <w14:ligatures w14:val="standardContextual"/>
         </w:rPr>
-        <w:t>Possuem muitas vitaminas e minerais, como vitamina C, vitamina B, ácido fólico, potássio, além de diversos compostos com propriedades medicinais como por exemplo a lovastatina (reduz o colesterol do sangue).</w:t>
+        <w:t xml:space="preserve">Possuem muitas vitaminas e minerais, como vitamina C, vitamina B, ácido fólico, potássio, além de diversos compostos com propriedades medicinais como por exemplo a </w:t>
+      </w:r>
+      <w:proofErr w:type="spellStart"/>
+      <w:r>
+        <w:rPr>
+          <w:rFonts w:asciiTheme="minorHAnsi" w:eastAsiaTheme="minorHAnsi" w:hAnsiTheme="minorHAnsi" w:cstheme="minorBidi"/>
+          <w:kern w:val="2"/>
+          <w:sz w:val="22"/>
+          <w:szCs w:val="22"/>
+          <w:lang w:eastAsia="en-US"/>
+          <w14:ligatures w14:val="standardContextual"/>
+        </w:rPr>
+        <w:t>lovastatina</w:t>
+      </w:r>
+      <w:proofErr w:type="spellEnd"/>
+      <w:r>
+        <w:rPr>
+          <w:rFonts w:asciiTheme="minorHAnsi" w:eastAsiaTheme="minorHAnsi" w:hAnsiTheme="minorHAnsi" w:cstheme="minorBidi"/>
+          <w:kern w:val="2"/>
+          <w:sz w:val="22"/>
+          <w:szCs w:val="22"/>
+          <w:lang w:eastAsia="en-US"/>
+          <w14:ligatures w14:val="standardContextual"/>
+        </w:rPr>
+        <w:t xml:space="preserve"> (reduz o colesterol do sangue).</w:t>
       </w:r>
     </w:p>
     <w:p>
@@ -2894,6 +3289,7 @@
           <w14:ligatures w14:val="standardContextual"/>
         </w:rPr>
       </w:pPr>
+      <w:proofErr w:type="spellStart"/>
       <w:r>
         <w:rPr>
           <w:rFonts w:asciiTheme="minorHAnsi" w:eastAsiaTheme="minorHAnsi" w:hAnsiTheme="minorHAnsi" w:cstheme="minorBidi"/>
@@ -2905,8 +3301,37 @@
           <w:lang w:eastAsia="en-US"/>
           <w14:ligatures w14:val="standardContextual"/>
         </w:rPr>
-        <w:t>Pleurotus ostreatus</w:t>
-      </w:r>
+        <w:t>Pleurotus</w:t>
+      </w:r>
+      <w:proofErr w:type="spellEnd"/>
+      <w:r>
+        <w:rPr>
+          <w:rFonts w:asciiTheme="minorHAnsi" w:eastAsiaTheme="minorHAnsi" w:hAnsiTheme="minorHAnsi" w:cstheme="minorBidi"/>
+          <w:i/>
+          <w:iCs/>
+          <w:kern w:val="2"/>
+          <w:sz w:val="22"/>
+          <w:szCs w:val="22"/>
+          <w:lang w:eastAsia="en-US"/>
+          <w14:ligatures w14:val="standardContextual"/>
+        </w:rPr>
+        <w:t xml:space="preserve"> </w:t>
+      </w:r>
+      <w:proofErr w:type="spellStart"/>
+      <w:r>
+        <w:rPr>
+          <w:rFonts w:asciiTheme="minorHAnsi" w:eastAsiaTheme="minorHAnsi" w:hAnsiTheme="minorHAnsi" w:cstheme="minorBidi"/>
+          <w:i/>
+          <w:iCs/>
+          <w:kern w:val="2"/>
+          <w:sz w:val="22"/>
+          <w:szCs w:val="22"/>
+          <w:lang w:eastAsia="en-US"/>
+          <w14:ligatures w14:val="standardContextual"/>
+        </w:rPr>
+        <w:t>ostreatus</w:t>
+      </w:r>
+      <w:proofErr w:type="spellEnd"/>
       <w:r>
         <w:rPr>
           <w:rFonts w:asciiTheme="minorHAnsi" w:eastAsiaTheme="minorHAnsi" w:hAnsiTheme="minorHAnsi" w:cstheme="minorBidi"/>
@@ -2940,7 +3365,31 @@
           <w:lang w:eastAsia="en-US"/>
           <w14:ligatures w14:val="standardContextual"/>
         </w:rPr>
-        <w:t>, Hiratake ou cogumelo Ostra Branco, é um dos cogumelos mais consumidos no Brasil, podendo ser encontrado naturalmente em troncos de árvores mortas pelo mundo todo. </w:t>
+        <w:t xml:space="preserve">, </w:t>
+      </w:r>
+      <w:proofErr w:type="spellStart"/>
+      <w:r>
+        <w:rPr>
+          <w:rFonts w:asciiTheme="minorHAnsi" w:eastAsiaTheme="minorHAnsi" w:hAnsiTheme="minorHAnsi" w:cstheme="minorBidi"/>
+          <w:kern w:val="2"/>
+          <w:sz w:val="22"/>
+          <w:szCs w:val="22"/>
+          <w:lang w:eastAsia="en-US"/>
+          <w14:ligatures w14:val="standardContextual"/>
+        </w:rPr>
+        <w:t>Hiratake</w:t>
+      </w:r>
+      <w:proofErr w:type="spellEnd"/>
+      <w:r>
+        <w:rPr>
+          <w:rFonts w:asciiTheme="minorHAnsi" w:eastAsiaTheme="minorHAnsi" w:hAnsiTheme="minorHAnsi" w:cstheme="minorBidi"/>
+          <w:kern w:val="2"/>
+          <w:sz w:val="22"/>
+          <w:szCs w:val="22"/>
+          <w:lang w:eastAsia="en-US"/>
+          <w14:ligatures w14:val="standardContextual"/>
+        </w:rPr>
+        <w:t xml:space="preserve"> ou cogumelo Ostra Branco, é um dos cogumelos mais consumidos no Brasil, podendo ser encontrado naturalmente em troncos de árvores mortas pelo mundo todo. </w:t>
       </w:r>
       <w:r>
         <w:rPr>
@@ -3012,6 +3461,7 @@
         </w:rPr>
         <w:t>Poucos cogumelos comestíveis demonstram tanta capacidade de adaptação, agressividade do micélio e produtividade quanto os </w:t>
       </w:r>
+      <w:proofErr w:type="spellStart"/>
       <w:r>
         <w:rPr>
           <w:rFonts w:asciiTheme="minorHAnsi" w:eastAsiaTheme="minorHAnsi" w:hAnsiTheme="minorHAnsi" w:cstheme="minorBidi"/>
@@ -3023,8 +3473,37 @@
           <w:lang w:eastAsia="en-US"/>
           <w14:ligatures w14:val="standardContextual"/>
         </w:rPr>
-        <w:t>Pleurotus ostreatus</w:t>
-      </w:r>
+        <w:t>Pleurotus</w:t>
+      </w:r>
+      <w:proofErr w:type="spellEnd"/>
+      <w:r>
+        <w:rPr>
+          <w:rFonts w:asciiTheme="minorHAnsi" w:eastAsiaTheme="minorHAnsi" w:hAnsiTheme="minorHAnsi" w:cstheme="minorBidi"/>
+          <w:i/>
+          <w:iCs/>
+          <w:kern w:val="2"/>
+          <w:sz w:val="22"/>
+          <w:szCs w:val="22"/>
+          <w:lang w:eastAsia="en-US"/>
+          <w14:ligatures w14:val="standardContextual"/>
+        </w:rPr>
+        <w:t xml:space="preserve"> </w:t>
+      </w:r>
+      <w:proofErr w:type="spellStart"/>
+      <w:r>
+        <w:rPr>
+          <w:rFonts w:asciiTheme="minorHAnsi" w:eastAsiaTheme="minorHAnsi" w:hAnsiTheme="minorHAnsi" w:cstheme="minorBidi"/>
+          <w:i/>
+          <w:iCs/>
+          <w:kern w:val="2"/>
+          <w:sz w:val="22"/>
+          <w:szCs w:val="22"/>
+          <w:lang w:eastAsia="en-US"/>
+          <w14:ligatures w14:val="standardContextual"/>
+        </w:rPr>
+        <w:t>ostreatus</w:t>
+      </w:r>
+      <w:proofErr w:type="spellEnd"/>
       <w:r>
         <w:rPr>
           <w:rFonts w:asciiTheme="minorHAnsi" w:eastAsiaTheme="minorHAnsi" w:hAnsiTheme="minorHAnsi" w:cstheme="minorBidi"/>
@@ -3056,7 +3535,55 @@
           <w:lang w:eastAsia="en-US"/>
           <w14:ligatures w14:val="standardContextual"/>
         </w:rPr>
-        <w:t>Os Pleurotus ostreatus podem ser facilmente usados em programas sociais de redução da fome em locais de baixa renda em áreas rurais</w:t>
+        <w:t xml:space="preserve">Os </w:t>
+      </w:r>
+      <w:proofErr w:type="spellStart"/>
+      <w:r>
+        <w:rPr>
+          <w:rFonts w:asciiTheme="minorHAnsi" w:eastAsiaTheme="minorHAnsi" w:hAnsiTheme="minorHAnsi" w:cstheme="minorBidi"/>
+          <w:kern w:val="2"/>
+          <w:sz w:val="22"/>
+          <w:szCs w:val="22"/>
+          <w:lang w:eastAsia="en-US"/>
+          <w14:ligatures w14:val="standardContextual"/>
+        </w:rPr>
+        <w:t>Pleurotus</w:t>
+      </w:r>
+      <w:proofErr w:type="spellEnd"/>
+      <w:r>
+        <w:rPr>
+          <w:rFonts w:asciiTheme="minorHAnsi" w:eastAsiaTheme="minorHAnsi" w:hAnsiTheme="minorHAnsi" w:cstheme="minorBidi"/>
+          <w:kern w:val="2"/>
+          <w:sz w:val="22"/>
+          <w:szCs w:val="22"/>
+          <w:lang w:eastAsia="en-US"/>
+          <w14:ligatures w14:val="standardContextual"/>
+        </w:rPr>
+        <w:t xml:space="preserve"> </w:t>
+      </w:r>
+      <w:proofErr w:type="spellStart"/>
+      <w:r>
+        <w:rPr>
+          <w:rFonts w:asciiTheme="minorHAnsi" w:eastAsiaTheme="minorHAnsi" w:hAnsiTheme="minorHAnsi" w:cstheme="minorBidi"/>
+          <w:kern w:val="2"/>
+          <w:sz w:val="22"/>
+          <w:szCs w:val="22"/>
+          <w:lang w:eastAsia="en-US"/>
+          <w14:ligatures w14:val="standardContextual"/>
+        </w:rPr>
+        <w:t>ostreatus</w:t>
+      </w:r>
+      <w:proofErr w:type="spellEnd"/>
+      <w:r>
+        <w:rPr>
+          <w:rFonts w:asciiTheme="minorHAnsi" w:eastAsiaTheme="minorHAnsi" w:hAnsiTheme="minorHAnsi" w:cstheme="minorBidi"/>
+          <w:kern w:val="2"/>
+          <w:sz w:val="22"/>
+          <w:szCs w:val="22"/>
+          <w:lang w:eastAsia="en-US"/>
+          <w14:ligatures w14:val="standardContextual"/>
+        </w:rPr>
+        <w:t xml:space="preserve"> podem ser facilmente usados em programas sociais de redução da fome em locais de baixa renda em áreas rurais</w:t>
       </w:r>
       <w:r>
         <w:rPr>
@@ -3078,7 +3605,31 @@
           <w:lang w:eastAsia="en-US"/>
           <w14:ligatures w14:val="standardContextual"/>
         </w:rPr>
-        <w:t>Após a produção dos cogumelos, o composto velho pode ser utilizado como suplemento alimentar para porcos, vacas e galinhas, além de poder ser usado substrato rico em nutrientes para hortas e pomares, contendo também uma poderosa substância anti nematoide natural.</w:t>
+        <w:t xml:space="preserve">Após a produção dos cogumelos, o composto velho pode ser utilizado como suplemento alimentar para porcos, vacas e galinhas, além de poder ser usado substrato rico em nutrientes para hortas e pomares, contendo também uma poderosa substância </w:t>
+      </w:r>
+      <w:proofErr w:type="spellStart"/>
+      <w:r>
+        <w:rPr>
+          <w:rFonts w:asciiTheme="minorHAnsi" w:eastAsiaTheme="minorHAnsi" w:hAnsiTheme="minorHAnsi" w:cstheme="minorBidi"/>
+          <w:kern w:val="2"/>
+          <w:sz w:val="22"/>
+          <w:szCs w:val="22"/>
+          <w:lang w:eastAsia="en-US"/>
+          <w14:ligatures w14:val="standardContextual"/>
+        </w:rPr>
+        <w:t>anti</w:t>
+      </w:r>
+      <w:proofErr w:type="spellEnd"/>
+      <w:r>
+        <w:rPr>
+          <w:rFonts w:asciiTheme="minorHAnsi" w:eastAsiaTheme="minorHAnsi" w:hAnsiTheme="minorHAnsi" w:cstheme="minorBidi"/>
+          <w:kern w:val="2"/>
+          <w:sz w:val="22"/>
+          <w:szCs w:val="22"/>
+          <w:lang w:eastAsia="en-US"/>
+          <w14:ligatures w14:val="standardContextual"/>
+        </w:rPr>
+        <w:t xml:space="preserve"> nematoide natural.</w:t>
       </w:r>
     </w:p>
     <w:p>
@@ -3201,6 +3752,7 @@
         </w:rPr>
         <w:t xml:space="preserve"> </w:t>
       </w:r>
+      <w:proofErr w:type="spellStart"/>
       <w:r>
         <w:rPr>
           <w:rFonts w:asciiTheme="minorHAnsi" w:eastAsiaTheme="minorHAnsi" w:hAnsiTheme="minorHAnsi" w:cstheme="minorBidi"/>
@@ -3212,8 +3764,37 @@
           <w:lang w:eastAsia="en-US"/>
           <w14:ligatures w14:val="standardContextual"/>
         </w:rPr>
-        <w:t>Pleurotus citrinopileat</w:t>
-      </w:r>
+        <w:t>Pleurotus</w:t>
+      </w:r>
+      <w:proofErr w:type="spellEnd"/>
+      <w:r>
+        <w:rPr>
+          <w:rFonts w:asciiTheme="minorHAnsi" w:eastAsiaTheme="minorHAnsi" w:hAnsiTheme="minorHAnsi" w:cstheme="minorBidi"/>
+          <w:i/>
+          <w:iCs/>
+          <w:kern w:val="2"/>
+          <w:sz w:val="22"/>
+          <w:szCs w:val="22"/>
+          <w:lang w:eastAsia="en-US"/>
+          <w14:ligatures w14:val="standardContextual"/>
+        </w:rPr>
+        <w:t xml:space="preserve"> </w:t>
+      </w:r>
+      <w:proofErr w:type="spellStart"/>
+      <w:r>
+        <w:rPr>
+          <w:rFonts w:asciiTheme="minorHAnsi" w:eastAsiaTheme="minorHAnsi" w:hAnsiTheme="minorHAnsi" w:cstheme="minorBidi"/>
+          <w:i/>
+          <w:iCs/>
+          <w:kern w:val="2"/>
+          <w:sz w:val="22"/>
+          <w:szCs w:val="22"/>
+          <w:lang w:eastAsia="en-US"/>
+          <w14:ligatures w14:val="standardContextual"/>
+        </w:rPr>
+        <w:t>citrinopileat</w:t>
+      </w:r>
+      <w:proofErr w:type="spellEnd"/>
       <w:r>
         <w:rPr>
           <w:rFonts w:asciiTheme="minorHAnsi" w:eastAsiaTheme="minorHAnsi" w:hAnsiTheme="minorHAnsi" w:cstheme="minorBidi"/>
@@ -3590,11 +4171,137 @@
     <w:p>
       <w:pPr>
         <w:pStyle w:val="PargrafodaLista"/>
+      </w:pPr>
+      <w:r>
+        <w:drawing>
+          <wp:inline distT="0" distB="0" distL="0" distR="0" wp14:anchorId="588DE561" wp14:editId="15CDB56D">
+            <wp:extent cx="6645910" cy="5400675"/>
+            <wp:effectExtent l="0" t="0" r="2540" b="9525"/>
+            <wp:docPr id="962628319" name="Imagem 1"/>
+            <wp:cNvGraphicFramePr>
+              <a:graphicFrameLocks xmlns:a="http://schemas.openxmlformats.org/drawingml/2006/main" noChangeAspect="1"/>
+            </wp:cNvGraphicFramePr>
+            <a:graphic xmlns:a="http://schemas.openxmlformats.org/drawingml/2006/main">
+              <a:graphicData uri="http://schemas.openxmlformats.org/drawingml/2006/picture">
+                <pic:pic xmlns:pic="http://schemas.openxmlformats.org/drawingml/2006/picture">
+                  <pic:nvPicPr>
+                    <pic:cNvPr id="962628319" name=""/>
+                    <pic:cNvPicPr/>
+                  </pic:nvPicPr>
+                  <pic:blipFill>
+                    <a:blip r:embed="rId22"/>
+                    <a:stretch>
+                      <a:fillRect/>
+                    </a:stretch>
+                  </pic:blipFill>
+                  <pic:spPr>
+                    <a:xfrm>
+                      <a:off x="0" y="0"/>
+                      <a:ext cx="6645910" cy="5400675"/>
+                    </a:xfrm>
+                    <a:prstGeom prst="rect">
+                      <a:avLst/>
+                    </a:prstGeom>
+                  </pic:spPr>
+                </pic:pic>
+              </a:graphicData>
+            </a:graphic>
+          </wp:inline>
+        </w:drawing>
+      </w:r>
+    </w:p>
+    <w:p>
+      <w:pPr>
+        <w:pStyle w:val="PargrafodaLista"/>
         <w:numPr>
           <w:ilvl w:val="0"/>
           <w:numId w:val="8"/>
         </w:numPr>
       </w:pPr>
+      <w:r>
+        <w:lastRenderedPageBreak/>
+        <w:drawing>
+          <wp:inline distT="0" distB="0" distL="0" distR="0" wp14:anchorId="58AD9312" wp14:editId="7B4BF372">
+            <wp:extent cx="6645910" cy="2419985"/>
+            <wp:effectExtent l="0" t="0" r="2540" b="0"/>
+            <wp:docPr id="760402354" name="Imagem 1"/>
+            <wp:cNvGraphicFramePr>
+              <a:graphicFrameLocks xmlns:a="http://schemas.openxmlformats.org/drawingml/2006/main" noChangeAspect="1"/>
+            </wp:cNvGraphicFramePr>
+            <a:graphic xmlns:a="http://schemas.openxmlformats.org/drawingml/2006/main">
+              <a:graphicData uri="http://schemas.openxmlformats.org/drawingml/2006/picture">
+                <pic:pic xmlns:pic="http://schemas.openxmlformats.org/drawingml/2006/picture">
+                  <pic:nvPicPr>
+                    <pic:cNvPr id="760402354" name=""/>
+                    <pic:cNvPicPr/>
+                  </pic:nvPicPr>
+                  <pic:blipFill>
+                    <a:blip r:embed="rId23"/>
+                    <a:stretch>
+                      <a:fillRect/>
+                    </a:stretch>
+                  </pic:blipFill>
+                  <pic:spPr>
+                    <a:xfrm>
+                      <a:off x="0" y="0"/>
+                      <a:ext cx="6645910" cy="2419985"/>
+                    </a:xfrm>
+                    <a:prstGeom prst="rect">
+                      <a:avLst/>
+                    </a:prstGeom>
+                  </pic:spPr>
+                </pic:pic>
+              </a:graphicData>
+            </a:graphic>
+          </wp:inline>
+        </w:drawing>
+      </w:r>
+    </w:p>
+    <w:p>
+      <w:pPr>
+        <w:pStyle w:val="PargrafodaLista"/>
+        <w:numPr>
+          <w:ilvl w:val="0"/>
+          <w:numId w:val="8"/>
+        </w:numPr>
+      </w:pPr>
+      <w:r>
+        <w:drawing>
+          <wp:inline distT="0" distB="0" distL="0" distR="0" wp14:anchorId="1E94BE1A" wp14:editId="1CF216CC">
+            <wp:extent cx="6645910" cy="2447290"/>
+            <wp:effectExtent l="0" t="0" r="2540" b="0"/>
+            <wp:docPr id="458638555" name="Imagem 1"/>
+            <wp:cNvGraphicFramePr>
+              <a:graphicFrameLocks xmlns:a="http://schemas.openxmlformats.org/drawingml/2006/main" noChangeAspect="1"/>
+            </wp:cNvGraphicFramePr>
+            <a:graphic xmlns:a="http://schemas.openxmlformats.org/drawingml/2006/main">
+              <a:graphicData uri="http://schemas.openxmlformats.org/drawingml/2006/picture">
+                <pic:pic xmlns:pic="http://schemas.openxmlformats.org/drawingml/2006/picture">
+                  <pic:nvPicPr>
+                    <pic:cNvPr id="458638555" name=""/>
+                    <pic:cNvPicPr/>
+                  </pic:nvPicPr>
+                  <pic:blipFill>
+                    <a:blip r:embed="rId24"/>
+                    <a:stretch>
+                      <a:fillRect/>
+                    </a:stretch>
+                  </pic:blipFill>
+                  <pic:spPr>
+                    <a:xfrm>
+                      <a:off x="0" y="0"/>
+                      <a:ext cx="6645910" cy="2447290"/>
+                    </a:xfrm>
+                    <a:prstGeom prst="rect">
+                      <a:avLst/>
+                    </a:prstGeom>
+                  </pic:spPr>
+                </pic:pic>
+              </a:graphicData>
+            </a:graphic>
+          </wp:inline>
+        </w:drawing>
+      </w:r>
     </w:p>
     <w:sectPr>
       <w:pgSz w:w="11906" w:h="16838"/>

</xml_diff>